<commit_message>
Atualizado com as novas caracteristicas e (P E R B)
</commit_message>
<xml_diff>
--- a/13-Lista de Características (Prioridade X Esforço X Risco X Baseline).docx
+++ b/13-Lista de Características (Prioridade X Esforço X Risco X Baseline).docx
@@ -15,396 +15,10 @@
     </w:p>
     <w:p>
       <w:pPr>
-        <w:pStyle w:val="Subttulo"/>
+        <w:jc w:val="center"/>
       </w:pPr>
       <w:bookmarkStart w:id="1" w:name="_2waxkzd9njbq" w:colFirst="0" w:colLast="0"/>
       <w:bookmarkEnd w:id="1"/>
-      <w:r>
-        <w:t>(P)</w:t>
-      </w:r>
-      <w:proofErr w:type="spellStart"/>
-      <w:r>
-        <w:t>rioridade</w:t>
-      </w:r>
-      <w:proofErr w:type="spellEnd"/>
-      <w:r>
-        <w:t xml:space="preserve"> X (E)</w:t>
-      </w:r>
-      <w:proofErr w:type="spellStart"/>
-      <w:r>
-        <w:t>sforço</w:t>
-      </w:r>
-      <w:proofErr w:type="spellEnd"/>
-      <w:r>
-        <w:t xml:space="preserve"> X (R)isco X (B)</w:t>
-      </w:r>
-      <w:proofErr w:type="spellStart"/>
-      <w:r>
-        <w:t>aseline</w:t>
-      </w:r>
-      <w:proofErr w:type="spellEnd"/>
-    </w:p>
-    <w:p>
-      <w:pPr>
-        <w:rPr>
-          <w:color w:val="FF0000"/>
-        </w:rPr>
-      </w:pPr>
-      <w:r>
-        <w:rPr>
-          <w:color w:val="FF0000"/>
-        </w:rPr>
-        <w:t>Caros professores: Vocês poderiam me ajudar a definir o Esforço e o Risco?</w:t>
-      </w:r>
-    </w:p>
-    <w:p/>
-    <w:p>
-      <w:pPr>
-        <w:rPr>
-          <w:sz w:val="18"/>
-          <w:szCs w:val="18"/>
-        </w:rPr>
-      </w:pPr>
-      <w:r>
-        <w:rPr>
-          <w:sz w:val="18"/>
-          <w:szCs w:val="18"/>
-        </w:rPr>
-        <w:t>Legenda:</w:t>
-      </w:r>
-    </w:p>
-    <w:p>
-      <w:pPr>
-        <w:ind w:left="709" w:hanging="420"/>
-        <w:rPr>
-          <w:sz w:val="18"/>
-          <w:szCs w:val="18"/>
-        </w:rPr>
-      </w:pPr>
-      <w:r>
-        <w:rPr>
-          <w:sz w:val="18"/>
-          <w:szCs w:val="18"/>
-        </w:rPr>
-        <w:t>(P):</w:t>
-      </w:r>
-      <w:r>
-        <w:rPr>
-          <w:sz w:val="18"/>
-          <w:szCs w:val="18"/>
-        </w:rPr>
-        <w:tab/>
-        <w:t>Prioridade da característica definida pelo cliente.</w:t>
-      </w:r>
-    </w:p>
-    <w:p>
-      <w:pPr>
-        <w:ind w:left="1279" w:hanging="285"/>
-        <w:rPr>
-          <w:sz w:val="18"/>
-          <w:szCs w:val="18"/>
-        </w:rPr>
-      </w:pPr>
-      <w:r>
-        <w:rPr>
-          <w:sz w:val="18"/>
-          <w:szCs w:val="18"/>
-        </w:rPr>
-        <w:t>C:</w:t>
-      </w:r>
-      <w:r>
-        <w:rPr>
-          <w:sz w:val="18"/>
-          <w:szCs w:val="18"/>
-        </w:rPr>
-        <w:tab/>
-        <w:t>Crítica (não tem sentido desenvolver esta versão do sistema sem esta característica)</w:t>
-      </w:r>
-    </w:p>
-    <w:p>
-      <w:pPr>
-        <w:ind w:left="1279" w:hanging="285"/>
-        <w:rPr>
-          <w:sz w:val="18"/>
-          <w:szCs w:val="18"/>
-        </w:rPr>
-      </w:pPr>
-      <w:r>
-        <w:rPr>
-          <w:sz w:val="18"/>
-          <w:szCs w:val="18"/>
-        </w:rPr>
-        <w:t>I:</w:t>
-      </w:r>
-      <w:r>
-        <w:rPr>
-          <w:sz w:val="18"/>
-          <w:szCs w:val="18"/>
-        </w:rPr>
-        <w:tab/>
-        <w:t>Importante (podemos conviver sem esta característica nesta versão do sistema)</w:t>
-      </w:r>
-    </w:p>
-    <w:p>
-      <w:pPr>
-        <w:ind w:left="1279" w:hanging="285"/>
-        <w:rPr>
-          <w:sz w:val="18"/>
-          <w:szCs w:val="18"/>
-        </w:rPr>
-      </w:pPr>
-      <w:r>
-        <w:rPr>
-          <w:sz w:val="18"/>
-          <w:szCs w:val="18"/>
-        </w:rPr>
-        <w:t>U: Útil (esta característica pode ser útil, mas não fará falta nesta versão do sistema)</w:t>
-      </w:r>
-    </w:p>
-    <w:p>
-      <w:pPr>
-        <w:ind w:left="709" w:hanging="420"/>
-        <w:rPr>
-          <w:sz w:val="18"/>
-          <w:szCs w:val="18"/>
-        </w:rPr>
-      </w:pPr>
-      <w:r>
-        <w:rPr>
-          <w:sz w:val="18"/>
-          <w:szCs w:val="18"/>
-        </w:rPr>
-        <w:t>(E):</w:t>
-      </w:r>
-      <w:r>
-        <w:rPr>
-          <w:sz w:val="18"/>
-          <w:szCs w:val="18"/>
-        </w:rPr>
-        <w:tab/>
-        <w:t>Esforço da característica definido pela equipe de desenvolvimento.</w:t>
-      </w:r>
-    </w:p>
-    <w:p>
-      <w:pPr>
-        <w:ind w:left="1279" w:hanging="285"/>
-        <w:rPr>
-          <w:sz w:val="18"/>
-          <w:szCs w:val="18"/>
-        </w:rPr>
-      </w:pPr>
-      <w:r>
-        <w:rPr>
-          <w:sz w:val="18"/>
-          <w:szCs w:val="18"/>
-        </w:rPr>
-        <w:t>A:</w:t>
-      </w:r>
-      <w:r>
-        <w:rPr>
-          <w:sz w:val="18"/>
-          <w:szCs w:val="18"/>
-        </w:rPr>
-        <w:tab/>
-        <w:t>Alto</w:t>
-      </w:r>
-    </w:p>
-    <w:p>
-      <w:pPr>
-        <w:ind w:left="1279" w:hanging="285"/>
-        <w:rPr>
-          <w:sz w:val="18"/>
-          <w:szCs w:val="18"/>
-        </w:rPr>
-      </w:pPr>
-      <w:r>
-        <w:rPr>
-          <w:sz w:val="18"/>
-          <w:szCs w:val="18"/>
-        </w:rPr>
-        <w:t>M: Médio</w:t>
-      </w:r>
-    </w:p>
-    <w:p>
-      <w:pPr>
-        <w:ind w:left="1279" w:hanging="285"/>
-        <w:rPr>
-          <w:sz w:val="18"/>
-          <w:szCs w:val="18"/>
-        </w:rPr>
-      </w:pPr>
-      <w:r>
-        <w:rPr>
-          <w:sz w:val="18"/>
-          <w:szCs w:val="18"/>
-        </w:rPr>
-        <w:t>B: Baixo</w:t>
-      </w:r>
-    </w:p>
-    <w:p>
-      <w:pPr>
-        <w:ind w:left="709" w:hanging="420"/>
-        <w:rPr>
-          <w:sz w:val="18"/>
-          <w:szCs w:val="18"/>
-        </w:rPr>
-      </w:pPr>
-      <w:r>
-        <w:rPr>
-          <w:sz w:val="18"/>
-          <w:szCs w:val="18"/>
-        </w:rPr>
-        <w:t>(R):</w:t>
-      </w:r>
-      <w:r>
-        <w:rPr>
-          <w:sz w:val="18"/>
-          <w:szCs w:val="18"/>
-        </w:rPr>
-        <w:tab/>
-        <w:t xml:space="preserve">Risco </w:t>
-      </w:r>
-      <w:proofErr w:type="gramStart"/>
-      <w:r>
-        <w:rPr>
-          <w:sz w:val="18"/>
-          <w:szCs w:val="18"/>
-        </w:rPr>
-        <w:t>da</w:t>
-      </w:r>
-      <w:proofErr w:type="gramEnd"/>
-      <w:r>
-        <w:rPr>
-          <w:sz w:val="18"/>
-          <w:szCs w:val="18"/>
-        </w:rPr>
-        <w:t xml:space="preserve"> característica não ser implementada dentro do prazo e custo definido pela equipe de desenvolvimento.</w:t>
-      </w:r>
-    </w:p>
-    <w:p>
-      <w:pPr>
-        <w:ind w:left="1279" w:hanging="285"/>
-        <w:rPr>
-          <w:sz w:val="18"/>
-          <w:szCs w:val="18"/>
-        </w:rPr>
-      </w:pPr>
-      <w:r>
-        <w:rPr>
-          <w:sz w:val="18"/>
-          <w:szCs w:val="18"/>
-        </w:rPr>
-        <w:t>A:</w:t>
-      </w:r>
-      <w:r>
-        <w:rPr>
-          <w:sz w:val="18"/>
-          <w:szCs w:val="18"/>
-        </w:rPr>
-        <w:tab/>
-        <w:t>Alto</w:t>
-      </w:r>
-    </w:p>
-    <w:p>
-      <w:pPr>
-        <w:ind w:left="1279" w:hanging="285"/>
-        <w:rPr>
-          <w:sz w:val="18"/>
-          <w:szCs w:val="18"/>
-        </w:rPr>
-      </w:pPr>
-      <w:r>
-        <w:rPr>
-          <w:sz w:val="18"/>
-          <w:szCs w:val="18"/>
-        </w:rPr>
-        <w:t>M: Médio</w:t>
-      </w:r>
-    </w:p>
-    <w:p>
-      <w:pPr>
-        <w:ind w:left="1279" w:hanging="285"/>
-        <w:rPr>
-          <w:sz w:val="18"/>
-          <w:szCs w:val="18"/>
-        </w:rPr>
-      </w:pPr>
-      <w:r>
-        <w:rPr>
-          <w:sz w:val="18"/>
-          <w:szCs w:val="18"/>
-        </w:rPr>
-        <w:t>B: Baixo</w:t>
-      </w:r>
-    </w:p>
-    <w:p>
-      <w:pPr>
-        <w:ind w:left="709" w:hanging="420"/>
-        <w:rPr>
-          <w:sz w:val="18"/>
-          <w:szCs w:val="18"/>
-        </w:rPr>
-      </w:pPr>
-      <w:r>
-        <w:rPr>
-          <w:sz w:val="18"/>
-          <w:szCs w:val="18"/>
-        </w:rPr>
-        <w:t>(B): Baseline</w:t>
-      </w:r>
-    </w:p>
-    <w:p>
-      <w:pPr>
-        <w:ind w:left="1279" w:hanging="285"/>
-        <w:rPr>
-          <w:sz w:val="18"/>
-          <w:szCs w:val="18"/>
-        </w:rPr>
-      </w:pPr>
-      <w:r>
-        <w:rPr>
-          <w:sz w:val="18"/>
-          <w:szCs w:val="18"/>
-        </w:rPr>
-        <w:t>1: Primeira versão do sistema (contém todas as características críticas, podendo ter algumas características importantes e úteis).</w:t>
-      </w:r>
-    </w:p>
-    <w:p>
-      <w:pPr>
-        <w:ind w:left="1279" w:hanging="285"/>
-        <w:rPr>
-          <w:sz w:val="18"/>
-          <w:szCs w:val="18"/>
-        </w:rPr>
-      </w:pPr>
-      <w:r>
-        <w:rPr>
-          <w:sz w:val="18"/>
-          <w:szCs w:val="18"/>
-        </w:rPr>
-        <w:t>2: Segunda versão do sistema (contém todas as características Importantes, podendo ter algumas características úteis).</w:t>
-      </w:r>
-    </w:p>
-    <w:p>
-      <w:pPr>
-        <w:ind w:left="1279" w:hanging="285"/>
-        <w:rPr>
-          <w:sz w:val="18"/>
-          <w:szCs w:val="18"/>
-        </w:rPr>
-      </w:pPr>
-      <w:r>
-        <w:rPr>
-          <w:sz w:val="18"/>
-          <w:szCs w:val="18"/>
-        </w:rPr>
-        <w:t>3: Terceira versão do sistema (contém todas as características úteis).</w:t>
-      </w:r>
-    </w:p>
-    <w:p>
-      <w:pPr>
-        <w:jc w:val="center"/>
-      </w:pPr>
     </w:p>
     <w:tbl>
       <w:tblPr>
@@ -2689,7 +2303,6 @@
               <w:jc w:val="center"/>
             </w:pPr>
             <w:r>
-              <w:lastRenderedPageBreak/>
               <w:t>11</w:t>
             </w:r>
           </w:p>
@@ -4290,6 +3903,7 @@
               <w:jc w:val="center"/>
             </w:pPr>
             <w:r>
+              <w:lastRenderedPageBreak/>
               <w:t>19</w:t>
             </w:r>
           </w:p>
@@ -4638,6 +4252,3873 @@
               <w:rPr>
                 <w:u w:val="single"/>
               </w:rPr>
+            </w:pPr>
+            <w:r>
+              <w:t>1</w:t>
+            </w:r>
+          </w:p>
+        </w:tc>
+      </w:tr>
+      <w:tr>
+        <w:trPr>
+          <w:trHeight w:val="500"/>
+          <w:jc w:val="center"/>
+        </w:trPr>
+        <w:tc>
+          <w:tcPr>
+            <w:tcW w:w="530" w:type="dxa"/>
+            <w:tcBorders>
+              <w:top w:val="single" w:sz="4" w:space="0" w:color="FF9900"/>
+              <w:left w:val="single" w:sz="4" w:space="0" w:color="FF9900"/>
+              <w:bottom w:val="single" w:sz="4" w:space="0" w:color="FF9900"/>
+              <w:right w:val="single" w:sz="4" w:space="0" w:color="FF9900"/>
+            </w:tcBorders>
+            <w:tcMar>
+              <w:top w:w="100" w:type="dxa"/>
+              <w:left w:w="100" w:type="dxa"/>
+              <w:bottom w:w="100" w:type="dxa"/>
+              <w:right w:w="100" w:type="dxa"/>
+            </w:tcMar>
+          </w:tcPr>
+          <w:p>
+            <w:pPr>
+              <w:widowControl w:val="0"/>
+              <w:pBdr>
+                <w:top w:val="nil"/>
+                <w:left w:val="nil"/>
+                <w:bottom w:val="nil"/>
+                <w:right w:val="nil"/>
+                <w:between w:val="nil"/>
+              </w:pBdr>
+              <w:jc w:val="center"/>
+            </w:pPr>
+            <w:r>
+              <w:t>21</w:t>
+            </w:r>
+          </w:p>
+        </w:tc>
+        <w:tc>
+          <w:tcPr>
+            <w:tcW w:w="5520" w:type="dxa"/>
+            <w:tcBorders>
+              <w:top w:val="single" w:sz="4" w:space="0" w:color="FF9900"/>
+              <w:left w:val="single" w:sz="4" w:space="0" w:color="FF9900"/>
+              <w:bottom w:val="single" w:sz="4" w:space="0" w:color="FF9900"/>
+              <w:right w:val="single" w:sz="4" w:space="0" w:color="FF9900"/>
+            </w:tcBorders>
+            <w:tcMar>
+              <w:top w:w="100" w:type="dxa"/>
+              <w:left w:w="100" w:type="dxa"/>
+              <w:bottom w:w="100" w:type="dxa"/>
+              <w:right w:w="100" w:type="dxa"/>
+            </w:tcMar>
+          </w:tcPr>
+          <w:p>
+            <w:r>
+              <w:t>Lista de desejos</w:t>
+            </w:r>
+          </w:p>
+        </w:tc>
+        <w:tc>
+          <w:tcPr>
+            <w:tcW w:w="615" w:type="dxa"/>
+            <w:tcBorders>
+              <w:top w:val="single" w:sz="4" w:space="0" w:color="FF9900"/>
+              <w:left w:val="single" w:sz="4" w:space="0" w:color="FF9900"/>
+              <w:bottom w:val="single" w:sz="4" w:space="0" w:color="FF9900"/>
+              <w:right w:val="single" w:sz="4" w:space="0" w:color="FF9900"/>
+            </w:tcBorders>
+            <w:tcMar>
+              <w:top w:w="100" w:type="dxa"/>
+              <w:left w:w="100" w:type="dxa"/>
+              <w:bottom w:w="100" w:type="dxa"/>
+              <w:right w:w="100" w:type="dxa"/>
+            </w:tcMar>
+          </w:tcPr>
+          <w:p>
+            <w:pPr>
+              <w:widowControl w:val="0"/>
+              <w:pBdr>
+                <w:top w:val="nil"/>
+                <w:left w:val="nil"/>
+                <w:bottom w:val="nil"/>
+                <w:right w:val="nil"/>
+                <w:between w:val="nil"/>
+              </w:pBdr>
+              <w:jc w:val="center"/>
+            </w:pPr>
+            <w:r>
+              <w:t>U</w:t>
+            </w:r>
+          </w:p>
+        </w:tc>
+        <w:tc>
+          <w:tcPr>
+            <w:tcW w:w="615" w:type="dxa"/>
+            <w:tcBorders>
+              <w:top w:val="single" w:sz="4" w:space="0" w:color="FF9900"/>
+              <w:left w:val="single" w:sz="4" w:space="0" w:color="FF9900"/>
+              <w:bottom w:val="single" w:sz="4" w:space="0" w:color="FF9900"/>
+              <w:right w:val="single" w:sz="4" w:space="0" w:color="FF9900"/>
+            </w:tcBorders>
+            <w:tcMar>
+              <w:top w:w="100" w:type="dxa"/>
+              <w:left w:w="100" w:type="dxa"/>
+              <w:bottom w:w="100" w:type="dxa"/>
+              <w:right w:w="100" w:type="dxa"/>
+            </w:tcMar>
+          </w:tcPr>
+          <w:p>
+            <w:pPr>
+              <w:widowControl w:val="0"/>
+              <w:pBdr>
+                <w:top w:val="nil"/>
+                <w:left w:val="nil"/>
+                <w:bottom w:val="nil"/>
+                <w:right w:val="nil"/>
+                <w:between w:val="nil"/>
+              </w:pBdr>
+              <w:jc w:val="center"/>
+            </w:pPr>
+            <w:r>
+              <w:t>B</w:t>
+            </w:r>
+          </w:p>
+        </w:tc>
+        <w:tc>
+          <w:tcPr>
+            <w:tcW w:w="615" w:type="dxa"/>
+            <w:tcBorders>
+              <w:top w:val="single" w:sz="4" w:space="0" w:color="FF9900"/>
+              <w:left w:val="single" w:sz="4" w:space="0" w:color="FF9900"/>
+              <w:bottom w:val="single" w:sz="4" w:space="0" w:color="FF9900"/>
+              <w:right w:val="single" w:sz="4" w:space="0" w:color="FF9900"/>
+            </w:tcBorders>
+            <w:tcMar>
+              <w:top w:w="100" w:type="dxa"/>
+              <w:left w:w="100" w:type="dxa"/>
+              <w:bottom w:w="100" w:type="dxa"/>
+              <w:right w:w="100" w:type="dxa"/>
+            </w:tcMar>
+          </w:tcPr>
+          <w:p>
+            <w:pPr>
+              <w:widowControl w:val="0"/>
+              <w:pBdr>
+                <w:top w:val="nil"/>
+                <w:left w:val="nil"/>
+                <w:bottom w:val="nil"/>
+                <w:right w:val="nil"/>
+                <w:between w:val="nil"/>
+              </w:pBdr>
+              <w:jc w:val="center"/>
+            </w:pPr>
+            <w:r>
+              <w:t>B</w:t>
+            </w:r>
+          </w:p>
+        </w:tc>
+        <w:tc>
+          <w:tcPr>
+            <w:tcW w:w="615" w:type="dxa"/>
+            <w:tcBorders>
+              <w:top w:val="single" w:sz="4" w:space="0" w:color="FF9900"/>
+              <w:left w:val="single" w:sz="4" w:space="0" w:color="FF9900"/>
+              <w:bottom w:val="single" w:sz="4" w:space="0" w:color="FF9900"/>
+              <w:right w:val="single" w:sz="4" w:space="0" w:color="FF9900"/>
+            </w:tcBorders>
+            <w:tcMar>
+              <w:top w:w="100" w:type="dxa"/>
+              <w:left w:w="100" w:type="dxa"/>
+              <w:bottom w:w="100" w:type="dxa"/>
+              <w:right w:w="100" w:type="dxa"/>
+            </w:tcMar>
+          </w:tcPr>
+          <w:p>
+            <w:pPr>
+              <w:widowControl w:val="0"/>
+              <w:pBdr>
+                <w:top w:val="nil"/>
+                <w:left w:val="nil"/>
+                <w:bottom w:val="nil"/>
+                <w:right w:val="nil"/>
+                <w:between w:val="nil"/>
+              </w:pBdr>
+              <w:jc w:val="center"/>
+            </w:pPr>
+            <w:r>
+              <w:t>2</w:t>
+            </w:r>
+          </w:p>
+        </w:tc>
+      </w:tr>
+      <w:tr>
+        <w:trPr>
+          <w:trHeight w:val="500"/>
+          <w:jc w:val="center"/>
+        </w:trPr>
+        <w:tc>
+          <w:tcPr>
+            <w:tcW w:w="530" w:type="dxa"/>
+            <w:tcBorders>
+              <w:top w:val="single" w:sz="4" w:space="0" w:color="FF9900"/>
+              <w:left w:val="single" w:sz="4" w:space="0" w:color="FF9900"/>
+              <w:bottom w:val="single" w:sz="4" w:space="0" w:color="FF9900"/>
+              <w:right w:val="single" w:sz="4" w:space="0" w:color="FF9900"/>
+            </w:tcBorders>
+            <w:tcMar>
+              <w:top w:w="100" w:type="dxa"/>
+              <w:left w:w="100" w:type="dxa"/>
+              <w:bottom w:w="100" w:type="dxa"/>
+              <w:right w:w="100" w:type="dxa"/>
+            </w:tcMar>
+          </w:tcPr>
+          <w:p>
+            <w:pPr>
+              <w:widowControl w:val="0"/>
+              <w:pBdr>
+                <w:top w:val="nil"/>
+                <w:left w:val="nil"/>
+                <w:bottom w:val="nil"/>
+                <w:right w:val="nil"/>
+                <w:between w:val="nil"/>
+              </w:pBdr>
+              <w:jc w:val="center"/>
+            </w:pPr>
+            <w:r>
+              <w:t>22</w:t>
+            </w:r>
+          </w:p>
+        </w:tc>
+        <w:tc>
+          <w:tcPr>
+            <w:tcW w:w="5520" w:type="dxa"/>
+            <w:tcBorders>
+              <w:top w:val="single" w:sz="4" w:space="0" w:color="FF9900"/>
+              <w:left w:val="single" w:sz="4" w:space="0" w:color="FF9900"/>
+              <w:bottom w:val="single" w:sz="4" w:space="0" w:color="FF9900"/>
+              <w:right w:val="single" w:sz="4" w:space="0" w:color="FF9900"/>
+            </w:tcBorders>
+            <w:tcMar>
+              <w:top w:w="100" w:type="dxa"/>
+              <w:left w:w="100" w:type="dxa"/>
+              <w:bottom w:w="100" w:type="dxa"/>
+              <w:right w:w="100" w:type="dxa"/>
+            </w:tcMar>
+          </w:tcPr>
+          <w:p>
+            <w:r>
+              <w:t xml:space="preserve">Carrinho de compras </w:t>
+            </w:r>
+          </w:p>
+        </w:tc>
+        <w:tc>
+          <w:tcPr>
+            <w:tcW w:w="615" w:type="dxa"/>
+            <w:tcBorders>
+              <w:top w:val="single" w:sz="4" w:space="0" w:color="FF9900"/>
+              <w:left w:val="single" w:sz="4" w:space="0" w:color="FF9900"/>
+              <w:bottom w:val="single" w:sz="4" w:space="0" w:color="FF9900"/>
+              <w:right w:val="single" w:sz="4" w:space="0" w:color="FF9900"/>
+            </w:tcBorders>
+            <w:tcMar>
+              <w:top w:w="100" w:type="dxa"/>
+              <w:left w:w="100" w:type="dxa"/>
+              <w:bottom w:w="100" w:type="dxa"/>
+              <w:right w:w="100" w:type="dxa"/>
+            </w:tcMar>
+          </w:tcPr>
+          <w:p>
+            <w:pPr>
+              <w:widowControl w:val="0"/>
+              <w:pBdr>
+                <w:top w:val="nil"/>
+                <w:left w:val="nil"/>
+                <w:bottom w:val="nil"/>
+                <w:right w:val="nil"/>
+                <w:between w:val="nil"/>
+              </w:pBdr>
+              <w:jc w:val="center"/>
+            </w:pPr>
+            <w:r>
+              <w:t>I</w:t>
+            </w:r>
+          </w:p>
+        </w:tc>
+        <w:tc>
+          <w:tcPr>
+            <w:tcW w:w="615" w:type="dxa"/>
+            <w:tcBorders>
+              <w:top w:val="single" w:sz="4" w:space="0" w:color="FF9900"/>
+              <w:left w:val="single" w:sz="4" w:space="0" w:color="FF9900"/>
+              <w:bottom w:val="single" w:sz="4" w:space="0" w:color="FF9900"/>
+              <w:right w:val="single" w:sz="4" w:space="0" w:color="FF9900"/>
+            </w:tcBorders>
+            <w:tcMar>
+              <w:top w:w="100" w:type="dxa"/>
+              <w:left w:w="100" w:type="dxa"/>
+              <w:bottom w:w="100" w:type="dxa"/>
+              <w:right w:w="100" w:type="dxa"/>
+            </w:tcMar>
+          </w:tcPr>
+          <w:p>
+            <w:pPr>
+              <w:widowControl w:val="0"/>
+              <w:pBdr>
+                <w:top w:val="nil"/>
+                <w:left w:val="nil"/>
+                <w:bottom w:val="nil"/>
+                <w:right w:val="nil"/>
+                <w:between w:val="nil"/>
+              </w:pBdr>
+              <w:jc w:val="center"/>
+            </w:pPr>
+            <w:r>
+              <w:t>M</w:t>
+            </w:r>
+          </w:p>
+        </w:tc>
+        <w:tc>
+          <w:tcPr>
+            <w:tcW w:w="615" w:type="dxa"/>
+            <w:tcBorders>
+              <w:top w:val="single" w:sz="4" w:space="0" w:color="FF9900"/>
+              <w:left w:val="single" w:sz="4" w:space="0" w:color="FF9900"/>
+              <w:bottom w:val="single" w:sz="4" w:space="0" w:color="FF9900"/>
+              <w:right w:val="single" w:sz="4" w:space="0" w:color="FF9900"/>
+            </w:tcBorders>
+            <w:tcMar>
+              <w:top w:w="100" w:type="dxa"/>
+              <w:left w:w="100" w:type="dxa"/>
+              <w:bottom w:w="100" w:type="dxa"/>
+              <w:right w:w="100" w:type="dxa"/>
+            </w:tcMar>
+          </w:tcPr>
+          <w:p>
+            <w:pPr>
+              <w:widowControl w:val="0"/>
+              <w:pBdr>
+                <w:top w:val="nil"/>
+                <w:left w:val="nil"/>
+                <w:bottom w:val="nil"/>
+                <w:right w:val="nil"/>
+                <w:between w:val="nil"/>
+              </w:pBdr>
+              <w:jc w:val="center"/>
+            </w:pPr>
+            <w:r>
+              <w:t>M</w:t>
+            </w:r>
+          </w:p>
+        </w:tc>
+        <w:tc>
+          <w:tcPr>
+            <w:tcW w:w="615" w:type="dxa"/>
+            <w:tcBorders>
+              <w:top w:val="single" w:sz="4" w:space="0" w:color="FF9900"/>
+              <w:left w:val="single" w:sz="4" w:space="0" w:color="FF9900"/>
+              <w:bottom w:val="single" w:sz="4" w:space="0" w:color="FF9900"/>
+              <w:right w:val="single" w:sz="4" w:space="0" w:color="FF9900"/>
+            </w:tcBorders>
+            <w:tcMar>
+              <w:top w:w="100" w:type="dxa"/>
+              <w:left w:w="100" w:type="dxa"/>
+              <w:bottom w:w="100" w:type="dxa"/>
+              <w:right w:w="100" w:type="dxa"/>
+            </w:tcMar>
+          </w:tcPr>
+          <w:p>
+            <w:pPr>
+              <w:widowControl w:val="0"/>
+              <w:pBdr>
+                <w:top w:val="nil"/>
+                <w:left w:val="nil"/>
+                <w:bottom w:val="nil"/>
+                <w:right w:val="nil"/>
+                <w:between w:val="nil"/>
+              </w:pBdr>
+              <w:jc w:val="center"/>
+            </w:pPr>
+            <w:r>
+              <w:t>2</w:t>
+            </w:r>
+          </w:p>
+        </w:tc>
+      </w:tr>
+      <w:tr>
+        <w:trPr>
+          <w:trHeight w:val="500"/>
+          <w:jc w:val="center"/>
+        </w:trPr>
+        <w:tc>
+          <w:tcPr>
+            <w:tcW w:w="530" w:type="dxa"/>
+            <w:tcBorders>
+              <w:top w:val="single" w:sz="4" w:space="0" w:color="FF9900"/>
+              <w:left w:val="single" w:sz="4" w:space="0" w:color="FF9900"/>
+              <w:bottom w:val="single" w:sz="4" w:space="0" w:color="FF9900"/>
+              <w:right w:val="single" w:sz="4" w:space="0" w:color="FF9900"/>
+            </w:tcBorders>
+            <w:tcMar>
+              <w:top w:w="100" w:type="dxa"/>
+              <w:left w:w="100" w:type="dxa"/>
+              <w:bottom w:w="100" w:type="dxa"/>
+              <w:right w:w="100" w:type="dxa"/>
+            </w:tcMar>
+          </w:tcPr>
+          <w:p>
+            <w:pPr>
+              <w:widowControl w:val="0"/>
+              <w:pBdr>
+                <w:top w:val="nil"/>
+                <w:left w:val="nil"/>
+                <w:bottom w:val="nil"/>
+                <w:right w:val="nil"/>
+                <w:between w:val="nil"/>
+              </w:pBdr>
+              <w:jc w:val="center"/>
+            </w:pPr>
+            <w:r>
+              <w:t>23</w:t>
+            </w:r>
+          </w:p>
+        </w:tc>
+        <w:tc>
+          <w:tcPr>
+            <w:tcW w:w="5520" w:type="dxa"/>
+            <w:tcBorders>
+              <w:top w:val="single" w:sz="4" w:space="0" w:color="FF9900"/>
+              <w:left w:val="single" w:sz="4" w:space="0" w:color="FF9900"/>
+              <w:bottom w:val="single" w:sz="4" w:space="0" w:color="FF9900"/>
+              <w:right w:val="single" w:sz="4" w:space="0" w:color="FF9900"/>
+            </w:tcBorders>
+            <w:tcMar>
+              <w:top w:w="100" w:type="dxa"/>
+              <w:left w:w="100" w:type="dxa"/>
+              <w:bottom w:w="100" w:type="dxa"/>
+              <w:right w:w="100" w:type="dxa"/>
+            </w:tcMar>
+          </w:tcPr>
+          <w:p>
+            <w:r>
+              <w:t xml:space="preserve">Personalizar arte </w:t>
+            </w:r>
+          </w:p>
+        </w:tc>
+        <w:tc>
+          <w:tcPr>
+            <w:tcW w:w="615" w:type="dxa"/>
+            <w:tcBorders>
+              <w:top w:val="single" w:sz="4" w:space="0" w:color="FF9900"/>
+              <w:left w:val="single" w:sz="4" w:space="0" w:color="FF9900"/>
+              <w:bottom w:val="single" w:sz="4" w:space="0" w:color="FF9900"/>
+              <w:right w:val="single" w:sz="4" w:space="0" w:color="FF9900"/>
+            </w:tcBorders>
+            <w:tcMar>
+              <w:top w:w="100" w:type="dxa"/>
+              <w:left w:w="100" w:type="dxa"/>
+              <w:bottom w:w="100" w:type="dxa"/>
+              <w:right w:w="100" w:type="dxa"/>
+            </w:tcMar>
+          </w:tcPr>
+          <w:p>
+            <w:pPr>
+              <w:widowControl w:val="0"/>
+              <w:pBdr>
+                <w:top w:val="nil"/>
+                <w:left w:val="nil"/>
+                <w:bottom w:val="nil"/>
+                <w:right w:val="nil"/>
+                <w:between w:val="nil"/>
+              </w:pBdr>
+              <w:jc w:val="center"/>
+            </w:pPr>
+            <w:r>
+              <w:t>I</w:t>
+            </w:r>
+          </w:p>
+        </w:tc>
+        <w:tc>
+          <w:tcPr>
+            <w:tcW w:w="615" w:type="dxa"/>
+            <w:tcBorders>
+              <w:top w:val="single" w:sz="4" w:space="0" w:color="FF9900"/>
+              <w:left w:val="single" w:sz="4" w:space="0" w:color="FF9900"/>
+              <w:bottom w:val="single" w:sz="4" w:space="0" w:color="FF9900"/>
+              <w:right w:val="single" w:sz="4" w:space="0" w:color="FF9900"/>
+            </w:tcBorders>
+            <w:tcMar>
+              <w:top w:w="100" w:type="dxa"/>
+              <w:left w:w="100" w:type="dxa"/>
+              <w:bottom w:w="100" w:type="dxa"/>
+              <w:right w:w="100" w:type="dxa"/>
+            </w:tcMar>
+          </w:tcPr>
+          <w:p>
+            <w:pPr>
+              <w:widowControl w:val="0"/>
+              <w:pBdr>
+                <w:top w:val="nil"/>
+                <w:left w:val="nil"/>
+                <w:bottom w:val="nil"/>
+                <w:right w:val="nil"/>
+                <w:between w:val="nil"/>
+              </w:pBdr>
+              <w:jc w:val="center"/>
+            </w:pPr>
+            <w:r>
+              <w:t>M</w:t>
+            </w:r>
+          </w:p>
+        </w:tc>
+        <w:tc>
+          <w:tcPr>
+            <w:tcW w:w="615" w:type="dxa"/>
+            <w:tcBorders>
+              <w:top w:val="single" w:sz="4" w:space="0" w:color="FF9900"/>
+              <w:left w:val="single" w:sz="4" w:space="0" w:color="FF9900"/>
+              <w:bottom w:val="single" w:sz="4" w:space="0" w:color="FF9900"/>
+              <w:right w:val="single" w:sz="4" w:space="0" w:color="FF9900"/>
+            </w:tcBorders>
+            <w:tcMar>
+              <w:top w:w="100" w:type="dxa"/>
+              <w:left w:w="100" w:type="dxa"/>
+              <w:bottom w:w="100" w:type="dxa"/>
+              <w:right w:w="100" w:type="dxa"/>
+            </w:tcMar>
+          </w:tcPr>
+          <w:p>
+            <w:pPr>
+              <w:widowControl w:val="0"/>
+              <w:pBdr>
+                <w:top w:val="nil"/>
+                <w:left w:val="nil"/>
+                <w:bottom w:val="nil"/>
+                <w:right w:val="nil"/>
+                <w:between w:val="nil"/>
+              </w:pBdr>
+              <w:jc w:val="center"/>
+            </w:pPr>
+            <w:r>
+              <w:t>M</w:t>
+            </w:r>
+          </w:p>
+        </w:tc>
+        <w:tc>
+          <w:tcPr>
+            <w:tcW w:w="615" w:type="dxa"/>
+            <w:tcBorders>
+              <w:top w:val="single" w:sz="4" w:space="0" w:color="FF9900"/>
+              <w:left w:val="single" w:sz="4" w:space="0" w:color="FF9900"/>
+              <w:bottom w:val="single" w:sz="4" w:space="0" w:color="FF9900"/>
+              <w:right w:val="single" w:sz="4" w:space="0" w:color="FF9900"/>
+            </w:tcBorders>
+            <w:tcMar>
+              <w:top w:w="100" w:type="dxa"/>
+              <w:left w:w="100" w:type="dxa"/>
+              <w:bottom w:w="100" w:type="dxa"/>
+              <w:right w:w="100" w:type="dxa"/>
+            </w:tcMar>
+          </w:tcPr>
+          <w:p>
+            <w:pPr>
+              <w:widowControl w:val="0"/>
+              <w:pBdr>
+                <w:top w:val="nil"/>
+                <w:left w:val="nil"/>
+                <w:bottom w:val="nil"/>
+                <w:right w:val="nil"/>
+                <w:between w:val="nil"/>
+              </w:pBdr>
+              <w:jc w:val="center"/>
+            </w:pPr>
+            <w:r>
+              <w:t>2</w:t>
+            </w:r>
+          </w:p>
+        </w:tc>
+      </w:tr>
+      <w:tr>
+        <w:trPr>
+          <w:trHeight w:val="500"/>
+          <w:jc w:val="center"/>
+        </w:trPr>
+        <w:tc>
+          <w:tcPr>
+            <w:tcW w:w="530" w:type="dxa"/>
+            <w:tcBorders>
+              <w:top w:val="single" w:sz="4" w:space="0" w:color="FF9900"/>
+              <w:left w:val="single" w:sz="4" w:space="0" w:color="FF9900"/>
+              <w:bottom w:val="single" w:sz="4" w:space="0" w:color="FF9900"/>
+              <w:right w:val="single" w:sz="4" w:space="0" w:color="FF9900"/>
+            </w:tcBorders>
+            <w:tcMar>
+              <w:top w:w="100" w:type="dxa"/>
+              <w:left w:w="100" w:type="dxa"/>
+              <w:bottom w:w="100" w:type="dxa"/>
+              <w:right w:w="100" w:type="dxa"/>
+            </w:tcMar>
+          </w:tcPr>
+          <w:p>
+            <w:pPr>
+              <w:widowControl w:val="0"/>
+              <w:pBdr>
+                <w:top w:val="nil"/>
+                <w:left w:val="nil"/>
+                <w:bottom w:val="nil"/>
+                <w:right w:val="nil"/>
+                <w:between w:val="nil"/>
+              </w:pBdr>
+              <w:jc w:val="center"/>
+            </w:pPr>
+            <w:r>
+              <w:t>24</w:t>
+            </w:r>
+          </w:p>
+        </w:tc>
+        <w:tc>
+          <w:tcPr>
+            <w:tcW w:w="5520" w:type="dxa"/>
+            <w:tcBorders>
+              <w:top w:val="single" w:sz="4" w:space="0" w:color="FF9900"/>
+              <w:left w:val="single" w:sz="4" w:space="0" w:color="FF9900"/>
+              <w:bottom w:val="single" w:sz="4" w:space="0" w:color="FF9900"/>
+              <w:right w:val="single" w:sz="4" w:space="0" w:color="FF9900"/>
+            </w:tcBorders>
+            <w:tcMar>
+              <w:top w:w="100" w:type="dxa"/>
+              <w:left w:w="100" w:type="dxa"/>
+              <w:bottom w:w="100" w:type="dxa"/>
+              <w:right w:w="100" w:type="dxa"/>
+            </w:tcMar>
+          </w:tcPr>
+          <w:p>
+            <w:r>
+              <w:t xml:space="preserve">Responsividade </w:t>
+            </w:r>
+          </w:p>
+        </w:tc>
+        <w:tc>
+          <w:tcPr>
+            <w:tcW w:w="615" w:type="dxa"/>
+            <w:tcBorders>
+              <w:top w:val="single" w:sz="4" w:space="0" w:color="FF9900"/>
+              <w:left w:val="single" w:sz="4" w:space="0" w:color="FF9900"/>
+              <w:bottom w:val="single" w:sz="4" w:space="0" w:color="FF9900"/>
+              <w:right w:val="single" w:sz="4" w:space="0" w:color="FF9900"/>
+            </w:tcBorders>
+            <w:tcMar>
+              <w:top w:w="100" w:type="dxa"/>
+              <w:left w:w="100" w:type="dxa"/>
+              <w:bottom w:w="100" w:type="dxa"/>
+              <w:right w:w="100" w:type="dxa"/>
+            </w:tcMar>
+          </w:tcPr>
+          <w:p>
+            <w:pPr>
+              <w:widowControl w:val="0"/>
+              <w:pBdr>
+                <w:top w:val="nil"/>
+                <w:left w:val="nil"/>
+                <w:bottom w:val="nil"/>
+                <w:right w:val="nil"/>
+                <w:between w:val="nil"/>
+              </w:pBdr>
+              <w:jc w:val="center"/>
+            </w:pPr>
+            <w:r>
+              <w:t>C</w:t>
+            </w:r>
+          </w:p>
+        </w:tc>
+        <w:tc>
+          <w:tcPr>
+            <w:tcW w:w="615" w:type="dxa"/>
+            <w:tcBorders>
+              <w:top w:val="single" w:sz="4" w:space="0" w:color="FF9900"/>
+              <w:left w:val="single" w:sz="4" w:space="0" w:color="FF9900"/>
+              <w:bottom w:val="single" w:sz="4" w:space="0" w:color="FF9900"/>
+              <w:right w:val="single" w:sz="4" w:space="0" w:color="FF9900"/>
+            </w:tcBorders>
+            <w:tcMar>
+              <w:top w:w="100" w:type="dxa"/>
+              <w:left w:w="100" w:type="dxa"/>
+              <w:bottom w:w="100" w:type="dxa"/>
+              <w:right w:w="100" w:type="dxa"/>
+            </w:tcMar>
+          </w:tcPr>
+          <w:p>
+            <w:pPr>
+              <w:widowControl w:val="0"/>
+              <w:pBdr>
+                <w:top w:val="nil"/>
+                <w:left w:val="nil"/>
+                <w:bottom w:val="nil"/>
+                <w:right w:val="nil"/>
+                <w:between w:val="nil"/>
+              </w:pBdr>
+              <w:jc w:val="center"/>
+            </w:pPr>
+            <w:r>
+              <w:t>A</w:t>
+            </w:r>
+          </w:p>
+        </w:tc>
+        <w:tc>
+          <w:tcPr>
+            <w:tcW w:w="615" w:type="dxa"/>
+            <w:tcBorders>
+              <w:top w:val="single" w:sz="4" w:space="0" w:color="FF9900"/>
+              <w:left w:val="single" w:sz="4" w:space="0" w:color="FF9900"/>
+              <w:bottom w:val="single" w:sz="4" w:space="0" w:color="FF9900"/>
+              <w:right w:val="single" w:sz="4" w:space="0" w:color="FF9900"/>
+            </w:tcBorders>
+            <w:tcMar>
+              <w:top w:w="100" w:type="dxa"/>
+              <w:left w:w="100" w:type="dxa"/>
+              <w:bottom w:w="100" w:type="dxa"/>
+              <w:right w:w="100" w:type="dxa"/>
+            </w:tcMar>
+          </w:tcPr>
+          <w:p>
+            <w:pPr>
+              <w:widowControl w:val="0"/>
+              <w:pBdr>
+                <w:top w:val="nil"/>
+                <w:left w:val="nil"/>
+                <w:bottom w:val="nil"/>
+                <w:right w:val="nil"/>
+                <w:between w:val="nil"/>
+              </w:pBdr>
+              <w:jc w:val="center"/>
+            </w:pPr>
+            <w:r>
+              <w:t>A</w:t>
+            </w:r>
+          </w:p>
+        </w:tc>
+        <w:tc>
+          <w:tcPr>
+            <w:tcW w:w="615" w:type="dxa"/>
+            <w:tcBorders>
+              <w:top w:val="single" w:sz="4" w:space="0" w:color="FF9900"/>
+              <w:left w:val="single" w:sz="4" w:space="0" w:color="FF9900"/>
+              <w:bottom w:val="single" w:sz="4" w:space="0" w:color="FF9900"/>
+              <w:right w:val="single" w:sz="4" w:space="0" w:color="FF9900"/>
+            </w:tcBorders>
+            <w:tcMar>
+              <w:top w:w="100" w:type="dxa"/>
+              <w:left w:w="100" w:type="dxa"/>
+              <w:bottom w:w="100" w:type="dxa"/>
+              <w:right w:w="100" w:type="dxa"/>
+            </w:tcMar>
+          </w:tcPr>
+          <w:p>
+            <w:pPr>
+              <w:widowControl w:val="0"/>
+              <w:pBdr>
+                <w:top w:val="nil"/>
+                <w:left w:val="nil"/>
+                <w:bottom w:val="nil"/>
+                <w:right w:val="nil"/>
+                <w:between w:val="nil"/>
+              </w:pBdr>
+              <w:jc w:val="center"/>
+            </w:pPr>
+            <w:r>
+              <w:t>1</w:t>
+            </w:r>
+          </w:p>
+        </w:tc>
+      </w:tr>
+      <w:tr>
+        <w:trPr>
+          <w:trHeight w:val="500"/>
+          <w:jc w:val="center"/>
+        </w:trPr>
+        <w:tc>
+          <w:tcPr>
+            <w:tcW w:w="530" w:type="dxa"/>
+            <w:tcBorders>
+              <w:top w:val="single" w:sz="4" w:space="0" w:color="FF9900"/>
+              <w:left w:val="single" w:sz="4" w:space="0" w:color="FF9900"/>
+              <w:bottom w:val="single" w:sz="4" w:space="0" w:color="FF9900"/>
+              <w:right w:val="single" w:sz="4" w:space="0" w:color="FF9900"/>
+            </w:tcBorders>
+            <w:tcMar>
+              <w:top w:w="100" w:type="dxa"/>
+              <w:left w:w="100" w:type="dxa"/>
+              <w:bottom w:w="100" w:type="dxa"/>
+              <w:right w:w="100" w:type="dxa"/>
+            </w:tcMar>
+          </w:tcPr>
+          <w:p>
+            <w:pPr>
+              <w:widowControl w:val="0"/>
+              <w:pBdr>
+                <w:top w:val="nil"/>
+                <w:left w:val="nil"/>
+                <w:bottom w:val="nil"/>
+                <w:right w:val="nil"/>
+                <w:between w:val="nil"/>
+              </w:pBdr>
+              <w:jc w:val="center"/>
+            </w:pPr>
+            <w:r>
+              <w:t>25</w:t>
+            </w:r>
+          </w:p>
+        </w:tc>
+        <w:tc>
+          <w:tcPr>
+            <w:tcW w:w="5520" w:type="dxa"/>
+            <w:tcBorders>
+              <w:top w:val="single" w:sz="4" w:space="0" w:color="FF9900"/>
+              <w:left w:val="single" w:sz="4" w:space="0" w:color="FF9900"/>
+              <w:bottom w:val="single" w:sz="4" w:space="0" w:color="FF9900"/>
+              <w:right w:val="single" w:sz="4" w:space="0" w:color="FF9900"/>
+            </w:tcBorders>
+            <w:tcMar>
+              <w:top w:w="100" w:type="dxa"/>
+              <w:left w:w="100" w:type="dxa"/>
+              <w:bottom w:w="100" w:type="dxa"/>
+              <w:right w:w="100" w:type="dxa"/>
+            </w:tcMar>
+          </w:tcPr>
+          <w:p>
+            <w:r>
+              <w:t xml:space="preserve">Acessibilidade </w:t>
+            </w:r>
+          </w:p>
+        </w:tc>
+        <w:tc>
+          <w:tcPr>
+            <w:tcW w:w="615" w:type="dxa"/>
+            <w:tcBorders>
+              <w:top w:val="single" w:sz="4" w:space="0" w:color="FF9900"/>
+              <w:left w:val="single" w:sz="4" w:space="0" w:color="FF9900"/>
+              <w:bottom w:val="single" w:sz="4" w:space="0" w:color="FF9900"/>
+              <w:right w:val="single" w:sz="4" w:space="0" w:color="FF9900"/>
+            </w:tcBorders>
+            <w:tcMar>
+              <w:top w:w="100" w:type="dxa"/>
+              <w:left w:w="100" w:type="dxa"/>
+              <w:bottom w:w="100" w:type="dxa"/>
+              <w:right w:w="100" w:type="dxa"/>
+            </w:tcMar>
+          </w:tcPr>
+          <w:p>
+            <w:pPr>
+              <w:widowControl w:val="0"/>
+              <w:pBdr>
+                <w:top w:val="nil"/>
+                <w:left w:val="nil"/>
+                <w:bottom w:val="nil"/>
+                <w:right w:val="nil"/>
+                <w:between w:val="nil"/>
+              </w:pBdr>
+              <w:jc w:val="center"/>
+            </w:pPr>
+            <w:r>
+              <w:t>C</w:t>
+            </w:r>
+          </w:p>
+        </w:tc>
+        <w:tc>
+          <w:tcPr>
+            <w:tcW w:w="615" w:type="dxa"/>
+            <w:tcBorders>
+              <w:top w:val="single" w:sz="4" w:space="0" w:color="FF9900"/>
+              <w:left w:val="single" w:sz="4" w:space="0" w:color="FF9900"/>
+              <w:bottom w:val="single" w:sz="4" w:space="0" w:color="FF9900"/>
+              <w:right w:val="single" w:sz="4" w:space="0" w:color="FF9900"/>
+            </w:tcBorders>
+            <w:tcMar>
+              <w:top w:w="100" w:type="dxa"/>
+              <w:left w:w="100" w:type="dxa"/>
+              <w:bottom w:w="100" w:type="dxa"/>
+              <w:right w:w="100" w:type="dxa"/>
+            </w:tcMar>
+          </w:tcPr>
+          <w:p>
+            <w:pPr>
+              <w:widowControl w:val="0"/>
+              <w:pBdr>
+                <w:top w:val="nil"/>
+                <w:left w:val="nil"/>
+                <w:bottom w:val="nil"/>
+                <w:right w:val="nil"/>
+                <w:between w:val="nil"/>
+              </w:pBdr>
+              <w:jc w:val="center"/>
+            </w:pPr>
+            <w:r>
+              <w:t>A</w:t>
+            </w:r>
+          </w:p>
+        </w:tc>
+        <w:tc>
+          <w:tcPr>
+            <w:tcW w:w="615" w:type="dxa"/>
+            <w:tcBorders>
+              <w:top w:val="single" w:sz="4" w:space="0" w:color="FF9900"/>
+              <w:left w:val="single" w:sz="4" w:space="0" w:color="FF9900"/>
+              <w:bottom w:val="single" w:sz="4" w:space="0" w:color="FF9900"/>
+              <w:right w:val="single" w:sz="4" w:space="0" w:color="FF9900"/>
+            </w:tcBorders>
+            <w:tcMar>
+              <w:top w:w="100" w:type="dxa"/>
+              <w:left w:w="100" w:type="dxa"/>
+              <w:bottom w:w="100" w:type="dxa"/>
+              <w:right w:w="100" w:type="dxa"/>
+            </w:tcMar>
+          </w:tcPr>
+          <w:p>
+            <w:pPr>
+              <w:widowControl w:val="0"/>
+              <w:pBdr>
+                <w:top w:val="nil"/>
+                <w:left w:val="nil"/>
+                <w:bottom w:val="nil"/>
+                <w:right w:val="nil"/>
+                <w:between w:val="nil"/>
+              </w:pBdr>
+              <w:jc w:val="center"/>
+            </w:pPr>
+            <w:r>
+              <w:t>A</w:t>
+            </w:r>
+          </w:p>
+        </w:tc>
+        <w:tc>
+          <w:tcPr>
+            <w:tcW w:w="615" w:type="dxa"/>
+            <w:tcBorders>
+              <w:top w:val="single" w:sz="4" w:space="0" w:color="FF9900"/>
+              <w:left w:val="single" w:sz="4" w:space="0" w:color="FF9900"/>
+              <w:bottom w:val="single" w:sz="4" w:space="0" w:color="FF9900"/>
+              <w:right w:val="single" w:sz="4" w:space="0" w:color="FF9900"/>
+            </w:tcBorders>
+            <w:tcMar>
+              <w:top w:w="100" w:type="dxa"/>
+              <w:left w:w="100" w:type="dxa"/>
+              <w:bottom w:w="100" w:type="dxa"/>
+              <w:right w:w="100" w:type="dxa"/>
+            </w:tcMar>
+          </w:tcPr>
+          <w:p>
+            <w:pPr>
+              <w:widowControl w:val="0"/>
+              <w:pBdr>
+                <w:top w:val="nil"/>
+                <w:left w:val="nil"/>
+                <w:bottom w:val="nil"/>
+                <w:right w:val="nil"/>
+                <w:between w:val="nil"/>
+              </w:pBdr>
+              <w:jc w:val="center"/>
+            </w:pPr>
+            <w:r>
+              <w:t>1</w:t>
+            </w:r>
+          </w:p>
+        </w:tc>
+      </w:tr>
+      <w:tr>
+        <w:trPr>
+          <w:trHeight w:val="500"/>
+          <w:jc w:val="center"/>
+        </w:trPr>
+        <w:tc>
+          <w:tcPr>
+            <w:tcW w:w="530" w:type="dxa"/>
+            <w:tcBorders>
+              <w:top w:val="single" w:sz="4" w:space="0" w:color="FF9900"/>
+              <w:left w:val="single" w:sz="4" w:space="0" w:color="FF9900"/>
+              <w:bottom w:val="single" w:sz="4" w:space="0" w:color="FF9900"/>
+              <w:right w:val="single" w:sz="4" w:space="0" w:color="FF9900"/>
+            </w:tcBorders>
+            <w:tcMar>
+              <w:top w:w="100" w:type="dxa"/>
+              <w:left w:w="100" w:type="dxa"/>
+              <w:bottom w:w="100" w:type="dxa"/>
+              <w:right w:w="100" w:type="dxa"/>
+            </w:tcMar>
+          </w:tcPr>
+          <w:p>
+            <w:pPr>
+              <w:widowControl w:val="0"/>
+              <w:pBdr>
+                <w:top w:val="nil"/>
+                <w:left w:val="nil"/>
+                <w:bottom w:val="nil"/>
+                <w:right w:val="nil"/>
+                <w:between w:val="nil"/>
+              </w:pBdr>
+              <w:jc w:val="center"/>
+            </w:pPr>
+            <w:r>
+              <w:t>26</w:t>
+            </w:r>
+          </w:p>
+        </w:tc>
+        <w:tc>
+          <w:tcPr>
+            <w:tcW w:w="5520" w:type="dxa"/>
+            <w:tcBorders>
+              <w:top w:val="single" w:sz="4" w:space="0" w:color="FF9900"/>
+              <w:left w:val="single" w:sz="4" w:space="0" w:color="FF9900"/>
+              <w:bottom w:val="single" w:sz="4" w:space="0" w:color="FF9900"/>
+              <w:right w:val="single" w:sz="4" w:space="0" w:color="FF9900"/>
+            </w:tcBorders>
+            <w:tcMar>
+              <w:top w:w="100" w:type="dxa"/>
+              <w:left w:w="100" w:type="dxa"/>
+              <w:bottom w:w="100" w:type="dxa"/>
+              <w:right w:w="100" w:type="dxa"/>
+            </w:tcMar>
+          </w:tcPr>
+          <w:p>
+            <w:r>
+              <w:t>Status de Pedido</w:t>
+            </w:r>
+          </w:p>
+        </w:tc>
+        <w:tc>
+          <w:tcPr>
+            <w:tcW w:w="615" w:type="dxa"/>
+            <w:tcBorders>
+              <w:top w:val="single" w:sz="4" w:space="0" w:color="FF9900"/>
+              <w:left w:val="single" w:sz="4" w:space="0" w:color="FF9900"/>
+              <w:bottom w:val="single" w:sz="4" w:space="0" w:color="FF9900"/>
+              <w:right w:val="single" w:sz="4" w:space="0" w:color="FF9900"/>
+            </w:tcBorders>
+            <w:tcMar>
+              <w:top w:w="100" w:type="dxa"/>
+              <w:left w:w="100" w:type="dxa"/>
+              <w:bottom w:w="100" w:type="dxa"/>
+              <w:right w:w="100" w:type="dxa"/>
+            </w:tcMar>
+          </w:tcPr>
+          <w:p>
+            <w:pPr>
+              <w:widowControl w:val="0"/>
+              <w:pBdr>
+                <w:top w:val="nil"/>
+                <w:left w:val="nil"/>
+                <w:bottom w:val="nil"/>
+                <w:right w:val="nil"/>
+                <w:between w:val="nil"/>
+              </w:pBdr>
+              <w:jc w:val="center"/>
+            </w:pPr>
+            <w:r>
+              <w:t>C</w:t>
+            </w:r>
+          </w:p>
+        </w:tc>
+        <w:tc>
+          <w:tcPr>
+            <w:tcW w:w="615" w:type="dxa"/>
+            <w:tcBorders>
+              <w:top w:val="single" w:sz="4" w:space="0" w:color="FF9900"/>
+              <w:left w:val="single" w:sz="4" w:space="0" w:color="FF9900"/>
+              <w:bottom w:val="single" w:sz="4" w:space="0" w:color="FF9900"/>
+              <w:right w:val="single" w:sz="4" w:space="0" w:color="FF9900"/>
+            </w:tcBorders>
+            <w:tcMar>
+              <w:top w:w="100" w:type="dxa"/>
+              <w:left w:w="100" w:type="dxa"/>
+              <w:bottom w:w="100" w:type="dxa"/>
+              <w:right w:w="100" w:type="dxa"/>
+            </w:tcMar>
+          </w:tcPr>
+          <w:p>
+            <w:pPr>
+              <w:widowControl w:val="0"/>
+              <w:pBdr>
+                <w:top w:val="nil"/>
+                <w:left w:val="nil"/>
+                <w:bottom w:val="nil"/>
+                <w:right w:val="nil"/>
+                <w:between w:val="nil"/>
+              </w:pBdr>
+              <w:jc w:val="center"/>
+            </w:pPr>
+            <w:r>
+              <w:t>A</w:t>
+            </w:r>
+          </w:p>
+        </w:tc>
+        <w:tc>
+          <w:tcPr>
+            <w:tcW w:w="615" w:type="dxa"/>
+            <w:tcBorders>
+              <w:top w:val="single" w:sz="4" w:space="0" w:color="FF9900"/>
+              <w:left w:val="single" w:sz="4" w:space="0" w:color="FF9900"/>
+              <w:bottom w:val="single" w:sz="4" w:space="0" w:color="FF9900"/>
+              <w:right w:val="single" w:sz="4" w:space="0" w:color="FF9900"/>
+            </w:tcBorders>
+            <w:tcMar>
+              <w:top w:w="100" w:type="dxa"/>
+              <w:left w:w="100" w:type="dxa"/>
+              <w:bottom w:w="100" w:type="dxa"/>
+              <w:right w:w="100" w:type="dxa"/>
+            </w:tcMar>
+          </w:tcPr>
+          <w:p>
+            <w:pPr>
+              <w:widowControl w:val="0"/>
+              <w:pBdr>
+                <w:top w:val="nil"/>
+                <w:left w:val="nil"/>
+                <w:bottom w:val="nil"/>
+                <w:right w:val="nil"/>
+                <w:between w:val="nil"/>
+              </w:pBdr>
+              <w:jc w:val="center"/>
+            </w:pPr>
+            <w:r>
+              <w:t>A</w:t>
+            </w:r>
+          </w:p>
+        </w:tc>
+        <w:tc>
+          <w:tcPr>
+            <w:tcW w:w="615" w:type="dxa"/>
+            <w:tcBorders>
+              <w:top w:val="single" w:sz="4" w:space="0" w:color="FF9900"/>
+              <w:left w:val="single" w:sz="4" w:space="0" w:color="FF9900"/>
+              <w:bottom w:val="single" w:sz="4" w:space="0" w:color="FF9900"/>
+              <w:right w:val="single" w:sz="4" w:space="0" w:color="FF9900"/>
+            </w:tcBorders>
+            <w:tcMar>
+              <w:top w:w="100" w:type="dxa"/>
+              <w:left w:w="100" w:type="dxa"/>
+              <w:bottom w:w="100" w:type="dxa"/>
+              <w:right w:w="100" w:type="dxa"/>
+            </w:tcMar>
+          </w:tcPr>
+          <w:p>
+            <w:pPr>
+              <w:widowControl w:val="0"/>
+              <w:pBdr>
+                <w:top w:val="nil"/>
+                <w:left w:val="nil"/>
+                <w:bottom w:val="nil"/>
+                <w:right w:val="nil"/>
+                <w:between w:val="nil"/>
+              </w:pBdr>
+              <w:jc w:val="center"/>
+            </w:pPr>
+            <w:r>
+              <w:t>1</w:t>
+            </w:r>
+          </w:p>
+        </w:tc>
+      </w:tr>
+      <w:tr>
+        <w:trPr>
+          <w:trHeight w:val="500"/>
+          <w:jc w:val="center"/>
+        </w:trPr>
+        <w:tc>
+          <w:tcPr>
+            <w:tcW w:w="530" w:type="dxa"/>
+            <w:tcBorders>
+              <w:top w:val="single" w:sz="4" w:space="0" w:color="FF9900"/>
+              <w:left w:val="single" w:sz="4" w:space="0" w:color="FF9900"/>
+              <w:bottom w:val="single" w:sz="4" w:space="0" w:color="FF9900"/>
+              <w:right w:val="single" w:sz="4" w:space="0" w:color="FF9900"/>
+            </w:tcBorders>
+            <w:tcMar>
+              <w:top w:w="100" w:type="dxa"/>
+              <w:left w:w="100" w:type="dxa"/>
+              <w:bottom w:w="100" w:type="dxa"/>
+              <w:right w:w="100" w:type="dxa"/>
+            </w:tcMar>
+          </w:tcPr>
+          <w:p>
+            <w:pPr>
+              <w:widowControl w:val="0"/>
+              <w:pBdr>
+                <w:top w:val="nil"/>
+                <w:left w:val="nil"/>
+                <w:bottom w:val="nil"/>
+                <w:right w:val="nil"/>
+                <w:between w:val="nil"/>
+              </w:pBdr>
+              <w:jc w:val="center"/>
+            </w:pPr>
+            <w:r>
+              <w:t>27</w:t>
+            </w:r>
+          </w:p>
+        </w:tc>
+        <w:tc>
+          <w:tcPr>
+            <w:tcW w:w="5520" w:type="dxa"/>
+            <w:tcBorders>
+              <w:top w:val="single" w:sz="4" w:space="0" w:color="FF9900"/>
+              <w:left w:val="single" w:sz="4" w:space="0" w:color="FF9900"/>
+              <w:bottom w:val="single" w:sz="4" w:space="0" w:color="FF9900"/>
+              <w:right w:val="single" w:sz="4" w:space="0" w:color="FF9900"/>
+            </w:tcBorders>
+            <w:tcMar>
+              <w:top w:w="100" w:type="dxa"/>
+              <w:left w:w="100" w:type="dxa"/>
+              <w:bottom w:w="100" w:type="dxa"/>
+              <w:right w:w="100" w:type="dxa"/>
+            </w:tcMar>
+          </w:tcPr>
+          <w:p>
+            <w:r>
+              <w:t xml:space="preserve">Histórico de pedidos  </w:t>
+            </w:r>
+          </w:p>
+        </w:tc>
+        <w:tc>
+          <w:tcPr>
+            <w:tcW w:w="615" w:type="dxa"/>
+            <w:tcBorders>
+              <w:top w:val="single" w:sz="4" w:space="0" w:color="FF9900"/>
+              <w:left w:val="single" w:sz="4" w:space="0" w:color="FF9900"/>
+              <w:bottom w:val="single" w:sz="4" w:space="0" w:color="FF9900"/>
+              <w:right w:val="single" w:sz="4" w:space="0" w:color="FF9900"/>
+            </w:tcBorders>
+            <w:tcMar>
+              <w:top w:w="100" w:type="dxa"/>
+              <w:left w:w="100" w:type="dxa"/>
+              <w:bottom w:w="100" w:type="dxa"/>
+              <w:right w:w="100" w:type="dxa"/>
+            </w:tcMar>
+          </w:tcPr>
+          <w:p>
+            <w:pPr>
+              <w:widowControl w:val="0"/>
+              <w:pBdr>
+                <w:top w:val="nil"/>
+                <w:left w:val="nil"/>
+                <w:bottom w:val="nil"/>
+                <w:right w:val="nil"/>
+                <w:between w:val="nil"/>
+              </w:pBdr>
+              <w:jc w:val="center"/>
+            </w:pPr>
+            <w:r>
+              <w:t>C</w:t>
+            </w:r>
+          </w:p>
+        </w:tc>
+        <w:tc>
+          <w:tcPr>
+            <w:tcW w:w="615" w:type="dxa"/>
+            <w:tcBorders>
+              <w:top w:val="single" w:sz="4" w:space="0" w:color="FF9900"/>
+              <w:left w:val="single" w:sz="4" w:space="0" w:color="FF9900"/>
+              <w:bottom w:val="single" w:sz="4" w:space="0" w:color="FF9900"/>
+              <w:right w:val="single" w:sz="4" w:space="0" w:color="FF9900"/>
+            </w:tcBorders>
+            <w:tcMar>
+              <w:top w:w="100" w:type="dxa"/>
+              <w:left w:w="100" w:type="dxa"/>
+              <w:bottom w:w="100" w:type="dxa"/>
+              <w:right w:w="100" w:type="dxa"/>
+            </w:tcMar>
+          </w:tcPr>
+          <w:p>
+            <w:pPr>
+              <w:widowControl w:val="0"/>
+              <w:pBdr>
+                <w:top w:val="nil"/>
+                <w:left w:val="nil"/>
+                <w:bottom w:val="nil"/>
+                <w:right w:val="nil"/>
+                <w:between w:val="nil"/>
+              </w:pBdr>
+              <w:jc w:val="center"/>
+            </w:pPr>
+            <w:r>
+              <w:t>A</w:t>
+            </w:r>
+          </w:p>
+        </w:tc>
+        <w:tc>
+          <w:tcPr>
+            <w:tcW w:w="615" w:type="dxa"/>
+            <w:tcBorders>
+              <w:top w:val="single" w:sz="4" w:space="0" w:color="FF9900"/>
+              <w:left w:val="single" w:sz="4" w:space="0" w:color="FF9900"/>
+              <w:bottom w:val="single" w:sz="4" w:space="0" w:color="FF9900"/>
+              <w:right w:val="single" w:sz="4" w:space="0" w:color="FF9900"/>
+            </w:tcBorders>
+            <w:tcMar>
+              <w:top w:w="100" w:type="dxa"/>
+              <w:left w:w="100" w:type="dxa"/>
+              <w:bottom w:w="100" w:type="dxa"/>
+              <w:right w:w="100" w:type="dxa"/>
+            </w:tcMar>
+          </w:tcPr>
+          <w:p>
+            <w:pPr>
+              <w:widowControl w:val="0"/>
+              <w:pBdr>
+                <w:top w:val="nil"/>
+                <w:left w:val="nil"/>
+                <w:bottom w:val="nil"/>
+                <w:right w:val="nil"/>
+                <w:between w:val="nil"/>
+              </w:pBdr>
+              <w:jc w:val="center"/>
+            </w:pPr>
+            <w:r>
+              <w:t>A</w:t>
+            </w:r>
+          </w:p>
+        </w:tc>
+        <w:tc>
+          <w:tcPr>
+            <w:tcW w:w="615" w:type="dxa"/>
+            <w:tcBorders>
+              <w:top w:val="single" w:sz="4" w:space="0" w:color="FF9900"/>
+              <w:left w:val="single" w:sz="4" w:space="0" w:color="FF9900"/>
+              <w:bottom w:val="single" w:sz="4" w:space="0" w:color="FF9900"/>
+              <w:right w:val="single" w:sz="4" w:space="0" w:color="FF9900"/>
+            </w:tcBorders>
+            <w:tcMar>
+              <w:top w:w="100" w:type="dxa"/>
+              <w:left w:w="100" w:type="dxa"/>
+              <w:bottom w:w="100" w:type="dxa"/>
+              <w:right w:w="100" w:type="dxa"/>
+            </w:tcMar>
+          </w:tcPr>
+          <w:p>
+            <w:pPr>
+              <w:widowControl w:val="0"/>
+              <w:pBdr>
+                <w:top w:val="nil"/>
+                <w:left w:val="nil"/>
+                <w:bottom w:val="nil"/>
+                <w:right w:val="nil"/>
+                <w:between w:val="nil"/>
+              </w:pBdr>
+              <w:jc w:val="center"/>
+            </w:pPr>
+            <w:r>
+              <w:t>1</w:t>
+            </w:r>
+          </w:p>
+        </w:tc>
+      </w:tr>
+      <w:tr>
+        <w:trPr>
+          <w:trHeight w:val="500"/>
+          <w:jc w:val="center"/>
+        </w:trPr>
+        <w:tc>
+          <w:tcPr>
+            <w:tcW w:w="530" w:type="dxa"/>
+            <w:tcBorders>
+              <w:top w:val="single" w:sz="4" w:space="0" w:color="FF9900"/>
+              <w:left w:val="single" w:sz="4" w:space="0" w:color="FF9900"/>
+              <w:bottom w:val="single" w:sz="4" w:space="0" w:color="FF9900"/>
+              <w:right w:val="single" w:sz="4" w:space="0" w:color="FF9900"/>
+            </w:tcBorders>
+            <w:tcMar>
+              <w:top w:w="100" w:type="dxa"/>
+              <w:left w:w="100" w:type="dxa"/>
+              <w:bottom w:w="100" w:type="dxa"/>
+              <w:right w:w="100" w:type="dxa"/>
+            </w:tcMar>
+          </w:tcPr>
+          <w:p>
+            <w:pPr>
+              <w:widowControl w:val="0"/>
+              <w:pBdr>
+                <w:top w:val="nil"/>
+                <w:left w:val="nil"/>
+                <w:bottom w:val="nil"/>
+                <w:right w:val="nil"/>
+                <w:between w:val="nil"/>
+              </w:pBdr>
+              <w:jc w:val="center"/>
+            </w:pPr>
+            <w:r>
+              <w:t>28</w:t>
+            </w:r>
+          </w:p>
+        </w:tc>
+        <w:tc>
+          <w:tcPr>
+            <w:tcW w:w="5520" w:type="dxa"/>
+            <w:tcBorders>
+              <w:top w:val="single" w:sz="4" w:space="0" w:color="FF9900"/>
+              <w:left w:val="single" w:sz="4" w:space="0" w:color="FF9900"/>
+              <w:bottom w:val="single" w:sz="4" w:space="0" w:color="FF9900"/>
+              <w:right w:val="single" w:sz="4" w:space="0" w:color="FF9900"/>
+            </w:tcBorders>
+            <w:tcMar>
+              <w:top w:w="100" w:type="dxa"/>
+              <w:left w:w="100" w:type="dxa"/>
+              <w:bottom w:w="100" w:type="dxa"/>
+              <w:right w:w="100" w:type="dxa"/>
+            </w:tcMar>
+          </w:tcPr>
+          <w:p>
+            <w:r>
+              <w:t xml:space="preserve">Balcões de retirada </w:t>
+            </w:r>
+          </w:p>
+        </w:tc>
+        <w:tc>
+          <w:tcPr>
+            <w:tcW w:w="615" w:type="dxa"/>
+            <w:tcBorders>
+              <w:top w:val="single" w:sz="4" w:space="0" w:color="FF9900"/>
+              <w:left w:val="single" w:sz="4" w:space="0" w:color="FF9900"/>
+              <w:bottom w:val="single" w:sz="4" w:space="0" w:color="FF9900"/>
+              <w:right w:val="single" w:sz="4" w:space="0" w:color="FF9900"/>
+            </w:tcBorders>
+            <w:tcMar>
+              <w:top w:w="100" w:type="dxa"/>
+              <w:left w:w="100" w:type="dxa"/>
+              <w:bottom w:w="100" w:type="dxa"/>
+              <w:right w:w="100" w:type="dxa"/>
+            </w:tcMar>
+          </w:tcPr>
+          <w:p>
+            <w:pPr>
+              <w:widowControl w:val="0"/>
+              <w:pBdr>
+                <w:top w:val="nil"/>
+                <w:left w:val="nil"/>
+                <w:bottom w:val="nil"/>
+                <w:right w:val="nil"/>
+                <w:between w:val="nil"/>
+              </w:pBdr>
+              <w:jc w:val="center"/>
+            </w:pPr>
+            <w:r>
+              <w:t>I</w:t>
+            </w:r>
+          </w:p>
+        </w:tc>
+        <w:tc>
+          <w:tcPr>
+            <w:tcW w:w="615" w:type="dxa"/>
+            <w:tcBorders>
+              <w:top w:val="single" w:sz="4" w:space="0" w:color="FF9900"/>
+              <w:left w:val="single" w:sz="4" w:space="0" w:color="FF9900"/>
+              <w:bottom w:val="single" w:sz="4" w:space="0" w:color="FF9900"/>
+              <w:right w:val="single" w:sz="4" w:space="0" w:color="FF9900"/>
+            </w:tcBorders>
+            <w:tcMar>
+              <w:top w:w="100" w:type="dxa"/>
+              <w:left w:w="100" w:type="dxa"/>
+              <w:bottom w:w="100" w:type="dxa"/>
+              <w:right w:w="100" w:type="dxa"/>
+            </w:tcMar>
+          </w:tcPr>
+          <w:p>
+            <w:pPr>
+              <w:widowControl w:val="0"/>
+              <w:pBdr>
+                <w:top w:val="nil"/>
+                <w:left w:val="nil"/>
+                <w:bottom w:val="nil"/>
+                <w:right w:val="nil"/>
+                <w:between w:val="nil"/>
+              </w:pBdr>
+              <w:jc w:val="center"/>
+            </w:pPr>
+            <w:r>
+              <w:t>M</w:t>
+            </w:r>
+          </w:p>
+        </w:tc>
+        <w:tc>
+          <w:tcPr>
+            <w:tcW w:w="615" w:type="dxa"/>
+            <w:tcBorders>
+              <w:top w:val="single" w:sz="4" w:space="0" w:color="FF9900"/>
+              <w:left w:val="single" w:sz="4" w:space="0" w:color="FF9900"/>
+              <w:bottom w:val="single" w:sz="4" w:space="0" w:color="FF9900"/>
+              <w:right w:val="single" w:sz="4" w:space="0" w:color="FF9900"/>
+            </w:tcBorders>
+            <w:tcMar>
+              <w:top w:w="100" w:type="dxa"/>
+              <w:left w:w="100" w:type="dxa"/>
+              <w:bottom w:w="100" w:type="dxa"/>
+              <w:right w:w="100" w:type="dxa"/>
+            </w:tcMar>
+          </w:tcPr>
+          <w:p>
+            <w:pPr>
+              <w:widowControl w:val="0"/>
+              <w:pBdr>
+                <w:top w:val="nil"/>
+                <w:left w:val="nil"/>
+                <w:bottom w:val="nil"/>
+                <w:right w:val="nil"/>
+                <w:between w:val="nil"/>
+              </w:pBdr>
+              <w:jc w:val="center"/>
+            </w:pPr>
+            <w:r>
+              <w:t>M</w:t>
+            </w:r>
+          </w:p>
+        </w:tc>
+        <w:tc>
+          <w:tcPr>
+            <w:tcW w:w="615" w:type="dxa"/>
+            <w:tcBorders>
+              <w:top w:val="single" w:sz="4" w:space="0" w:color="FF9900"/>
+              <w:left w:val="single" w:sz="4" w:space="0" w:color="FF9900"/>
+              <w:bottom w:val="single" w:sz="4" w:space="0" w:color="FF9900"/>
+              <w:right w:val="single" w:sz="4" w:space="0" w:color="FF9900"/>
+            </w:tcBorders>
+            <w:tcMar>
+              <w:top w:w="100" w:type="dxa"/>
+              <w:left w:w="100" w:type="dxa"/>
+              <w:bottom w:w="100" w:type="dxa"/>
+              <w:right w:w="100" w:type="dxa"/>
+            </w:tcMar>
+          </w:tcPr>
+          <w:p>
+            <w:pPr>
+              <w:widowControl w:val="0"/>
+              <w:pBdr>
+                <w:top w:val="nil"/>
+                <w:left w:val="nil"/>
+                <w:bottom w:val="nil"/>
+                <w:right w:val="nil"/>
+                <w:between w:val="nil"/>
+              </w:pBdr>
+              <w:jc w:val="center"/>
+            </w:pPr>
+            <w:r>
+              <w:t>2</w:t>
+            </w:r>
+          </w:p>
+        </w:tc>
+      </w:tr>
+      <w:tr>
+        <w:trPr>
+          <w:trHeight w:val="500"/>
+          <w:jc w:val="center"/>
+        </w:trPr>
+        <w:tc>
+          <w:tcPr>
+            <w:tcW w:w="530" w:type="dxa"/>
+            <w:tcBorders>
+              <w:top w:val="single" w:sz="4" w:space="0" w:color="FF9900"/>
+              <w:left w:val="single" w:sz="4" w:space="0" w:color="FF9900"/>
+              <w:bottom w:val="single" w:sz="4" w:space="0" w:color="FF9900"/>
+              <w:right w:val="single" w:sz="4" w:space="0" w:color="FF9900"/>
+            </w:tcBorders>
+            <w:tcMar>
+              <w:top w:w="100" w:type="dxa"/>
+              <w:left w:w="100" w:type="dxa"/>
+              <w:bottom w:w="100" w:type="dxa"/>
+              <w:right w:w="100" w:type="dxa"/>
+            </w:tcMar>
+          </w:tcPr>
+          <w:p>
+            <w:pPr>
+              <w:widowControl w:val="0"/>
+              <w:pBdr>
+                <w:top w:val="nil"/>
+                <w:left w:val="nil"/>
+                <w:bottom w:val="nil"/>
+                <w:right w:val="nil"/>
+                <w:between w:val="nil"/>
+              </w:pBdr>
+              <w:jc w:val="center"/>
+            </w:pPr>
+            <w:r>
+              <w:t>29</w:t>
+            </w:r>
+          </w:p>
+        </w:tc>
+        <w:tc>
+          <w:tcPr>
+            <w:tcW w:w="5520" w:type="dxa"/>
+            <w:tcBorders>
+              <w:top w:val="single" w:sz="4" w:space="0" w:color="FF9900"/>
+              <w:left w:val="single" w:sz="4" w:space="0" w:color="FF9900"/>
+              <w:bottom w:val="single" w:sz="4" w:space="0" w:color="FF9900"/>
+              <w:right w:val="single" w:sz="4" w:space="0" w:color="FF9900"/>
+            </w:tcBorders>
+            <w:tcMar>
+              <w:top w:w="100" w:type="dxa"/>
+              <w:left w:w="100" w:type="dxa"/>
+              <w:bottom w:w="100" w:type="dxa"/>
+              <w:right w:w="100" w:type="dxa"/>
+            </w:tcMar>
+          </w:tcPr>
+          <w:p>
+            <w:r>
+              <w:t xml:space="preserve">Locais de retirada </w:t>
+            </w:r>
+          </w:p>
+        </w:tc>
+        <w:tc>
+          <w:tcPr>
+            <w:tcW w:w="615" w:type="dxa"/>
+            <w:tcBorders>
+              <w:top w:val="single" w:sz="4" w:space="0" w:color="FF9900"/>
+              <w:left w:val="single" w:sz="4" w:space="0" w:color="FF9900"/>
+              <w:bottom w:val="single" w:sz="4" w:space="0" w:color="FF9900"/>
+              <w:right w:val="single" w:sz="4" w:space="0" w:color="FF9900"/>
+            </w:tcBorders>
+            <w:tcMar>
+              <w:top w:w="100" w:type="dxa"/>
+              <w:left w:w="100" w:type="dxa"/>
+              <w:bottom w:w="100" w:type="dxa"/>
+              <w:right w:w="100" w:type="dxa"/>
+            </w:tcMar>
+          </w:tcPr>
+          <w:p>
+            <w:pPr>
+              <w:widowControl w:val="0"/>
+              <w:pBdr>
+                <w:top w:val="nil"/>
+                <w:left w:val="nil"/>
+                <w:bottom w:val="nil"/>
+                <w:right w:val="nil"/>
+                <w:between w:val="nil"/>
+              </w:pBdr>
+              <w:jc w:val="center"/>
+            </w:pPr>
+            <w:r>
+              <w:t>I</w:t>
+            </w:r>
+          </w:p>
+        </w:tc>
+        <w:tc>
+          <w:tcPr>
+            <w:tcW w:w="615" w:type="dxa"/>
+            <w:tcBorders>
+              <w:top w:val="single" w:sz="4" w:space="0" w:color="FF9900"/>
+              <w:left w:val="single" w:sz="4" w:space="0" w:color="FF9900"/>
+              <w:bottom w:val="single" w:sz="4" w:space="0" w:color="FF9900"/>
+              <w:right w:val="single" w:sz="4" w:space="0" w:color="FF9900"/>
+            </w:tcBorders>
+            <w:tcMar>
+              <w:top w:w="100" w:type="dxa"/>
+              <w:left w:w="100" w:type="dxa"/>
+              <w:bottom w:w="100" w:type="dxa"/>
+              <w:right w:w="100" w:type="dxa"/>
+            </w:tcMar>
+          </w:tcPr>
+          <w:p>
+            <w:pPr>
+              <w:widowControl w:val="0"/>
+              <w:pBdr>
+                <w:top w:val="nil"/>
+                <w:left w:val="nil"/>
+                <w:bottom w:val="nil"/>
+                <w:right w:val="nil"/>
+                <w:between w:val="nil"/>
+              </w:pBdr>
+              <w:jc w:val="center"/>
+            </w:pPr>
+            <w:r>
+              <w:t>M</w:t>
+            </w:r>
+          </w:p>
+        </w:tc>
+        <w:tc>
+          <w:tcPr>
+            <w:tcW w:w="615" w:type="dxa"/>
+            <w:tcBorders>
+              <w:top w:val="single" w:sz="4" w:space="0" w:color="FF9900"/>
+              <w:left w:val="single" w:sz="4" w:space="0" w:color="FF9900"/>
+              <w:bottom w:val="single" w:sz="4" w:space="0" w:color="FF9900"/>
+              <w:right w:val="single" w:sz="4" w:space="0" w:color="FF9900"/>
+            </w:tcBorders>
+            <w:tcMar>
+              <w:top w:w="100" w:type="dxa"/>
+              <w:left w:w="100" w:type="dxa"/>
+              <w:bottom w:w="100" w:type="dxa"/>
+              <w:right w:w="100" w:type="dxa"/>
+            </w:tcMar>
+          </w:tcPr>
+          <w:p>
+            <w:pPr>
+              <w:widowControl w:val="0"/>
+              <w:pBdr>
+                <w:top w:val="nil"/>
+                <w:left w:val="nil"/>
+                <w:bottom w:val="nil"/>
+                <w:right w:val="nil"/>
+                <w:between w:val="nil"/>
+              </w:pBdr>
+              <w:jc w:val="center"/>
+            </w:pPr>
+            <w:r>
+              <w:t>M</w:t>
+            </w:r>
+          </w:p>
+        </w:tc>
+        <w:tc>
+          <w:tcPr>
+            <w:tcW w:w="615" w:type="dxa"/>
+            <w:tcBorders>
+              <w:top w:val="single" w:sz="4" w:space="0" w:color="FF9900"/>
+              <w:left w:val="single" w:sz="4" w:space="0" w:color="FF9900"/>
+              <w:bottom w:val="single" w:sz="4" w:space="0" w:color="FF9900"/>
+              <w:right w:val="single" w:sz="4" w:space="0" w:color="FF9900"/>
+            </w:tcBorders>
+            <w:tcMar>
+              <w:top w:w="100" w:type="dxa"/>
+              <w:left w:w="100" w:type="dxa"/>
+              <w:bottom w:w="100" w:type="dxa"/>
+              <w:right w:w="100" w:type="dxa"/>
+            </w:tcMar>
+          </w:tcPr>
+          <w:p>
+            <w:pPr>
+              <w:widowControl w:val="0"/>
+              <w:pBdr>
+                <w:top w:val="nil"/>
+                <w:left w:val="nil"/>
+                <w:bottom w:val="nil"/>
+                <w:right w:val="nil"/>
+                <w:between w:val="nil"/>
+              </w:pBdr>
+              <w:jc w:val="center"/>
+            </w:pPr>
+            <w:r>
+              <w:t>2</w:t>
+            </w:r>
+          </w:p>
+        </w:tc>
+      </w:tr>
+      <w:tr>
+        <w:trPr>
+          <w:trHeight w:val="500"/>
+          <w:jc w:val="center"/>
+        </w:trPr>
+        <w:tc>
+          <w:tcPr>
+            <w:tcW w:w="530" w:type="dxa"/>
+            <w:tcBorders>
+              <w:top w:val="single" w:sz="4" w:space="0" w:color="FF9900"/>
+              <w:left w:val="single" w:sz="4" w:space="0" w:color="FF9900"/>
+              <w:bottom w:val="single" w:sz="4" w:space="0" w:color="FF9900"/>
+              <w:right w:val="single" w:sz="4" w:space="0" w:color="FF9900"/>
+            </w:tcBorders>
+            <w:tcMar>
+              <w:top w:w="100" w:type="dxa"/>
+              <w:left w:w="100" w:type="dxa"/>
+              <w:bottom w:w="100" w:type="dxa"/>
+              <w:right w:w="100" w:type="dxa"/>
+            </w:tcMar>
+          </w:tcPr>
+          <w:p>
+            <w:pPr>
+              <w:widowControl w:val="0"/>
+              <w:pBdr>
+                <w:top w:val="nil"/>
+                <w:left w:val="nil"/>
+                <w:bottom w:val="nil"/>
+                <w:right w:val="nil"/>
+                <w:between w:val="nil"/>
+              </w:pBdr>
+              <w:jc w:val="center"/>
+            </w:pPr>
+            <w:r>
+              <w:t>30</w:t>
+            </w:r>
+          </w:p>
+        </w:tc>
+        <w:tc>
+          <w:tcPr>
+            <w:tcW w:w="5520" w:type="dxa"/>
+            <w:tcBorders>
+              <w:top w:val="single" w:sz="4" w:space="0" w:color="FF9900"/>
+              <w:left w:val="single" w:sz="4" w:space="0" w:color="FF9900"/>
+              <w:bottom w:val="single" w:sz="4" w:space="0" w:color="FF9900"/>
+              <w:right w:val="single" w:sz="4" w:space="0" w:color="FF9900"/>
+            </w:tcBorders>
+            <w:tcMar>
+              <w:top w:w="100" w:type="dxa"/>
+              <w:left w:w="100" w:type="dxa"/>
+              <w:bottom w:w="100" w:type="dxa"/>
+              <w:right w:w="100" w:type="dxa"/>
+            </w:tcMar>
+          </w:tcPr>
+          <w:p>
+            <w:r>
+              <w:t>Integração de pagamento com o Mercado Pago</w:t>
+            </w:r>
+          </w:p>
+        </w:tc>
+        <w:tc>
+          <w:tcPr>
+            <w:tcW w:w="615" w:type="dxa"/>
+            <w:tcBorders>
+              <w:top w:val="single" w:sz="4" w:space="0" w:color="FF9900"/>
+              <w:left w:val="single" w:sz="4" w:space="0" w:color="FF9900"/>
+              <w:bottom w:val="single" w:sz="4" w:space="0" w:color="FF9900"/>
+              <w:right w:val="single" w:sz="4" w:space="0" w:color="FF9900"/>
+            </w:tcBorders>
+            <w:tcMar>
+              <w:top w:w="100" w:type="dxa"/>
+              <w:left w:w="100" w:type="dxa"/>
+              <w:bottom w:w="100" w:type="dxa"/>
+              <w:right w:w="100" w:type="dxa"/>
+            </w:tcMar>
+          </w:tcPr>
+          <w:p>
+            <w:pPr>
+              <w:widowControl w:val="0"/>
+              <w:pBdr>
+                <w:top w:val="nil"/>
+                <w:left w:val="nil"/>
+                <w:bottom w:val="nil"/>
+                <w:right w:val="nil"/>
+                <w:between w:val="nil"/>
+              </w:pBdr>
+              <w:jc w:val="center"/>
+            </w:pPr>
+            <w:r>
+              <w:t>C</w:t>
+            </w:r>
+          </w:p>
+        </w:tc>
+        <w:tc>
+          <w:tcPr>
+            <w:tcW w:w="615" w:type="dxa"/>
+            <w:tcBorders>
+              <w:top w:val="single" w:sz="4" w:space="0" w:color="FF9900"/>
+              <w:left w:val="single" w:sz="4" w:space="0" w:color="FF9900"/>
+              <w:bottom w:val="single" w:sz="4" w:space="0" w:color="FF9900"/>
+              <w:right w:val="single" w:sz="4" w:space="0" w:color="FF9900"/>
+            </w:tcBorders>
+            <w:tcMar>
+              <w:top w:w="100" w:type="dxa"/>
+              <w:left w:w="100" w:type="dxa"/>
+              <w:bottom w:w="100" w:type="dxa"/>
+              <w:right w:w="100" w:type="dxa"/>
+            </w:tcMar>
+          </w:tcPr>
+          <w:p>
+            <w:pPr>
+              <w:widowControl w:val="0"/>
+              <w:pBdr>
+                <w:top w:val="nil"/>
+                <w:left w:val="nil"/>
+                <w:bottom w:val="nil"/>
+                <w:right w:val="nil"/>
+                <w:between w:val="nil"/>
+              </w:pBdr>
+              <w:jc w:val="center"/>
+            </w:pPr>
+            <w:r>
+              <w:t>A</w:t>
+            </w:r>
+          </w:p>
+        </w:tc>
+        <w:tc>
+          <w:tcPr>
+            <w:tcW w:w="615" w:type="dxa"/>
+            <w:tcBorders>
+              <w:top w:val="single" w:sz="4" w:space="0" w:color="FF9900"/>
+              <w:left w:val="single" w:sz="4" w:space="0" w:color="FF9900"/>
+              <w:bottom w:val="single" w:sz="4" w:space="0" w:color="FF9900"/>
+              <w:right w:val="single" w:sz="4" w:space="0" w:color="FF9900"/>
+            </w:tcBorders>
+            <w:tcMar>
+              <w:top w:w="100" w:type="dxa"/>
+              <w:left w:w="100" w:type="dxa"/>
+              <w:bottom w:w="100" w:type="dxa"/>
+              <w:right w:w="100" w:type="dxa"/>
+            </w:tcMar>
+          </w:tcPr>
+          <w:p>
+            <w:pPr>
+              <w:widowControl w:val="0"/>
+              <w:pBdr>
+                <w:top w:val="nil"/>
+                <w:left w:val="nil"/>
+                <w:bottom w:val="nil"/>
+                <w:right w:val="nil"/>
+                <w:between w:val="nil"/>
+              </w:pBdr>
+              <w:jc w:val="center"/>
+            </w:pPr>
+            <w:r>
+              <w:t>A</w:t>
+            </w:r>
+          </w:p>
+        </w:tc>
+        <w:tc>
+          <w:tcPr>
+            <w:tcW w:w="615" w:type="dxa"/>
+            <w:tcBorders>
+              <w:top w:val="single" w:sz="4" w:space="0" w:color="FF9900"/>
+              <w:left w:val="single" w:sz="4" w:space="0" w:color="FF9900"/>
+              <w:bottom w:val="single" w:sz="4" w:space="0" w:color="FF9900"/>
+              <w:right w:val="single" w:sz="4" w:space="0" w:color="FF9900"/>
+            </w:tcBorders>
+            <w:tcMar>
+              <w:top w:w="100" w:type="dxa"/>
+              <w:left w:w="100" w:type="dxa"/>
+              <w:bottom w:w="100" w:type="dxa"/>
+              <w:right w:w="100" w:type="dxa"/>
+            </w:tcMar>
+          </w:tcPr>
+          <w:p>
+            <w:pPr>
+              <w:widowControl w:val="0"/>
+              <w:pBdr>
+                <w:top w:val="nil"/>
+                <w:left w:val="nil"/>
+                <w:bottom w:val="nil"/>
+                <w:right w:val="nil"/>
+                <w:between w:val="nil"/>
+              </w:pBdr>
+              <w:jc w:val="center"/>
+            </w:pPr>
+            <w:r>
+              <w:t>1</w:t>
+            </w:r>
+          </w:p>
+        </w:tc>
+      </w:tr>
+      <w:tr>
+        <w:trPr>
+          <w:trHeight w:val="500"/>
+          <w:jc w:val="center"/>
+        </w:trPr>
+        <w:tc>
+          <w:tcPr>
+            <w:tcW w:w="530" w:type="dxa"/>
+            <w:tcBorders>
+              <w:top w:val="single" w:sz="4" w:space="0" w:color="FF9900"/>
+              <w:left w:val="single" w:sz="4" w:space="0" w:color="FF9900"/>
+              <w:bottom w:val="single" w:sz="4" w:space="0" w:color="FF9900"/>
+              <w:right w:val="single" w:sz="4" w:space="0" w:color="FF9900"/>
+            </w:tcBorders>
+            <w:tcMar>
+              <w:top w:w="100" w:type="dxa"/>
+              <w:left w:w="100" w:type="dxa"/>
+              <w:bottom w:w="100" w:type="dxa"/>
+              <w:right w:w="100" w:type="dxa"/>
+            </w:tcMar>
+          </w:tcPr>
+          <w:p>
+            <w:pPr>
+              <w:widowControl w:val="0"/>
+              <w:pBdr>
+                <w:top w:val="nil"/>
+                <w:left w:val="nil"/>
+                <w:bottom w:val="nil"/>
+                <w:right w:val="nil"/>
+                <w:between w:val="nil"/>
+              </w:pBdr>
+              <w:jc w:val="center"/>
+            </w:pPr>
+            <w:r>
+              <w:t>31</w:t>
+            </w:r>
+          </w:p>
+        </w:tc>
+        <w:tc>
+          <w:tcPr>
+            <w:tcW w:w="5520" w:type="dxa"/>
+            <w:tcBorders>
+              <w:top w:val="single" w:sz="4" w:space="0" w:color="FF9900"/>
+              <w:left w:val="single" w:sz="4" w:space="0" w:color="FF9900"/>
+              <w:bottom w:val="single" w:sz="4" w:space="0" w:color="FF9900"/>
+              <w:right w:val="single" w:sz="4" w:space="0" w:color="FF9900"/>
+            </w:tcBorders>
+            <w:tcMar>
+              <w:top w:w="100" w:type="dxa"/>
+              <w:left w:w="100" w:type="dxa"/>
+              <w:bottom w:w="100" w:type="dxa"/>
+              <w:right w:w="100" w:type="dxa"/>
+            </w:tcMar>
+          </w:tcPr>
+          <w:p>
+            <w:r>
+              <w:t>Integração de pagamento com o PagSeguro</w:t>
+            </w:r>
+          </w:p>
+        </w:tc>
+        <w:tc>
+          <w:tcPr>
+            <w:tcW w:w="615" w:type="dxa"/>
+            <w:tcBorders>
+              <w:top w:val="single" w:sz="4" w:space="0" w:color="FF9900"/>
+              <w:left w:val="single" w:sz="4" w:space="0" w:color="FF9900"/>
+              <w:bottom w:val="single" w:sz="4" w:space="0" w:color="FF9900"/>
+              <w:right w:val="single" w:sz="4" w:space="0" w:color="FF9900"/>
+            </w:tcBorders>
+            <w:tcMar>
+              <w:top w:w="100" w:type="dxa"/>
+              <w:left w:w="100" w:type="dxa"/>
+              <w:bottom w:w="100" w:type="dxa"/>
+              <w:right w:w="100" w:type="dxa"/>
+            </w:tcMar>
+          </w:tcPr>
+          <w:p>
+            <w:pPr>
+              <w:widowControl w:val="0"/>
+              <w:pBdr>
+                <w:top w:val="nil"/>
+                <w:left w:val="nil"/>
+                <w:bottom w:val="nil"/>
+                <w:right w:val="nil"/>
+                <w:between w:val="nil"/>
+              </w:pBdr>
+              <w:jc w:val="center"/>
+            </w:pPr>
+            <w:r>
+              <w:t>C</w:t>
+            </w:r>
+          </w:p>
+        </w:tc>
+        <w:tc>
+          <w:tcPr>
+            <w:tcW w:w="615" w:type="dxa"/>
+            <w:tcBorders>
+              <w:top w:val="single" w:sz="4" w:space="0" w:color="FF9900"/>
+              <w:left w:val="single" w:sz="4" w:space="0" w:color="FF9900"/>
+              <w:bottom w:val="single" w:sz="4" w:space="0" w:color="FF9900"/>
+              <w:right w:val="single" w:sz="4" w:space="0" w:color="FF9900"/>
+            </w:tcBorders>
+            <w:tcMar>
+              <w:top w:w="100" w:type="dxa"/>
+              <w:left w:w="100" w:type="dxa"/>
+              <w:bottom w:w="100" w:type="dxa"/>
+              <w:right w:w="100" w:type="dxa"/>
+            </w:tcMar>
+          </w:tcPr>
+          <w:p>
+            <w:pPr>
+              <w:widowControl w:val="0"/>
+              <w:pBdr>
+                <w:top w:val="nil"/>
+                <w:left w:val="nil"/>
+                <w:bottom w:val="nil"/>
+                <w:right w:val="nil"/>
+                <w:between w:val="nil"/>
+              </w:pBdr>
+              <w:jc w:val="center"/>
+            </w:pPr>
+            <w:r>
+              <w:t>A</w:t>
+            </w:r>
+          </w:p>
+        </w:tc>
+        <w:tc>
+          <w:tcPr>
+            <w:tcW w:w="615" w:type="dxa"/>
+            <w:tcBorders>
+              <w:top w:val="single" w:sz="4" w:space="0" w:color="FF9900"/>
+              <w:left w:val="single" w:sz="4" w:space="0" w:color="FF9900"/>
+              <w:bottom w:val="single" w:sz="4" w:space="0" w:color="FF9900"/>
+              <w:right w:val="single" w:sz="4" w:space="0" w:color="FF9900"/>
+            </w:tcBorders>
+            <w:tcMar>
+              <w:top w:w="100" w:type="dxa"/>
+              <w:left w:w="100" w:type="dxa"/>
+              <w:bottom w:w="100" w:type="dxa"/>
+              <w:right w:w="100" w:type="dxa"/>
+            </w:tcMar>
+          </w:tcPr>
+          <w:p>
+            <w:pPr>
+              <w:widowControl w:val="0"/>
+              <w:pBdr>
+                <w:top w:val="nil"/>
+                <w:left w:val="nil"/>
+                <w:bottom w:val="nil"/>
+                <w:right w:val="nil"/>
+                <w:between w:val="nil"/>
+              </w:pBdr>
+              <w:jc w:val="center"/>
+            </w:pPr>
+            <w:r>
+              <w:t>A</w:t>
+            </w:r>
+          </w:p>
+        </w:tc>
+        <w:tc>
+          <w:tcPr>
+            <w:tcW w:w="615" w:type="dxa"/>
+            <w:tcBorders>
+              <w:top w:val="single" w:sz="4" w:space="0" w:color="FF9900"/>
+              <w:left w:val="single" w:sz="4" w:space="0" w:color="FF9900"/>
+              <w:bottom w:val="single" w:sz="4" w:space="0" w:color="FF9900"/>
+              <w:right w:val="single" w:sz="4" w:space="0" w:color="FF9900"/>
+            </w:tcBorders>
+            <w:tcMar>
+              <w:top w:w="100" w:type="dxa"/>
+              <w:left w:w="100" w:type="dxa"/>
+              <w:bottom w:w="100" w:type="dxa"/>
+              <w:right w:w="100" w:type="dxa"/>
+            </w:tcMar>
+          </w:tcPr>
+          <w:p>
+            <w:pPr>
+              <w:widowControl w:val="0"/>
+              <w:pBdr>
+                <w:top w:val="nil"/>
+                <w:left w:val="nil"/>
+                <w:bottom w:val="nil"/>
+                <w:right w:val="nil"/>
+                <w:between w:val="nil"/>
+              </w:pBdr>
+              <w:jc w:val="center"/>
+            </w:pPr>
+            <w:r>
+              <w:t>1</w:t>
+            </w:r>
+          </w:p>
+        </w:tc>
+      </w:tr>
+      <w:tr>
+        <w:trPr>
+          <w:trHeight w:val="500"/>
+          <w:jc w:val="center"/>
+        </w:trPr>
+        <w:tc>
+          <w:tcPr>
+            <w:tcW w:w="530" w:type="dxa"/>
+            <w:tcBorders>
+              <w:top w:val="single" w:sz="4" w:space="0" w:color="FF9900"/>
+              <w:left w:val="single" w:sz="4" w:space="0" w:color="FF9900"/>
+              <w:bottom w:val="single" w:sz="4" w:space="0" w:color="FF9900"/>
+              <w:right w:val="single" w:sz="4" w:space="0" w:color="FF9900"/>
+            </w:tcBorders>
+            <w:tcMar>
+              <w:top w:w="100" w:type="dxa"/>
+              <w:left w:w="100" w:type="dxa"/>
+              <w:bottom w:w="100" w:type="dxa"/>
+              <w:right w:w="100" w:type="dxa"/>
+            </w:tcMar>
+          </w:tcPr>
+          <w:p>
+            <w:pPr>
+              <w:widowControl w:val="0"/>
+              <w:pBdr>
+                <w:top w:val="nil"/>
+                <w:left w:val="nil"/>
+                <w:bottom w:val="nil"/>
+                <w:right w:val="nil"/>
+                <w:between w:val="nil"/>
+              </w:pBdr>
+              <w:jc w:val="center"/>
+            </w:pPr>
+            <w:r>
+              <w:t>32</w:t>
+            </w:r>
+          </w:p>
+        </w:tc>
+        <w:tc>
+          <w:tcPr>
+            <w:tcW w:w="5520" w:type="dxa"/>
+            <w:tcBorders>
+              <w:top w:val="single" w:sz="4" w:space="0" w:color="FF9900"/>
+              <w:left w:val="single" w:sz="4" w:space="0" w:color="FF9900"/>
+              <w:bottom w:val="single" w:sz="4" w:space="0" w:color="FF9900"/>
+              <w:right w:val="single" w:sz="4" w:space="0" w:color="FF9900"/>
+            </w:tcBorders>
+            <w:tcMar>
+              <w:top w:w="100" w:type="dxa"/>
+              <w:left w:w="100" w:type="dxa"/>
+              <w:bottom w:w="100" w:type="dxa"/>
+              <w:right w:w="100" w:type="dxa"/>
+            </w:tcMar>
+          </w:tcPr>
+          <w:p>
+            <w:r>
+              <w:t>Campo De Busca</w:t>
+            </w:r>
+          </w:p>
+        </w:tc>
+        <w:tc>
+          <w:tcPr>
+            <w:tcW w:w="615" w:type="dxa"/>
+            <w:tcBorders>
+              <w:top w:val="single" w:sz="4" w:space="0" w:color="FF9900"/>
+              <w:left w:val="single" w:sz="4" w:space="0" w:color="FF9900"/>
+              <w:bottom w:val="single" w:sz="4" w:space="0" w:color="FF9900"/>
+              <w:right w:val="single" w:sz="4" w:space="0" w:color="FF9900"/>
+            </w:tcBorders>
+            <w:tcMar>
+              <w:top w:w="100" w:type="dxa"/>
+              <w:left w:w="100" w:type="dxa"/>
+              <w:bottom w:w="100" w:type="dxa"/>
+              <w:right w:w="100" w:type="dxa"/>
+            </w:tcMar>
+          </w:tcPr>
+          <w:p>
+            <w:pPr>
+              <w:widowControl w:val="0"/>
+              <w:pBdr>
+                <w:top w:val="nil"/>
+                <w:left w:val="nil"/>
+                <w:bottom w:val="nil"/>
+                <w:right w:val="nil"/>
+                <w:between w:val="nil"/>
+              </w:pBdr>
+              <w:jc w:val="center"/>
+            </w:pPr>
+            <w:r>
+              <w:t>U</w:t>
+            </w:r>
+          </w:p>
+        </w:tc>
+        <w:tc>
+          <w:tcPr>
+            <w:tcW w:w="615" w:type="dxa"/>
+            <w:tcBorders>
+              <w:top w:val="single" w:sz="4" w:space="0" w:color="FF9900"/>
+              <w:left w:val="single" w:sz="4" w:space="0" w:color="FF9900"/>
+              <w:bottom w:val="single" w:sz="4" w:space="0" w:color="FF9900"/>
+              <w:right w:val="single" w:sz="4" w:space="0" w:color="FF9900"/>
+            </w:tcBorders>
+            <w:tcMar>
+              <w:top w:w="100" w:type="dxa"/>
+              <w:left w:w="100" w:type="dxa"/>
+              <w:bottom w:w="100" w:type="dxa"/>
+              <w:right w:w="100" w:type="dxa"/>
+            </w:tcMar>
+          </w:tcPr>
+          <w:p>
+            <w:pPr>
+              <w:widowControl w:val="0"/>
+              <w:pBdr>
+                <w:top w:val="nil"/>
+                <w:left w:val="nil"/>
+                <w:bottom w:val="nil"/>
+                <w:right w:val="nil"/>
+                <w:between w:val="nil"/>
+              </w:pBdr>
+              <w:jc w:val="center"/>
+            </w:pPr>
+            <w:r>
+              <w:t>M</w:t>
+            </w:r>
+          </w:p>
+        </w:tc>
+        <w:tc>
+          <w:tcPr>
+            <w:tcW w:w="615" w:type="dxa"/>
+            <w:tcBorders>
+              <w:top w:val="single" w:sz="4" w:space="0" w:color="FF9900"/>
+              <w:left w:val="single" w:sz="4" w:space="0" w:color="FF9900"/>
+              <w:bottom w:val="single" w:sz="4" w:space="0" w:color="FF9900"/>
+              <w:right w:val="single" w:sz="4" w:space="0" w:color="FF9900"/>
+            </w:tcBorders>
+            <w:tcMar>
+              <w:top w:w="100" w:type="dxa"/>
+              <w:left w:w="100" w:type="dxa"/>
+              <w:bottom w:w="100" w:type="dxa"/>
+              <w:right w:w="100" w:type="dxa"/>
+            </w:tcMar>
+          </w:tcPr>
+          <w:p>
+            <w:pPr>
+              <w:widowControl w:val="0"/>
+              <w:pBdr>
+                <w:top w:val="nil"/>
+                <w:left w:val="nil"/>
+                <w:bottom w:val="nil"/>
+                <w:right w:val="nil"/>
+                <w:between w:val="nil"/>
+              </w:pBdr>
+              <w:jc w:val="center"/>
+            </w:pPr>
+            <w:r>
+              <w:t>M</w:t>
+            </w:r>
+          </w:p>
+        </w:tc>
+        <w:tc>
+          <w:tcPr>
+            <w:tcW w:w="615" w:type="dxa"/>
+            <w:tcBorders>
+              <w:top w:val="single" w:sz="4" w:space="0" w:color="FF9900"/>
+              <w:left w:val="single" w:sz="4" w:space="0" w:color="FF9900"/>
+              <w:bottom w:val="single" w:sz="4" w:space="0" w:color="FF9900"/>
+              <w:right w:val="single" w:sz="4" w:space="0" w:color="FF9900"/>
+            </w:tcBorders>
+            <w:tcMar>
+              <w:top w:w="100" w:type="dxa"/>
+              <w:left w:w="100" w:type="dxa"/>
+              <w:bottom w:w="100" w:type="dxa"/>
+              <w:right w:w="100" w:type="dxa"/>
+            </w:tcMar>
+          </w:tcPr>
+          <w:p>
+            <w:pPr>
+              <w:widowControl w:val="0"/>
+              <w:pBdr>
+                <w:top w:val="nil"/>
+                <w:left w:val="nil"/>
+                <w:bottom w:val="nil"/>
+                <w:right w:val="nil"/>
+                <w:between w:val="nil"/>
+              </w:pBdr>
+              <w:jc w:val="center"/>
+            </w:pPr>
+            <w:r>
+              <w:t>2</w:t>
+            </w:r>
+          </w:p>
+        </w:tc>
+      </w:tr>
+      <w:tr>
+        <w:trPr>
+          <w:trHeight w:val="500"/>
+          <w:jc w:val="center"/>
+        </w:trPr>
+        <w:tc>
+          <w:tcPr>
+            <w:tcW w:w="530" w:type="dxa"/>
+            <w:tcBorders>
+              <w:top w:val="single" w:sz="4" w:space="0" w:color="FF9900"/>
+              <w:left w:val="single" w:sz="4" w:space="0" w:color="FF9900"/>
+              <w:bottom w:val="single" w:sz="4" w:space="0" w:color="FF9900"/>
+              <w:right w:val="single" w:sz="4" w:space="0" w:color="FF9900"/>
+            </w:tcBorders>
+            <w:tcMar>
+              <w:top w:w="100" w:type="dxa"/>
+              <w:left w:w="100" w:type="dxa"/>
+              <w:bottom w:w="100" w:type="dxa"/>
+              <w:right w:w="100" w:type="dxa"/>
+            </w:tcMar>
+          </w:tcPr>
+          <w:p>
+            <w:pPr>
+              <w:widowControl w:val="0"/>
+              <w:pBdr>
+                <w:top w:val="nil"/>
+                <w:left w:val="nil"/>
+                <w:bottom w:val="nil"/>
+                <w:right w:val="nil"/>
+                <w:between w:val="nil"/>
+              </w:pBdr>
+              <w:jc w:val="center"/>
+            </w:pPr>
+            <w:r>
+              <w:t>33</w:t>
+            </w:r>
+          </w:p>
+        </w:tc>
+        <w:tc>
+          <w:tcPr>
+            <w:tcW w:w="5520" w:type="dxa"/>
+            <w:tcBorders>
+              <w:top w:val="single" w:sz="4" w:space="0" w:color="FF9900"/>
+              <w:left w:val="single" w:sz="4" w:space="0" w:color="FF9900"/>
+              <w:bottom w:val="single" w:sz="4" w:space="0" w:color="FF9900"/>
+              <w:right w:val="single" w:sz="4" w:space="0" w:color="FF9900"/>
+            </w:tcBorders>
+            <w:tcMar>
+              <w:top w:w="100" w:type="dxa"/>
+              <w:left w:w="100" w:type="dxa"/>
+              <w:bottom w:w="100" w:type="dxa"/>
+              <w:right w:w="100" w:type="dxa"/>
+            </w:tcMar>
+          </w:tcPr>
+          <w:p>
+            <w:r>
+              <w:t>Descrição</w:t>
+            </w:r>
+            <w:r>
+              <w:t xml:space="preserve"> do produto </w:t>
+            </w:r>
+          </w:p>
+        </w:tc>
+        <w:tc>
+          <w:tcPr>
+            <w:tcW w:w="615" w:type="dxa"/>
+            <w:tcBorders>
+              <w:top w:val="single" w:sz="4" w:space="0" w:color="FF9900"/>
+              <w:left w:val="single" w:sz="4" w:space="0" w:color="FF9900"/>
+              <w:bottom w:val="single" w:sz="4" w:space="0" w:color="FF9900"/>
+              <w:right w:val="single" w:sz="4" w:space="0" w:color="FF9900"/>
+            </w:tcBorders>
+            <w:tcMar>
+              <w:top w:w="100" w:type="dxa"/>
+              <w:left w:w="100" w:type="dxa"/>
+              <w:bottom w:w="100" w:type="dxa"/>
+              <w:right w:w="100" w:type="dxa"/>
+            </w:tcMar>
+          </w:tcPr>
+          <w:p>
+            <w:pPr>
+              <w:widowControl w:val="0"/>
+              <w:pBdr>
+                <w:top w:val="nil"/>
+                <w:left w:val="nil"/>
+                <w:bottom w:val="nil"/>
+                <w:right w:val="nil"/>
+                <w:between w:val="nil"/>
+              </w:pBdr>
+              <w:jc w:val="center"/>
+            </w:pPr>
+            <w:r>
+              <w:t>C</w:t>
+            </w:r>
+          </w:p>
+        </w:tc>
+        <w:tc>
+          <w:tcPr>
+            <w:tcW w:w="615" w:type="dxa"/>
+            <w:tcBorders>
+              <w:top w:val="single" w:sz="4" w:space="0" w:color="FF9900"/>
+              <w:left w:val="single" w:sz="4" w:space="0" w:color="FF9900"/>
+              <w:bottom w:val="single" w:sz="4" w:space="0" w:color="FF9900"/>
+              <w:right w:val="single" w:sz="4" w:space="0" w:color="FF9900"/>
+            </w:tcBorders>
+            <w:tcMar>
+              <w:top w:w="100" w:type="dxa"/>
+              <w:left w:w="100" w:type="dxa"/>
+              <w:bottom w:w="100" w:type="dxa"/>
+              <w:right w:w="100" w:type="dxa"/>
+            </w:tcMar>
+          </w:tcPr>
+          <w:p>
+            <w:pPr>
+              <w:widowControl w:val="0"/>
+              <w:pBdr>
+                <w:top w:val="nil"/>
+                <w:left w:val="nil"/>
+                <w:bottom w:val="nil"/>
+                <w:right w:val="nil"/>
+                <w:between w:val="nil"/>
+              </w:pBdr>
+              <w:jc w:val="center"/>
+            </w:pPr>
+            <w:r>
+              <w:t>B</w:t>
+            </w:r>
+          </w:p>
+        </w:tc>
+        <w:tc>
+          <w:tcPr>
+            <w:tcW w:w="615" w:type="dxa"/>
+            <w:tcBorders>
+              <w:top w:val="single" w:sz="4" w:space="0" w:color="FF9900"/>
+              <w:left w:val="single" w:sz="4" w:space="0" w:color="FF9900"/>
+              <w:bottom w:val="single" w:sz="4" w:space="0" w:color="FF9900"/>
+              <w:right w:val="single" w:sz="4" w:space="0" w:color="FF9900"/>
+            </w:tcBorders>
+            <w:tcMar>
+              <w:top w:w="100" w:type="dxa"/>
+              <w:left w:w="100" w:type="dxa"/>
+              <w:bottom w:w="100" w:type="dxa"/>
+              <w:right w:w="100" w:type="dxa"/>
+            </w:tcMar>
+          </w:tcPr>
+          <w:p>
+            <w:pPr>
+              <w:widowControl w:val="0"/>
+              <w:pBdr>
+                <w:top w:val="nil"/>
+                <w:left w:val="nil"/>
+                <w:bottom w:val="nil"/>
+                <w:right w:val="nil"/>
+                <w:between w:val="nil"/>
+              </w:pBdr>
+              <w:jc w:val="center"/>
+            </w:pPr>
+            <w:r>
+              <w:t>B</w:t>
+            </w:r>
+          </w:p>
+        </w:tc>
+        <w:tc>
+          <w:tcPr>
+            <w:tcW w:w="615" w:type="dxa"/>
+            <w:tcBorders>
+              <w:top w:val="single" w:sz="4" w:space="0" w:color="FF9900"/>
+              <w:left w:val="single" w:sz="4" w:space="0" w:color="FF9900"/>
+              <w:bottom w:val="single" w:sz="4" w:space="0" w:color="FF9900"/>
+              <w:right w:val="single" w:sz="4" w:space="0" w:color="FF9900"/>
+            </w:tcBorders>
+            <w:tcMar>
+              <w:top w:w="100" w:type="dxa"/>
+              <w:left w:w="100" w:type="dxa"/>
+              <w:bottom w:w="100" w:type="dxa"/>
+              <w:right w:w="100" w:type="dxa"/>
+            </w:tcMar>
+          </w:tcPr>
+          <w:p>
+            <w:pPr>
+              <w:widowControl w:val="0"/>
+              <w:pBdr>
+                <w:top w:val="nil"/>
+                <w:left w:val="nil"/>
+                <w:bottom w:val="nil"/>
+                <w:right w:val="nil"/>
+                <w:between w:val="nil"/>
+              </w:pBdr>
+              <w:jc w:val="center"/>
+            </w:pPr>
+            <w:r>
+              <w:t>1</w:t>
+            </w:r>
+          </w:p>
+        </w:tc>
+      </w:tr>
+      <w:tr>
+        <w:trPr>
+          <w:trHeight w:val="500"/>
+          <w:jc w:val="center"/>
+        </w:trPr>
+        <w:tc>
+          <w:tcPr>
+            <w:tcW w:w="530" w:type="dxa"/>
+            <w:tcBorders>
+              <w:top w:val="single" w:sz="4" w:space="0" w:color="FF9900"/>
+              <w:left w:val="single" w:sz="4" w:space="0" w:color="FF9900"/>
+              <w:bottom w:val="single" w:sz="4" w:space="0" w:color="FF9900"/>
+              <w:right w:val="single" w:sz="4" w:space="0" w:color="FF9900"/>
+            </w:tcBorders>
+            <w:tcMar>
+              <w:top w:w="100" w:type="dxa"/>
+              <w:left w:w="100" w:type="dxa"/>
+              <w:bottom w:w="100" w:type="dxa"/>
+              <w:right w:w="100" w:type="dxa"/>
+            </w:tcMar>
+          </w:tcPr>
+          <w:p>
+            <w:pPr>
+              <w:widowControl w:val="0"/>
+              <w:pBdr>
+                <w:top w:val="nil"/>
+                <w:left w:val="nil"/>
+                <w:bottom w:val="nil"/>
+                <w:right w:val="nil"/>
+                <w:between w:val="nil"/>
+              </w:pBdr>
+              <w:jc w:val="center"/>
+            </w:pPr>
+            <w:r>
+              <w:t>34</w:t>
+            </w:r>
+          </w:p>
+        </w:tc>
+        <w:tc>
+          <w:tcPr>
+            <w:tcW w:w="5520" w:type="dxa"/>
+            <w:tcBorders>
+              <w:top w:val="single" w:sz="4" w:space="0" w:color="FF9900"/>
+              <w:left w:val="single" w:sz="4" w:space="0" w:color="FF9900"/>
+              <w:bottom w:val="single" w:sz="4" w:space="0" w:color="FF9900"/>
+              <w:right w:val="single" w:sz="4" w:space="0" w:color="FF9900"/>
+            </w:tcBorders>
+            <w:tcMar>
+              <w:top w:w="100" w:type="dxa"/>
+              <w:left w:w="100" w:type="dxa"/>
+              <w:bottom w:w="100" w:type="dxa"/>
+              <w:right w:w="100" w:type="dxa"/>
+            </w:tcMar>
+          </w:tcPr>
+          <w:p>
+            <w:r>
+              <w:t>Descrição</w:t>
+            </w:r>
+            <w:r>
+              <w:t xml:space="preserve"> do serviço </w:t>
+            </w:r>
+          </w:p>
+        </w:tc>
+        <w:tc>
+          <w:tcPr>
+            <w:tcW w:w="615" w:type="dxa"/>
+            <w:tcBorders>
+              <w:top w:val="single" w:sz="4" w:space="0" w:color="FF9900"/>
+              <w:left w:val="single" w:sz="4" w:space="0" w:color="FF9900"/>
+              <w:bottom w:val="single" w:sz="4" w:space="0" w:color="FF9900"/>
+              <w:right w:val="single" w:sz="4" w:space="0" w:color="FF9900"/>
+            </w:tcBorders>
+            <w:tcMar>
+              <w:top w:w="100" w:type="dxa"/>
+              <w:left w:w="100" w:type="dxa"/>
+              <w:bottom w:w="100" w:type="dxa"/>
+              <w:right w:w="100" w:type="dxa"/>
+            </w:tcMar>
+          </w:tcPr>
+          <w:p>
+            <w:pPr>
+              <w:widowControl w:val="0"/>
+              <w:pBdr>
+                <w:top w:val="nil"/>
+                <w:left w:val="nil"/>
+                <w:bottom w:val="nil"/>
+                <w:right w:val="nil"/>
+                <w:between w:val="nil"/>
+              </w:pBdr>
+              <w:jc w:val="center"/>
+            </w:pPr>
+            <w:r>
+              <w:t>C</w:t>
+            </w:r>
+          </w:p>
+        </w:tc>
+        <w:tc>
+          <w:tcPr>
+            <w:tcW w:w="615" w:type="dxa"/>
+            <w:tcBorders>
+              <w:top w:val="single" w:sz="4" w:space="0" w:color="FF9900"/>
+              <w:left w:val="single" w:sz="4" w:space="0" w:color="FF9900"/>
+              <w:bottom w:val="single" w:sz="4" w:space="0" w:color="FF9900"/>
+              <w:right w:val="single" w:sz="4" w:space="0" w:color="FF9900"/>
+            </w:tcBorders>
+            <w:tcMar>
+              <w:top w:w="100" w:type="dxa"/>
+              <w:left w:w="100" w:type="dxa"/>
+              <w:bottom w:w="100" w:type="dxa"/>
+              <w:right w:w="100" w:type="dxa"/>
+            </w:tcMar>
+          </w:tcPr>
+          <w:p>
+            <w:pPr>
+              <w:widowControl w:val="0"/>
+              <w:pBdr>
+                <w:top w:val="nil"/>
+                <w:left w:val="nil"/>
+                <w:bottom w:val="nil"/>
+                <w:right w:val="nil"/>
+                <w:between w:val="nil"/>
+              </w:pBdr>
+              <w:jc w:val="center"/>
+            </w:pPr>
+            <w:r>
+              <w:t>B</w:t>
+            </w:r>
+          </w:p>
+        </w:tc>
+        <w:tc>
+          <w:tcPr>
+            <w:tcW w:w="615" w:type="dxa"/>
+            <w:tcBorders>
+              <w:top w:val="single" w:sz="4" w:space="0" w:color="FF9900"/>
+              <w:left w:val="single" w:sz="4" w:space="0" w:color="FF9900"/>
+              <w:bottom w:val="single" w:sz="4" w:space="0" w:color="FF9900"/>
+              <w:right w:val="single" w:sz="4" w:space="0" w:color="FF9900"/>
+            </w:tcBorders>
+            <w:tcMar>
+              <w:top w:w="100" w:type="dxa"/>
+              <w:left w:w="100" w:type="dxa"/>
+              <w:bottom w:w="100" w:type="dxa"/>
+              <w:right w:w="100" w:type="dxa"/>
+            </w:tcMar>
+          </w:tcPr>
+          <w:p>
+            <w:pPr>
+              <w:widowControl w:val="0"/>
+              <w:pBdr>
+                <w:top w:val="nil"/>
+                <w:left w:val="nil"/>
+                <w:bottom w:val="nil"/>
+                <w:right w:val="nil"/>
+                <w:between w:val="nil"/>
+              </w:pBdr>
+              <w:jc w:val="center"/>
+            </w:pPr>
+            <w:r>
+              <w:t>B</w:t>
+            </w:r>
+          </w:p>
+        </w:tc>
+        <w:tc>
+          <w:tcPr>
+            <w:tcW w:w="615" w:type="dxa"/>
+            <w:tcBorders>
+              <w:top w:val="single" w:sz="4" w:space="0" w:color="FF9900"/>
+              <w:left w:val="single" w:sz="4" w:space="0" w:color="FF9900"/>
+              <w:bottom w:val="single" w:sz="4" w:space="0" w:color="FF9900"/>
+              <w:right w:val="single" w:sz="4" w:space="0" w:color="FF9900"/>
+            </w:tcBorders>
+            <w:tcMar>
+              <w:top w:w="100" w:type="dxa"/>
+              <w:left w:w="100" w:type="dxa"/>
+              <w:bottom w:w="100" w:type="dxa"/>
+              <w:right w:w="100" w:type="dxa"/>
+            </w:tcMar>
+          </w:tcPr>
+          <w:p>
+            <w:pPr>
+              <w:widowControl w:val="0"/>
+              <w:pBdr>
+                <w:top w:val="nil"/>
+                <w:left w:val="nil"/>
+                <w:bottom w:val="nil"/>
+                <w:right w:val="nil"/>
+                <w:between w:val="nil"/>
+              </w:pBdr>
+              <w:jc w:val="center"/>
+            </w:pPr>
+            <w:r>
+              <w:t>1</w:t>
+            </w:r>
+          </w:p>
+        </w:tc>
+      </w:tr>
+      <w:tr>
+        <w:trPr>
+          <w:trHeight w:val="500"/>
+          <w:jc w:val="center"/>
+        </w:trPr>
+        <w:tc>
+          <w:tcPr>
+            <w:tcW w:w="530" w:type="dxa"/>
+            <w:tcBorders>
+              <w:top w:val="single" w:sz="4" w:space="0" w:color="FF9900"/>
+              <w:left w:val="single" w:sz="4" w:space="0" w:color="FF9900"/>
+              <w:bottom w:val="single" w:sz="4" w:space="0" w:color="FF9900"/>
+              <w:right w:val="single" w:sz="4" w:space="0" w:color="FF9900"/>
+            </w:tcBorders>
+            <w:tcMar>
+              <w:top w:w="100" w:type="dxa"/>
+              <w:left w:w="100" w:type="dxa"/>
+              <w:bottom w:w="100" w:type="dxa"/>
+              <w:right w:w="100" w:type="dxa"/>
+            </w:tcMar>
+          </w:tcPr>
+          <w:p>
+            <w:pPr>
+              <w:widowControl w:val="0"/>
+              <w:pBdr>
+                <w:top w:val="nil"/>
+                <w:left w:val="nil"/>
+                <w:bottom w:val="nil"/>
+                <w:right w:val="nil"/>
+                <w:between w:val="nil"/>
+              </w:pBdr>
+              <w:jc w:val="center"/>
+            </w:pPr>
+            <w:r>
+              <w:t>35</w:t>
+            </w:r>
+          </w:p>
+        </w:tc>
+        <w:tc>
+          <w:tcPr>
+            <w:tcW w:w="5520" w:type="dxa"/>
+            <w:tcBorders>
+              <w:top w:val="single" w:sz="4" w:space="0" w:color="FF9900"/>
+              <w:left w:val="single" w:sz="4" w:space="0" w:color="FF9900"/>
+              <w:bottom w:val="single" w:sz="4" w:space="0" w:color="FF9900"/>
+              <w:right w:val="single" w:sz="4" w:space="0" w:color="FF9900"/>
+            </w:tcBorders>
+            <w:tcMar>
+              <w:top w:w="100" w:type="dxa"/>
+              <w:left w:w="100" w:type="dxa"/>
+              <w:bottom w:w="100" w:type="dxa"/>
+              <w:right w:w="100" w:type="dxa"/>
+            </w:tcMar>
+          </w:tcPr>
+          <w:p>
+            <w:r>
+              <w:t>Mais Vendidos</w:t>
+            </w:r>
+          </w:p>
+        </w:tc>
+        <w:tc>
+          <w:tcPr>
+            <w:tcW w:w="615" w:type="dxa"/>
+            <w:tcBorders>
+              <w:top w:val="single" w:sz="4" w:space="0" w:color="FF9900"/>
+              <w:left w:val="single" w:sz="4" w:space="0" w:color="FF9900"/>
+              <w:bottom w:val="single" w:sz="4" w:space="0" w:color="FF9900"/>
+              <w:right w:val="single" w:sz="4" w:space="0" w:color="FF9900"/>
+            </w:tcBorders>
+            <w:tcMar>
+              <w:top w:w="100" w:type="dxa"/>
+              <w:left w:w="100" w:type="dxa"/>
+              <w:bottom w:w="100" w:type="dxa"/>
+              <w:right w:w="100" w:type="dxa"/>
+            </w:tcMar>
+          </w:tcPr>
+          <w:p>
+            <w:pPr>
+              <w:widowControl w:val="0"/>
+              <w:pBdr>
+                <w:top w:val="nil"/>
+                <w:left w:val="nil"/>
+                <w:bottom w:val="nil"/>
+                <w:right w:val="nil"/>
+                <w:between w:val="nil"/>
+              </w:pBdr>
+              <w:jc w:val="center"/>
+            </w:pPr>
+            <w:r>
+              <w:t>U</w:t>
+            </w:r>
+          </w:p>
+        </w:tc>
+        <w:tc>
+          <w:tcPr>
+            <w:tcW w:w="615" w:type="dxa"/>
+            <w:tcBorders>
+              <w:top w:val="single" w:sz="4" w:space="0" w:color="FF9900"/>
+              <w:left w:val="single" w:sz="4" w:space="0" w:color="FF9900"/>
+              <w:bottom w:val="single" w:sz="4" w:space="0" w:color="FF9900"/>
+              <w:right w:val="single" w:sz="4" w:space="0" w:color="FF9900"/>
+            </w:tcBorders>
+            <w:tcMar>
+              <w:top w:w="100" w:type="dxa"/>
+              <w:left w:w="100" w:type="dxa"/>
+              <w:bottom w:w="100" w:type="dxa"/>
+              <w:right w:w="100" w:type="dxa"/>
+            </w:tcMar>
+          </w:tcPr>
+          <w:p>
+            <w:pPr>
+              <w:widowControl w:val="0"/>
+              <w:pBdr>
+                <w:top w:val="nil"/>
+                <w:left w:val="nil"/>
+                <w:bottom w:val="nil"/>
+                <w:right w:val="nil"/>
+                <w:between w:val="nil"/>
+              </w:pBdr>
+              <w:jc w:val="center"/>
+            </w:pPr>
+            <w:r>
+              <w:t>M</w:t>
+            </w:r>
+          </w:p>
+        </w:tc>
+        <w:tc>
+          <w:tcPr>
+            <w:tcW w:w="615" w:type="dxa"/>
+            <w:tcBorders>
+              <w:top w:val="single" w:sz="4" w:space="0" w:color="FF9900"/>
+              <w:left w:val="single" w:sz="4" w:space="0" w:color="FF9900"/>
+              <w:bottom w:val="single" w:sz="4" w:space="0" w:color="FF9900"/>
+              <w:right w:val="single" w:sz="4" w:space="0" w:color="FF9900"/>
+            </w:tcBorders>
+            <w:tcMar>
+              <w:top w:w="100" w:type="dxa"/>
+              <w:left w:w="100" w:type="dxa"/>
+              <w:bottom w:w="100" w:type="dxa"/>
+              <w:right w:w="100" w:type="dxa"/>
+            </w:tcMar>
+          </w:tcPr>
+          <w:p>
+            <w:pPr>
+              <w:widowControl w:val="0"/>
+              <w:pBdr>
+                <w:top w:val="nil"/>
+                <w:left w:val="nil"/>
+                <w:bottom w:val="nil"/>
+                <w:right w:val="nil"/>
+                <w:between w:val="nil"/>
+              </w:pBdr>
+              <w:jc w:val="center"/>
+            </w:pPr>
+            <w:r>
+              <w:t>M</w:t>
+            </w:r>
+          </w:p>
+        </w:tc>
+        <w:tc>
+          <w:tcPr>
+            <w:tcW w:w="615" w:type="dxa"/>
+            <w:tcBorders>
+              <w:top w:val="single" w:sz="4" w:space="0" w:color="FF9900"/>
+              <w:left w:val="single" w:sz="4" w:space="0" w:color="FF9900"/>
+              <w:bottom w:val="single" w:sz="4" w:space="0" w:color="FF9900"/>
+              <w:right w:val="single" w:sz="4" w:space="0" w:color="FF9900"/>
+            </w:tcBorders>
+            <w:tcMar>
+              <w:top w:w="100" w:type="dxa"/>
+              <w:left w:w="100" w:type="dxa"/>
+              <w:bottom w:w="100" w:type="dxa"/>
+              <w:right w:w="100" w:type="dxa"/>
+            </w:tcMar>
+          </w:tcPr>
+          <w:p>
+            <w:pPr>
+              <w:widowControl w:val="0"/>
+              <w:pBdr>
+                <w:top w:val="nil"/>
+                <w:left w:val="nil"/>
+                <w:bottom w:val="nil"/>
+                <w:right w:val="nil"/>
+                <w:between w:val="nil"/>
+              </w:pBdr>
+              <w:jc w:val="center"/>
+            </w:pPr>
+            <w:r>
+              <w:t>3</w:t>
+            </w:r>
+          </w:p>
+        </w:tc>
+      </w:tr>
+      <w:tr>
+        <w:trPr>
+          <w:trHeight w:val="500"/>
+          <w:jc w:val="center"/>
+        </w:trPr>
+        <w:tc>
+          <w:tcPr>
+            <w:tcW w:w="530" w:type="dxa"/>
+            <w:tcBorders>
+              <w:top w:val="single" w:sz="4" w:space="0" w:color="FF9900"/>
+              <w:left w:val="single" w:sz="4" w:space="0" w:color="FF9900"/>
+              <w:bottom w:val="single" w:sz="4" w:space="0" w:color="FF9900"/>
+              <w:right w:val="single" w:sz="4" w:space="0" w:color="FF9900"/>
+            </w:tcBorders>
+            <w:tcMar>
+              <w:top w:w="100" w:type="dxa"/>
+              <w:left w:w="100" w:type="dxa"/>
+              <w:bottom w:w="100" w:type="dxa"/>
+              <w:right w:w="100" w:type="dxa"/>
+            </w:tcMar>
+          </w:tcPr>
+          <w:p>
+            <w:pPr>
+              <w:widowControl w:val="0"/>
+              <w:pBdr>
+                <w:top w:val="nil"/>
+                <w:left w:val="nil"/>
+                <w:bottom w:val="nil"/>
+                <w:right w:val="nil"/>
+                <w:between w:val="nil"/>
+              </w:pBdr>
+              <w:jc w:val="center"/>
+            </w:pPr>
+            <w:r>
+              <w:t>36</w:t>
+            </w:r>
+          </w:p>
+        </w:tc>
+        <w:tc>
+          <w:tcPr>
+            <w:tcW w:w="5520" w:type="dxa"/>
+            <w:tcBorders>
+              <w:top w:val="single" w:sz="4" w:space="0" w:color="FF9900"/>
+              <w:left w:val="single" w:sz="4" w:space="0" w:color="FF9900"/>
+              <w:bottom w:val="single" w:sz="4" w:space="0" w:color="FF9900"/>
+              <w:right w:val="single" w:sz="4" w:space="0" w:color="FF9900"/>
+            </w:tcBorders>
+            <w:tcMar>
+              <w:top w:w="100" w:type="dxa"/>
+              <w:left w:w="100" w:type="dxa"/>
+              <w:bottom w:w="100" w:type="dxa"/>
+              <w:right w:w="100" w:type="dxa"/>
+            </w:tcMar>
+          </w:tcPr>
+          <w:p>
+            <w:r>
+              <w:t>Sobre a TPD</w:t>
+            </w:r>
+          </w:p>
+        </w:tc>
+        <w:tc>
+          <w:tcPr>
+            <w:tcW w:w="615" w:type="dxa"/>
+            <w:tcBorders>
+              <w:top w:val="single" w:sz="4" w:space="0" w:color="FF9900"/>
+              <w:left w:val="single" w:sz="4" w:space="0" w:color="FF9900"/>
+              <w:bottom w:val="single" w:sz="4" w:space="0" w:color="FF9900"/>
+              <w:right w:val="single" w:sz="4" w:space="0" w:color="FF9900"/>
+            </w:tcBorders>
+            <w:tcMar>
+              <w:top w:w="100" w:type="dxa"/>
+              <w:left w:w="100" w:type="dxa"/>
+              <w:bottom w:w="100" w:type="dxa"/>
+              <w:right w:w="100" w:type="dxa"/>
+            </w:tcMar>
+          </w:tcPr>
+          <w:p>
+            <w:pPr>
+              <w:widowControl w:val="0"/>
+              <w:pBdr>
+                <w:top w:val="nil"/>
+                <w:left w:val="nil"/>
+                <w:bottom w:val="nil"/>
+                <w:right w:val="nil"/>
+                <w:between w:val="nil"/>
+              </w:pBdr>
+              <w:jc w:val="center"/>
+            </w:pPr>
+            <w:r>
+              <w:t>I</w:t>
+            </w:r>
+          </w:p>
+        </w:tc>
+        <w:tc>
+          <w:tcPr>
+            <w:tcW w:w="615" w:type="dxa"/>
+            <w:tcBorders>
+              <w:top w:val="single" w:sz="4" w:space="0" w:color="FF9900"/>
+              <w:left w:val="single" w:sz="4" w:space="0" w:color="FF9900"/>
+              <w:bottom w:val="single" w:sz="4" w:space="0" w:color="FF9900"/>
+              <w:right w:val="single" w:sz="4" w:space="0" w:color="FF9900"/>
+            </w:tcBorders>
+            <w:tcMar>
+              <w:top w:w="100" w:type="dxa"/>
+              <w:left w:w="100" w:type="dxa"/>
+              <w:bottom w:w="100" w:type="dxa"/>
+              <w:right w:w="100" w:type="dxa"/>
+            </w:tcMar>
+          </w:tcPr>
+          <w:p>
+            <w:pPr>
+              <w:widowControl w:val="0"/>
+              <w:pBdr>
+                <w:top w:val="nil"/>
+                <w:left w:val="nil"/>
+                <w:bottom w:val="nil"/>
+                <w:right w:val="nil"/>
+                <w:between w:val="nil"/>
+              </w:pBdr>
+              <w:jc w:val="center"/>
+            </w:pPr>
+            <w:r>
+              <w:t>B</w:t>
+            </w:r>
+          </w:p>
+        </w:tc>
+        <w:tc>
+          <w:tcPr>
+            <w:tcW w:w="615" w:type="dxa"/>
+            <w:tcBorders>
+              <w:top w:val="single" w:sz="4" w:space="0" w:color="FF9900"/>
+              <w:left w:val="single" w:sz="4" w:space="0" w:color="FF9900"/>
+              <w:bottom w:val="single" w:sz="4" w:space="0" w:color="FF9900"/>
+              <w:right w:val="single" w:sz="4" w:space="0" w:color="FF9900"/>
+            </w:tcBorders>
+            <w:tcMar>
+              <w:top w:w="100" w:type="dxa"/>
+              <w:left w:w="100" w:type="dxa"/>
+              <w:bottom w:w="100" w:type="dxa"/>
+              <w:right w:w="100" w:type="dxa"/>
+            </w:tcMar>
+          </w:tcPr>
+          <w:p>
+            <w:pPr>
+              <w:widowControl w:val="0"/>
+              <w:pBdr>
+                <w:top w:val="nil"/>
+                <w:left w:val="nil"/>
+                <w:bottom w:val="nil"/>
+                <w:right w:val="nil"/>
+                <w:between w:val="nil"/>
+              </w:pBdr>
+              <w:jc w:val="center"/>
+            </w:pPr>
+            <w:r>
+              <w:t>B</w:t>
+            </w:r>
+          </w:p>
+        </w:tc>
+        <w:tc>
+          <w:tcPr>
+            <w:tcW w:w="615" w:type="dxa"/>
+            <w:tcBorders>
+              <w:top w:val="single" w:sz="4" w:space="0" w:color="FF9900"/>
+              <w:left w:val="single" w:sz="4" w:space="0" w:color="FF9900"/>
+              <w:bottom w:val="single" w:sz="4" w:space="0" w:color="FF9900"/>
+              <w:right w:val="single" w:sz="4" w:space="0" w:color="FF9900"/>
+            </w:tcBorders>
+            <w:tcMar>
+              <w:top w:w="100" w:type="dxa"/>
+              <w:left w:w="100" w:type="dxa"/>
+              <w:bottom w:w="100" w:type="dxa"/>
+              <w:right w:w="100" w:type="dxa"/>
+            </w:tcMar>
+          </w:tcPr>
+          <w:p>
+            <w:pPr>
+              <w:widowControl w:val="0"/>
+              <w:pBdr>
+                <w:top w:val="nil"/>
+                <w:left w:val="nil"/>
+                <w:bottom w:val="nil"/>
+                <w:right w:val="nil"/>
+                <w:between w:val="nil"/>
+              </w:pBdr>
+              <w:jc w:val="center"/>
+            </w:pPr>
+            <w:r>
+              <w:t>3</w:t>
+            </w:r>
+          </w:p>
+        </w:tc>
+      </w:tr>
+      <w:tr>
+        <w:trPr>
+          <w:trHeight w:val="500"/>
+          <w:jc w:val="center"/>
+        </w:trPr>
+        <w:tc>
+          <w:tcPr>
+            <w:tcW w:w="530" w:type="dxa"/>
+            <w:tcBorders>
+              <w:top w:val="single" w:sz="4" w:space="0" w:color="FF9900"/>
+              <w:left w:val="single" w:sz="4" w:space="0" w:color="FF9900"/>
+              <w:bottom w:val="single" w:sz="4" w:space="0" w:color="FF9900"/>
+              <w:right w:val="single" w:sz="4" w:space="0" w:color="FF9900"/>
+            </w:tcBorders>
+            <w:tcMar>
+              <w:top w:w="100" w:type="dxa"/>
+              <w:left w:w="100" w:type="dxa"/>
+              <w:bottom w:w="100" w:type="dxa"/>
+              <w:right w:w="100" w:type="dxa"/>
+            </w:tcMar>
+          </w:tcPr>
+          <w:p>
+            <w:pPr>
+              <w:widowControl w:val="0"/>
+              <w:pBdr>
+                <w:top w:val="nil"/>
+                <w:left w:val="nil"/>
+                <w:bottom w:val="nil"/>
+                <w:right w:val="nil"/>
+                <w:between w:val="nil"/>
+              </w:pBdr>
+              <w:jc w:val="center"/>
+            </w:pPr>
+            <w:r>
+              <w:t>37</w:t>
+            </w:r>
+          </w:p>
+        </w:tc>
+        <w:tc>
+          <w:tcPr>
+            <w:tcW w:w="5520" w:type="dxa"/>
+            <w:tcBorders>
+              <w:top w:val="single" w:sz="4" w:space="0" w:color="FF9900"/>
+              <w:left w:val="single" w:sz="4" w:space="0" w:color="FF9900"/>
+              <w:bottom w:val="single" w:sz="4" w:space="0" w:color="FF9900"/>
+              <w:right w:val="single" w:sz="4" w:space="0" w:color="FF9900"/>
+            </w:tcBorders>
+            <w:tcMar>
+              <w:top w:w="100" w:type="dxa"/>
+              <w:left w:w="100" w:type="dxa"/>
+              <w:bottom w:w="100" w:type="dxa"/>
+              <w:right w:w="100" w:type="dxa"/>
+            </w:tcMar>
+          </w:tcPr>
+          <w:p>
+            <w:r>
+              <w:t>Avaliar a compra</w:t>
+            </w:r>
+          </w:p>
+        </w:tc>
+        <w:tc>
+          <w:tcPr>
+            <w:tcW w:w="615" w:type="dxa"/>
+            <w:tcBorders>
+              <w:top w:val="single" w:sz="4" w:space="0" w:color="FF9900"/>
+              <w:left w:val="single" w:sz="4" w:space="0" w:color="FF9900"/>
+              <w:bottom w:val="single" w:sz="4" w:space="0" w:color="FF9900"/>
+              <w:right w:val="single" w:sz="4" w:space="0" w:color="FF9900"/>
+            </w:tcBorders>
+            <w:tcMar>
+              <w:top w:w="100" w:type="dxa"/>
+              <w:left w:w="100" w:type="dxa"/>
+              <w:bottom w:w="100" w:type="dxa"/>
+              <w:right w:w="100" w:type="dxa"/>
+            </w:tcMar>
+          </w:tcPr>
+          <w:p>
+            <w:pPr>
+              <w:widowControl w:val="0"/>
+              <w:pBdr>
+                <w:top w:val="nil"/>
+                <w:left w:val="nil"/>
+                <w:bottom w:val="nil"/>
+                <w:right w:val="nil"/>
+                <w:between w:val="nil"/>
+              </w:pBdr>
+              <w:jc w:val="center"/>
+            </w:pPr>
+            <w:r>
+              <w:t>I</w:t>
+            </w:r>
+          </w:p>
+        </w:tc>
+        <w:tc>
+          <w:tcPr>
+            <w:tcW w:w="615" w:type="dxa"/>
+            <w:tcBorders>
+              <w:top w:val="single" w:sz="4" w:space="0" w:color="FF9900"/>
+              <w:left w:val="single" w:sz="4" w:space="0" w:color="FF9900"/>
+              <w:bottom w:val="single" w:sz="4" w:space="0" w:color="FF9900"/>
+              <w:right w:val="single" w:sz="4" w:space="0" w:color="FF9900"/>
+            </w:tcBorders>
+            <w:tcMar>
+              <w:top w:w="100" w:type="dxa"/>
+              <w:left w:w="100" w:type="dxa"/>
+              <w:bottom w:w="100" w:type="dxa"/>
+              <w:right w:w="100" w:type="dxa"/>
+            </w:tcMar>
+          </w:tcPr>
+          <w:p>
+            <w:pPr>
+              <w:widowControl w:val="0"/>
+              <w:pBdr>
+                <w:top w:val="nil"/>
+                <w:left w:val="nil"/>
+                <w:bottom w:val="nil"/>
+                <w:right w:val="nil"/>
+                <w:between w:val="nil"/>
+              </w:pBdr>
+              <w:jc w:val="center"/>
+            </w:pPr>
+            <w:r>
+              <w:t>A</w:t>
+            </w:r>
+          </w:p>
+        </w:tc>
+        <w:tc>
+          <w:tcPr>
+            <w:tcW w:w="615" w:type="dxa"/>
+            <w:tcBorders>
+              <w:top w:val="single" w:sz="4" w:space="0" w:color="FF9900"/>
+              <w:left w:val="single" w:sz="4" w:space="0" w:color="FF9900"/>
+              <w:bottom w:val="single" w:sz="4" w:space="0" w:color="FF9900"/>
+              <w:right w:val="single" w:sz="4" w:space="0" w:color="FF9900"/>
+            </w:tcBorders>
+            <w:tcMar>
+              <w:top w:w="100" w:type="dxa"/>
+              <w:left w:w="100" w:type="dxa"/>
+              <w:bottom w:w="100" w:type="dxa"/>
+              <w:right w:w="100" w:type="dxa"/>
+            </w:tcMar>
+          </w:tcPr>
+          <w:p>
+            <w:pPr>
+              <w:widowControl w:val="0"/>
+              <w:pBdr>
+                <w:top w:val="nil"/>
+                <w:left w:val="nil"/>
+                <w:bottom w:val="nil"/>
+                <w:right w:val="nil"/>
+                <w:between w:val="nil"/>
+              </w:pBdr>
+              <w:jc w:val="center"/>
+            </w:pPr>
+            <w:r>
+              <w:t>M</w:t>
+            </w:r>
+          </w:p>
+        </w:tc>
+        <w:tc>
+          <w:tcPr>
+            <w:tcW w:w="615" w:type="dxa"/>
+            <w:tcBorders>
+              <w:top w:val="single" w:sz="4" w:space="0" w:color="FF9900"/>
+              <w:left w:val="single" w:sz="4" w:space="0" w:color="FF9900"/>
+              <w:bottom w:val="single" w:sz="4" w:space="0" w:color="FF9900"/>
+              <w:right w:val="single" w:sz="4" w:space="0" w:color="FF9900"/>
+            </w:tcBorders>
+            <w:tcMar>
+              <w:top w:w="100" w:type="dxa"/>
+              <w:left w:w="100" w:type="dxa"/>
+              <w:bottom w:w="100" w:type="dxa"/>
+              <w:right w:w="100" w:type="dxa"/>
+            </w:tcMar>
+          </w:tcPr>
+          <w:p>
+            <w:pPr>
+              <w:widowControl w:val="0"/>
+              <w:pBdr>
+                <w:top w:val="nil"/>
+                <w:left w:val="nil"/>
+                <w:bottom w:val="nil"/>
+                <w:right w:val="nil"/>
+                <w:between w:val="nil"/>
+              </w:pBdr>
+              <w:jc w:val="center"/>
+            </w:pPr>
+            <w:r>
+              <w:t>3</w:t>
+            </w:r>
+          </w:p>
+        </w:tc>
+      </w:tr>
+      <w:tr>
+        <w:trPr>
+          <w:trHeight w:val="500"/>
+          <w:jc w:val="center"/>
+        </w:trPr>
+        <w:tc>
+          <w:tcPr>
+            <w:tcW w:w="530" w:type="dxa"/>
+            <w:tcBorders>
+              <w:top w:val="single" w:sz="4" w:space="0" w:color="FF9900"/>
+              <w:left w:val="single" w:sz="4" w:space="0" w:color="FF9900"/>
+              <w:bottom w:val="single" w:sz="4" w:space="0" w:color="FF9900"/>
+              <w:right w:val="single" w:sz="4" w:space="0" w:color="FF9900"/>
+            </w:tcBorders>
+            <w:tcMar>
+              <w:top w:w="100" w:type="dxa"/>
+              <w:left w:w="100" w:type="dxa"/>
+              <w:bottom w:w="100" w:type="dxa"/>
+              <w:right w:w="100" w:type="dxa"/>
+            </w:tcMar>
+          </w:tcPr>
+          <w:p>
+            <w:pPr>
+              <w:widowControl w:val="0"/>
+              <w:pBdr>
+                <w:top w:val="nil"/>
+                <w:left w:val="nil"/>
+                <w:bottom w:val="nil"/>
+                <w:right w:val="nil"/>
+                <w:between w:val="nil"/>
+              </w:pBdr>
+              <w:jc w:val="center"/>
+            </w:pPr>
+            <w:r>
+              <w:t>38</w:t>
+            </w:r>
+          </w:p>
+        </w:tc>
+        <w:tc>
+          <w:tcPr>
+            <w:tcW w:w="5520" w:type="dxa"/>
+            <w:tcBorders>
+              <w:top w:val="single" w:sz="4" w:space="0" w:color="FF9900"/>
+              <w:left w:val="single" w:sz="4" w:space="0" w:color="FF9900"/>
+              <w:bottom w:val="single" w:sz="4" w:space="0" w:color="FF9900"/>
+              <w:right w:val="single" w:sz="4" w:space="0" w:color="FF9900"/>
+            </w:tcBorders>
+            <w:tcMar>
+              <w:top w:w="100" w:type="dxa"/>
+              <w:left w:w="100" w:type="dxa"/>
+              <w:bottom w:w="100" w:type="dxa"/>
+              <w:right w:w="100" w:type="dxa"/>
+            </w:tcMar>
+          </w:tcPr>
+          <w:p>
+            <w:r>
+              <w:t>Parceiros</w:t>
+            </w:r>
+          </w:p>
+        </w:tc>
+        <w:tc>
+          <w:tcPr>
+            <w:tcW w:w="615" w:type="dxa"/>
+            <w:tcBorders>
+              <w:top w:val="single" w:sz="4" w:space="0" w:color="FF9900"/>
+              <w:left w:val="single" w:sz="4" w:space="0" w:color="FF9900"/>
+              <w:bottom w:val="single" w:sz="4" w:space="0" w:color="FF9900"/>
+              <w:right w:val="single" w:sz="4" w:space="0" w:color="FF9900"/>
+            </w:tcBorders>
+            <w:tcMar>
+              <w:top w:w="100" w:type="dxa"/>
+              <w:left w:w="100" w:type="dxa"/>
+              <w:bottom w:w="100" w:type="dxa"/>
+              <w:right w:w="100" w:type="dxa"/>
+            </w:tcMar>
+          </w:tcPr>
+          <w:p>
+            <w:pPr>
+              <w:widowControl w:val="0"/>
+              <w:pBdr>
+                <w:top w:val="nil"/>
+                <w:left w:val="nil"/>
+                <w:bottom w:val="nil"/>
+                <w:right w:val="nil"/>
+                <w:between w:val="nil"/>
+              </w:pBdr>
+              <w:jc w:val="center"/>
+            </w:pPr>
+            <w:r>
+              <w:t>U</w:t>
+            </w:r>
+          </w:p>
+        </w:tc>
+        <w:tc>
+          <w:tcPr>
+            <w:tcW w:w="615" w:type="dxa"/>
+            <w:tcBorders>
+              <w:top w:val="single" w:sz="4" w:space="0" w:color="FF9900"/>
+              <w:left w:val="single" w:sz="4" w:space="0" w:color="FF9900"/>
+              <w:bottom w:val="single" w:sz="4" w:space="0" w:color="FF9900"/>
+              <w:right w:val="single" w:sz="4" w:space="0" w:color="FF9900"/>
+            </w:tcBorders>
+            <w:tcMar>
+              <w:top w:w="100" w:type="dxa"/>
+              <w:left w:w="100" w:type="dxa"/>
+              <w:bottom w:w="100" w:type="dxa"/>
+              <w:right w:w="100" w:type="dxa"/>
+            </w:tcMar>
+          </w:tcPr>
+          <w:p>
+            <w:pPr>
+              <w:widowControl w:val="0"/>
+              <w:pBdr>
+                <w:top w:val="nil"/>
+                <w:left w:val="nil"/>
+                <w:bottom w:val="nil"/>
+                <w:right w:val="nil"/>
+                <w:between w:val="nil"/>
+              </w:pBdr>
+              <w:jc w:val="center"/>
+            </w:pPr>
+            <w:r>
+              <w:t>B</w:t>
+            </w:r>
+          </w:p>
+        </w:tc>
+        <w:tc>
+          <w:tcPr>
+            <w:tcW w:w="615" w:type="dxa"/>
+            <w:tcBorders>
+              <w:top w:val="single" w:sz="4" w:space="0" w:color="FF9900"/>
+              <w:left w:val="single" w:sz="4" w:space="0" w:color="FF9900"/>
+              <w:bottom w:val="single" w:sz="4" w:space="0" w:color="FF9900"/>
+              <w:right w:val="single" w:sz="4" w:space="0" w:color="FF9900"/>
+            </w:tcBorders>
+            <w:tcMar>
+              <w:top w:w="100" w:type="dxa"/>
+              <w:left w:w="100" w:type="dxa"/>
+              <w:bottom w:w="100" w:type="dxa"/>
+              <w:right w:w="100" w:type="dxa"/>
+            </w:tcMar>
+          </w:tcPr>
+          <w:p>
+            <w:pPr>
+              <w:widowControl w:val="0"/>
+              <w:pBdr>
+                <w:top w:val="nil"/>
+                <w:left w:val="nil"/>
+                <w:bottom w:val="nil"/>
+                <w:right w:val="nil"/>
+                <w:between w:val="nil"/>
+              </w:pBdr>
+              <w:jc w:val="center"/>
+            </w:pPr>
+            <w:r>
+              <w:t>B</w:t>
+            </w:r>
+          </w:p>
+        </w:tc>
+        <w:tc>
+          <w:tcPr>
+            <w:tcW w:w="615" w:type="dxa"/>
+            <w:tcBorders>
+              <w:top w:val="single" w:sz="4" w:space="0" w:color="FF9900"/>
+              <w:left w:val="single" w:sz="4" w:space="0" w:color="FF9900"/>
+              <w:bottom w:val="single" w:sz="4" w:space="0" w:color="FF9900"/>
+              <w:right w:val="single" w:sz="4" w:space="0" w:color="FF9900"/>
+            </w:tcBorders>
+            <w:tcMar>
+              <w:top w:w="100" w:type="dxa"/>
+              <w:left w:w="100" w:type="dxa"/>
+              <w:bottom w:w="100" w:type="dxa"/>
+              <w:right w:w="100" w:type="dxa"/>
+            </w:tcMar>
+          </w:tcPr>
+          <w:p>
+            <w:pPr>
+              <w:widowControl w:val="0"/>
+              <w:pBdr>
+                <w:top w:val="nil"/>
+                <w:left w:val="nil"/>
+                <w:bottom w:val="nil"/>
+                <w:right w:val="nil"/>
+                <w:between w:val="nil"/>
+              </w:pBdr>
+              <w:jc w:val="center"/>
+            </w:pPr>
+            <w:r>
+              <w:t>3</w:t>
+            </w:r>
+          </w:p>
+        </w:tc>
+      </w:tr>
+      <w:tr>
+        <w:trPr>
+          <w:trHeight w:val="500"/>
+          <w:jc w:val="center"/>
+        </w:trPr>
+        <w:tc>
+          <w:tcPr>
+            <w:tcW w:w="530" w:type="dxa"/>
+            <w:tcBorders>
+              <w:top w:val="single" w:sz="4" w:space="0" w:color="FF9900"/>
+              <w:left w:val="single" w:sz="4" w:space="0" w:color="FF9900"/>
+              <w:bottom w:val="single" w:sz="4" w:space="0" w:color="FF9900"/>
+              <w:right w:val="single" w:sz="4" w:space="0" w:color="FF9900"/>
+            </w:tcBorders>
+            <w:tcMar>
+              <w:top w:w="100" w:type="dxa"/>
+              <w:left w:w="100" w:type="dxa"/>
+              <w:bottom w:w="100" w:type="dxa"/>
+              <w:right w:w="100" w:type="dxa"/>
+            </w:tcMar>
+          </w:tcPr>
+          <w:p>
+            <w:pPr>
+              <w:widowControl w:val="0"/>
+              <w:pBdr>
+                <w:top w:val="nil"/>
+                <w:left w:val="nil"/>
+                <w:bottom w:val="nil"/>
+                <w:right w:val="nil"/>
+                <w:between w:val="nil"/>
+              </w:pBdr>
+              <w:jc w:val="center"/>
+            </w:pPr>
+            <w:r>
+              <w:t>39</w:t>
+            </w:r>
+          </w:p>
+        </w:tc>
+        <w:tc>
+          <w:tcPr>
+            <w:tcW w:w="5520" w:type="dxa"/>
+            <w:tcBorders>
+              <w:top w:val="single" w:sz="4" w:space="0" w:color="FF9900"/>
+              <w:left w:val="single" w:sz="4" w:space="0" w:color="FF9900"/>
+              <w:bottom w:val="single" w:sz="4" w:space="0" w:color="FF9900"/>
+              <w:right w:val="single" w:sz="4" w:space="0" w:color="FF9900"/>
+            </w:tcBorders>
+            <w:tcMar>
+              <w:top w:w="100" w:type="dxa"/>
+              <w:left w:w="100" w:type="dxa"/>
+              <w:bottom w:w="100" w:type="dxa"/>
+              <w:right w:w="100" w:type="dxa"/>
+            </w:tcMar>
+          </w:tcPr>
+          <w:p>
+            <w:r>
+              <w:t>Campo de ajuda</w:t>
+            </w:r>
+          </w:p>
+        </w:tc>
+        <w:tc>
+          <w:tcPr>
+            <w:tcW w:w="615" w:type="dxa"/>
+            <w:tcBorders>
+              <w:top w:val="single" w:sz="4" w:space="0" w:color="FF9900"/>
+              <w:left w:val="single" w:sz="4" w:space="0" w:color="FF9900"/>
+              <w:bottom w:val="single" w:sz="4" w:space="0" w:color="FF9900"/>
+              <w:right w:val="single" w:sz="4" w:space="0" w:color="FF9900"/>
+            </w:tcBorders>
+            <w:tcMar>
+              <w:top w:w="100" w:type="dxa"/>
+              <w:left w:w="100" w:type="dxa"/>
+              <w:bottom w:w="100" w:type="dxa"/>
+              <w:right w:w="100" w:type="dxa"/>
+            </w:tcMar>
+          </w:tcPr>
+          <w:p>
+            <w:pPr>
+              <w:widowControl w:val="0"/>
+              <w:pBdr>
+                <w:top w:val="nil"/>
+                <w:left w:val="nil"/>
+                <w:bottom w:val="nil"/>
+                <w:right w:val="nil"/>
+                <w:between w:val="nil"/>
+              </w:pBdr>
+              <w:jc w:val="center"/>
+            </w:pPr>
+            <w:r>
+              <w:t>C</w:t>
+            </w:r>
+          </w:p>
+        </w:tc>
+        <w:tc>
+          <w:tcPr>
+            <w:tcW w:w="615" w:type="dxa"/>
+            <w:tcBorders>
+              <w:top w:val="single" w:sz="4" w:space="0" w:color="FF9900"/>
+              <w:left w:val="single" w:sz="4" w:space="0" w:color="FF9900"/>
+              <w:bottom w:val="single" w:sz="4" w:space="0" w:color="FF9900"/>
+              <w:right w:val="single" w:sz="4" w:space="0" w:color="FF9900"/>
+            </w:tcBorders>
+            <w:tcMar>
+              <w:top w:w="100" w:type="dxa"/>
+              <w:left w:w="100" w:type="dxa"/>
+              <w:bottom w:w="100" w:type="dxa"/>
+              <w:right w:w="100" w:type="dxa"/>
+            </w:tcMar>
+          </w:tcPr>
+          <w:p>
+            <w:pPr>
+              <w:widowControl w:val="0"/>
+              <w:pBdr>
+                <w:top w:val="nil"/>
+                <w:left w:val="nil"/>
+                <w:bottom w:val="nil"/>
+                <w:right w:val="nil"/>
+                <w:between w:val="nil"/>
+              </w:pBdr>
+              <w:jc w:val="center"/>
+            </w:pPr>
+            <w:r>
+              <w:t>M</w:t>
+            </w:r>
+          </w:p>
+        </w:tc>
+        <w:tc>
+          <w:tcPr>
+            <w:tcW w:w="615" w:type="dxa"/>
+            <w:tcBorders>
+              <w:top w:val="single" w:sz="4" w:space="0" w:color="FF9900"/>
+              <w:left w:val="single" w:sz="4" w:space="0" w:color="FF9900"/>
+              <w:bottom w:val="single" w:sz="4" w:space="0" w:color="FF9900"/>
+              <w:right w:val="single" w:sz="4" w:space="0" w:color="FF9900"/>
+            </w:tcBorders>
+            <w:tcMar>
+              <w:top w:w="100" w:type="dxa"/>
+              <w:left w:w="100" w:type="dxa"/>
+              <w:bottom w:w="100" w:type="dxa"/>
+              <w:right w:w="100" w:type="dxa"/>
+            </w:tcMar>
+          </w:tcPr>
+          <w:p>
+            <w:pPr>
+              <w:widowControl w:val="0"/>
+              <w:pBdr>
+                <w:top w:val="nil"/>
+                <w:left w:val="nil"/>
+                <w:bottom w:val="nil"/>
+                <w:right w:val="nil"/>
+                <w:between w:val="nil"/>
+              </w:pBdr>
+              <w:jc w:val="center"/>
+            </w:pPr>
+            <w:r>
+              <w:t>M</w:t>
+            </w:r>
+          </w:p>
+        </w:tc>
+        <w:tc>
+          <w:tcPr>
+            <w:tcW w:w="615" w:type="dxa"/>
+            <w:tcBorders>
+              <w:top w:val="single" w:sz="4" w:space="0" w:color="FF9900"/>
+              <w:left w:val="single" w:sz="4" w:space="0" w:color="FF9900"/>
+              <w:bottom w:val="single" w:sz="4" w:space="0" w:color="FF9900"/>
+              <w:right w:val="single" w:sz="4" w:space="0" w:color="FF9900"/>
+            </w:tcBorders>
+            <w:tcMar>
+              <w:top w:w="100" w:type="dxa"/>
+              <w:left w:w="100" w:type="dxa"/>
+              <w:bottom w:w="100" w:type="dxa"/>
+              <w:right w:w="100" w:type="dxa"/>
+            </w:tcMar>
+          </w:tcPr>
+          <w:p>
+            <w:pPr>
+              <w:widowControl w:val="0"/>
+              <w:pBdr>
+                <w:top w:val="nil"/>
+                <w:left w:val="nil"/>
+                <w:bottom w:val="nil"/>
+                <w:right w:val="nil"/>
+                <w:between w:val="nil"/>
+              </w:pBdr>
+              <w:jc w:val="center"/>
+            </w:pPr>
+            <w:r>
+              <w:t>1</w:t>
+            </w:r>
+          </w:p>
+        </w:tc>
+      </w:tr>
+      <w:tr>
+        <w:trPr>
+          <w:trHeight w:val="500"/>
+          <w:jc w:val="center"/>
+        </w:trPr>
+        <w:tc>
+          <w:tcPr>
+            <w:tcW w:w="530" w:type="dxa"/>
+            <w:tcBorders>
+              <w:top w:val="single" w:sz="4" w:space="0" w:color="FF9900"/>
+              <w:left w:val="single" w:sz="4" w:space="0" w:color="FF9900"/>
+              <w:bottom w:val="single" w:sz="4" w:space="0" w:color="FF9900"/>
+              <w:right w:val="single" w:sz="4" w:space="0" w:color="FF9900"/>
+            </w:tcBorders>
+            <w:tcMar>
+              <w:top w:w="100" w:type="dxa"/>
+              <w:left w:w="100" w:type="dxa"/>
+              <w:bottom w:w="100" w:type="dxa"/>
+              <w:right w:w="100" w:type="dxa"/>
+            </w:tcMar>
+          </w:tcPr>
+          <w:p>
+            <w:pPr>
+              <w:widowControl w:val="0"/>
+              <w:pBdr>
+                <w:top w:val="nil"/>
+                <w:left w:val="nil"/>
+                <w:bottom w:val="nil"/>
+                <w:right w:val="nil"/>
+                <w:between w:val="nil"/>
+              </w:pBdr>
+              <w:jc w:val="center"/>
+            </w:pPr>
+            <w:r>
+              <w:lastRenderedPageBreak/>
+              <w:t>40</w:t>
+            </w:r>
+          </w:p>
+        </w:tc>
+        <w:tc>
+          <w:tcPr>
+            <w:tcW w:w="5520" w:type="dxa"/>
+            <w:tcBorders>
+              <w:top w:val="single" w:sz="4" w:space="0" w:color="FF9900"/>
+              <w:left w:val="single" w:sz="4" w:space="0" w:color="FF9900"/>
+              <w:bottom w:val="single" w:sz="4" w:space="0" w:color="FF9900"/>
+              <w:right w:val="single" w:sz="4" w:space="0" w:color="FF9900"/>
+            </w:tcBorders>
+            <w:tcMar>
+              <w:top w:w="100" w:type="dxa"/>
+              <w:left w:w="100" w:type="dxa"/>
+              <w:bottom w:w="100" w:type="dxa"/>
+              <w:right w:w="100" w:type="dxa"/>
+            </w:tcMar>
+          </w:tcPr>
+          <w:p>
+            <w:r>
+              <w:t xml:space="preserve">Carrinho de compra </w:t>
+            </w:r>
+          </w:p>
+        </w:tc>
+        <w:tc>
+          <w:tcPr>
+            <w:tcW w:w="615" w:type="dxa"/>
+            <w:tcBorders>
+              <w:top w:val="single" w:sz="4" w:space="0" w:color="FF9900"/>
+              <w:left w:val="single" w:sz="4" w:space="0" w:color="FF9900"/>
+              <w:bottom w:val="single" w:sz="4" w:space="0" w:color="FF9900"/>
+              <w:right w:val="single" w:sz="4" w:space="0" w:color="FF9900"/>
+            </w:tcBorders>
+            <w:tcMar>
+              <w:top w:w="100" w:type="dxa"/>
+              <w:left w:w="100" w:type="dxa"/>
+              <w:bottom w:w="100" w:type="dxa"/>
+              <w:right w:w="100" w:type="dxa"/>
+            </w:tcMar>
+          </w:tcPr>
+          <w:p>
+            <w:pPr>
+              <w:widowControl w:val="0"/>
+              <w:pBdr>
+                <w:top w:val="nil"/>
+                <w:left w:val="nil"/>
+                <w:bottom w:val="nil"/>
+                <w:right w:val="nil"/>
+                <w:between w:val="nil"/>
+              </w:pBdr>
+              <w:jc w:val="center"/>
+            </w:pPr>
+            <w:r>
+              <w:t>M</w:t>
+            </w:r>
+          </w:p>
+        </w:tc>
+        <w:tc>
+          <w:tcPr>
+            <w:tcW w:w="615" w:type="dxa"/>
+            <w:tcBorders>
+              <w:top w:val="single" w:sz="4" w:space="0" w:color="FF9900"/>
+              <w:left w:val="single" w:sz="4" w:space="0" w:color="FF9900"/>
+              <w:bottom w:val="single" w:sz="4" w:space="0" w:color="FF9900"/>
+              <w:right w:val="single" w:sz="4" w:space="0" w:color="FF9900"/>
+            </w:tcBorders>
+            <w:tcMar>
+              <w:top w:w="100" w:type="dxa"/>
+              <w:left w:w="100" w:type="dxa"/>
+              <w:bottom w:w="100" w:type="dxa"/>
+              <w:right w:w="100" w:type="dxa"/>
+            </w:tcMar>
+          </w:tcPr>
+          <w:p>
+            <w:pPr>
+              <w:widowControl w:val="0"/>
+              <w:pBdr>
+                <w:top w:val="nil"/>
+                <w:left w:val="nil"/>
+                <w:bottom w:val="nil"/>
+                <w:right w:val="nil"/>
+                <w:between w:val="nil"/>
+              </w:pBdr>
+              <w:jc w:val="center"/>
+            </w:pPr>
+            <w:r>
+              <w:t>A</w:t>
+            </w:r>
+          </w:p>
+        </w:tc>
+        <w:tc>
+          <w:tcPr>
+            <w:tcW w:w="615" w:type="dxa"/>
+            <w:tcBorders>
+              <w:top w:val="single" w:sz="4" w:space="0" w:color="FF9900"/>
+              <w:left w:val="single" w:sz="4" w:space="0" w:color="FF9900"/>
+              <w:bottom w:val="single" w:sz="4" w:space="0" w:color="FF9900"/>
+              <w:right w:val="single" w:sz="4" w:space="0" w:color="FF9900"/>
+            </w:tcBorders>
+            <w:tcMar>
+              <w:top w:w="100" w:type="dxa"/>
+              <w:left w:w="100" w:type="dxa"/>
+              <w:bottom w:w="100" w:type="dxa"/>
+              <w:right w:w="100" w:type="dxa"/>
+            </w:tcMar>
+          </w:tcPr>
+          <w:p>
+            <w:pPr>
+              <w:widowControl w:val="0"/>
+              <w:pBdr>
+                <w:top w:val="nil"/>
+                <w:left w:val="nil"/>
+                <w:bottom w:val="nil"/>
+                <w:right w:val="nil"/>
+                <w:between w:val="nil"/>
+              </w:pBdr>
+              <w:jc w:val="center"/>
+            </w:pPr>
+            <w:r>
+              <w:t>A</w:t>
+            </w:r>
+          </w:p>
+        </w:tc>
+        <w:tc>
+          <w:tcPr>
+            <w:tcW w:w="615" w:type="dxa"/>
+            <w:tcBorders>
+              <w:top w:val="single" w:sz="4" w:space="0" w:color="FF9900"/>
+              <w:left w:val="single" w:sz="4" w:space="0" w:color="FF9900"/>
+              <w:bottom w:val="single" w:sz="4" w:space="0" w:color="FF9900"/>
+              <w:right w:val="single" w:sz="4" w:space="0" w:color="FF9900"/>
+            </w:tcBorders>
+            <w:tcMar>
+              <w:top w:w="100" w:type="dxa"/>
+              <w:left w:w="100" w:type="dxa"/>
+              <w:bottom w:w="100" w:type="dxa"/>
+              <w:right w:w="100" w:type="dxa"/>
+            </w:tcMar>
+          </w:tcPr>
+          <w:p>
+            <w:pPr>
+              <w:widowControl w:val="0"/>
+              <w:pBdr>
+                <w:top w:val="nil"/>
+                <w:left w:val="nil"/>
+                <w:bottom w:val="nil"/>
+                <w:right w:val="nil"/>
+                <w:between w:val="nil"/>
+              </w:pBdr>
+              <w:jc w:val="center"/>
             </w:pPr>
             <w:r>
               <w:t>1</w:t>

</xml_diff>

<commit_message>
Conformidade entre (P E R B )
</commit_message>
<xml_diff>
--- a/13-Lista de Características (Prioridade X Esforço X Risco X Baseline).docx
+++ b/13-Lista de Características (Prioridade X Esforço X Risco X Baseline).docx
@@ -8123,6 +8123,1841 @@
             <w:r>
               <w:t>1</w:t>
             </w:r>
+          </w:p>
+        </w:tc>
+      </w:tr>
+      <w:tr>
+        <w:trPr>
+          <w:trHeight w:val="500"/>
+          <w:jc w:val="center"/>
+        </w:trPr>
+        <w:tc>
+          <w:tcPr>
+            <w:tcW w:w="530" w:type="dxa"/>
+            <w:tcBorders>
+              <w:top w:val="single" w:sz="4" w:space="0" w:color="FF9900"/>
+              <w:left w:val="single" w:sz="4" w:space="0" w:color="FF9900"/>
+              <w:bottom w:val="single" w:sz="4" w:space="0" w:color="FF9900"/>
+              <w:right w:val="single" w:sz="4" w:space="0" w:color="FF9900"/>
+            </w:tcBorders>
+            <w:tcMar>
+              <w:top w:w="100" w:type="dxa"/>
+              <w:left w:w="100" w:type="dxa"/>
+              <w:bottom w:w="100" w:type="dxa"/>
+              <w:right w:w="100" w:type="dxa"/>
+            </w:tcMar>
+          </w:tcPr>
+          <w:p>
+            <w:pPr>
+              <w:widowControl w:val="0"/>
+              <w:pBdr>
+                <w:top w:val="nil"/>
+                <w:left w:val="nil"/>
+                <w:bottom w:val="nil"/>
+                <w:right w:val="nil"/>
+                <w:between w:val="nil"/>
+              </w:pBdr>
+              <w:jc w:val="center"/>
+            </w:pPr>
+            <w:r>
+              <w:t>41</w:t>
+            </w:r>
+          </w:p>
+        </w:tc>
+        <w:tc>
+          <w:tcPr>
+            <w:tcW w:w="5520" w:type="dxa"/>
+            <w:tcBorders>
+              <w:top w:val="single" w:sz="4" w:space="0" w:color="FF9900"/>
+              <w:left w:val="single" w:sz="4" w:space="0" w:color="FF9900"/>
+              <w:bottom w:val="single" w:sz="4" w:space="0" w:color="FF9900"/>
+              <w:right w:val="single" w:sz="4" w:space="0" w:color="FF9900"/>
+            </w:tcBorders>
+            <w:tcMar>
+              <w:top w:w="100" w:type="dxa"/>
+              <w:left w:w="100" w:type="dxa"/>
+              <w:bottom w:w="100" w:type="dxa"/>
+              <w:right w:w="100" w:type="dxa"/>
+            </w:tcMar>
+          </w:tcPr>
+          <w:p>
+            <w:r>
+              <w:t>Contato (e-mail, telefone)</w:t>
+            </w:r>
+          </w:p>
+        </w:tc>
+        <w:tc>
+          <w:tcPr>
+            <w:tcW w:w="615" w:type="dxa"/>
+            <w:tcBorders>
+              <w:top w:val="single" w:sz="4" w:space="0" w:color="FF9900"/>
+              <w:left w:val="single" w:sz="4" w:space="0" w:color="FF9900"/>
+              <w:bottom w:val="single" w:sz="4" w:space="0" w:color="FF9900"/>
+              <w:right w:val="single" w:sz="4" w:space="0" w:color="FF9900"/>
+            </w:tcBorders>
+            <w:tcMar>
+              <w:top w:w="100" w:type="dxa"/>
+              <w:left w:w="100" w:type="dxa"/>
+              <w:bottom w:w="100" w:type="dxa"/>
+              <w:right w:w="100" w:type="dxa"/>
+            </w:tcMar>
+          </w:tcPr>
+          <w:p>
+            <w:pPr>
+              <w:widowControl w:val="0"/>
+              <w:pBdr>
+                <w:top w:val="nil"/>
+                <w:left w:val="nil"/>
+                <w:bottom w:val="nil"/>
+                <w:right w:val="nil"/>
+                <w:between w:val="nil"/>
+              </w:pBdr>
+              <w:jc w:val="center"/>
+            </w:pPr>
+            <w:r>
+              <w:t>I</w:t>
+            </w:r>
+          </w:p>
+        </w:tc>
+        <w:tc>
+          <w:tcPr>
+            <w:tcW w:w="615" w:type="dxa"/>
+            <w:tcBorders>
+              <w:top w:val="single" w:sz="4" w:space="0" w:color="FF9900"/>
+              <w:left w:val="single" w:sz="4" w:space="0" w:color="FF9900"/>
+              <w:bottom w:val="single" w:sz="4" w:space="0" w:color="FF9900"/>
+              <w:right w:val="single" w:sz="4" w:space="0" w:color="FF9900"/>
+            </w:tcBorders>
+            <w:tcMar>
+              <w:top w:w="100" w:type="dxa"/>
+              <w:left w:w="100" w:type="dxa"/>
+              <w:bottom w:w="100" w:type="dxa"/>
+              <w:right w:w="100" w:type="dxa"/>
+            </w:tcMar>
+          </w:tcPr>
+          <w:p>
+            <w:pPr>
+              <w:widowControl w:val="0"/>
+              <w:pBdr>
+                <w:top w:val="nil"/>
+                <w:left w:val="nil"/>
+                <w:bottom w:val="nil"/>
+                <w:right w:val="nil"/>
+                <w:between w:val="nil"/>
+              </w:pBdr>
+              <w:jc w:val="center"/>
+            </w:pPr>
+            <w:r>
+              <w:t>B</w:t>
+            </w:r>
+          </w:p>
+        </w:tc>
+        <w:tc>
+          <w:tcPr>
+            <w:tcW w:w="615" w:type="dxa"/>
+            <w:tcBorders>
+              <w:top w:val="single" w:sz="4" w:space="0" w:color="FF9900"/>
+              <w:left w:val="single" w:sz="4" w:space="0" w:color="FF9900"/>
+              <w:bottom w:val="single" w:sz="4" w:space="0" w:color="FF9900"/>
+              <w:right w:val="single" w:sz="4" w:space="0" w:color="FF9900"/>
+            </w:tcBorders>
+            <w:tcMar>
+              <w:top w:w="100" w:type="dxa"/>
+              <w:left w:w="100" w:type="dxa"/>
+              <w:bottom w:w="100" w:type="dxa"/>
+              <w:right w:w="100" w:type="dxa"/>
+            </w:tcMar>
+          </w:tcPr>
+          <w:p>
+            <w:pPr>
+              <w:widowControl w:val="0"/>
+              <w:pBdr>
+                <w:top w:val="nil"/>
+                <w:left w:val="nil"/>
+                <w:bottom w:val="nil"/>
+                <w:right w:val="nil"/>
+                <w:between w:val="nil"/>
+              </w:pBdr>
+              <w:jc w:val="center"/>
+            </w:pPr>
+            <w:r>
+              <w:t>B</w:t>
+            </w:r>
+          </w:p>
+        </w:tc>
+        <w:tc>
+          <w:tcPr>
+            <w:tcW w:w="615" w:type="dxa"/>
+            <w:tcBorders>
+              <w:top w:val="single" w:sz="4" w:space="0" w:color="FF9900"/>
+              <w:left w:val="single" w:sz="4" w:space="0" w:color="FF9900"/>
+              <w:bottom w:val="single" w:sz="4" w:space="0" w:color="FF9900"/>
+              <w:right w:val="single" w:sz="4" w:space="0" w:color="FF9900"/>
+            </w:tcBorders>
+            <w:tcMar>
+              <w:top w:w="100" w:type="dxa"/>
+              <w:left w:w="100" w:type="dxa"/>
+              <w:bottom w:w="100" w:type="dxa"/>
+              <w:right w:w="100" w:type="dxa"/>
+            </w:tcMar>
+          </w:tcPr>
+          <w:p>
+            <w:pPr>
+              <w:widowControl w:val="0"/>
+              <w:pBdr>
+                <w:top w:val="nil"/>
+                <w:left w:val="nil"/>
+                <w:bottom w:val="nil"/>
+                <w:right w:val="nil"/>
+                <w:between w:val="nil"/>
+              </w:pBdr>
+              <w:jc w:val="center"/>
+            </w:pPr>
+            <w:r>
+              <w:t>2</w:t>
+            </w:r>
+          </w:p>
+        </w:tc>
+      </w:tr>
+      <w:tr>
+        <w:trPr>
+          <w:trHeight w:val="500"/>
+          <w:jc w:val="center"/>
+        </w:trPr>
+        <w:tc>
+          <w:tcPr>
+            <w:tcW w:w="530" w:type="dxa"/>
+            <w:tcBorders>
+              <w:top w:val="single" w:sz="4" w:space="0" w:color="FF9900"/>
+              <w:left w:val="single" w:sz="4" w:space="0" w:color="FF9900"/>
+              <w:bottom w:val="single" w:sz="4" w:space="0" w:color="FF9900"/>
+              <w:right w:val="single" w:sz="4" w:space="0" w:color="FF9900"/>
+            </w:tcBorders>
+            <w:tcMar>
+              <w:top w:w="100" w:type="dxa"/>
+              <w:left w:w="100" w:type="dxa"/>
+              <w:bottom w:w="100" w:type="dxa"/>
+              <w:right w:w="100" w:type="dxa"/>
+            </w:tcMar>
+          </w:tcPr>
+          <w:p>
+            <w:pPr>
+              <w:widowControl w:val="0"/>
+              <w:pBdr>
+                <w:top w:val="nil"/>
+                <w:left w:val="nil"/>
+                <w:bottom w:val="nil"/>
+                <w:right w:val="nil"/>
+                <w:between w:val="nil"/>
+              </w:pBdr>
+              <w:jc w:val="center"/>
+            </w:pPr>
+            <w:r>
+              <w:t>42</w:t>
+            </w:r>
+          </w:p>
+        </w:tc>
+        <w:tc>
+          <w:tcPr>
+            <w:tcW w:w="5520" w:type="dxa"/>
+            <w:tcBorders>
+              <w:top w:val="single" w:sz="4" w:space="0" w:color="FF9900"/>
+              <w:left w:val="single" w:sz="4" w:space="0" w:color="FF9900"/>
+              <w:bottom w:val="single" w:sz="4" w:space="0" w:color="FF9900"/>
+              <w:right w:val="single" w:sz="4" w:space="0" w:color="FF9900"/>
+            </w:tcBorders>
+            <w:tcMar>
+              <w:top w:w="100" w:type="dxa"/>
+              <w:left w:w="100" w:type="dxa"/>
+              <w:bottom w:w="100" w:type="dxa"/>
+              <w:right w:w="100" w:type="dxa"/>
+            </w:tcMar>
+          </w:tcPr>
+          <w:p>
+            <w:r>
+              <w:t>Redes sociais</w:t>
+            </w:r>
+          </w:p>
+        </w:tc>
+        <w:tc>
+          <w:tcPr>
+            <w:tcW w:w="615" w:type="dxa"/>
+            <w:tcBorders>
+              <w:top w:val="single" w:sz="4" w:space="0" w:color="FF9900"/>
+              <w:left w:val="single" w:sz="4" w:space="0" w:color="FF9900"/>
+              <w:bottom w:val="single" w:sz="4" w:space="0" w:color="FF9900"/>
+              <w:right w:val="single" w:sz="4" w:space="0" w:color="FF9900"/>
+            </w:tcBorders>
+            <w:tcMar>
+              <w:top w:w="100" w:type="dxa"/>
+              <w:left w:w="100" w:type="dxa"/>
+              <w:bottom w:w="100" w:type="dxa"/>
+              <w:right w:w="100" w:type="dxa"/>
+            </w:tcMar>
+          </w:tcPr>
+          <w:p>
+            <w:pPr>
+              <w:widowControl w:val="0"/>
+              <w:pBdr>
+                <w:top w:val="nil"/>
+                <w:left w:val="nil"/>
+                <w:bottom w:val="nil"/>
+                <w:right w:val="nil"/>
+                <w:between w:val="nil"/>
+              </w:pBdr>
+              <w:jc w:val="center"/>
+            </w:pPr>
+            <w:r>
+              <w:t>I</w:t>
+            </w:r>
+          </w:p>
+        </w:tc>
+        <w:tc>
+          <w:tcPr>
+            <w:tcW w:w="615" w:type="dxa"/>
+            <w:tcBorders>
+              <w:top w:val="single" w:sz="4" w:space="0" w:color="FF9900"/>
+              <w:left w:val="single" w:sz="4" w:space="0" w:color="FF9900"/>
+              <w:bottom w:val="single" w:sz="4" w:space="0" w:color="FF9900"/>
+              <w:right w:val="single" w:sz="4" w:space="0" w:color="FF9900"/>
+            </w:tcBorders>
+            <w:tcMar>
+              <w:top w:w="100" w:type="dxa"/>
+              <w:left w:w="100" w:type="dxa"/>
+              <w:bottom w:w="100" w:type="dxa"/>
+              <w:right w:w="100" w:type="dxa"/>
+            </w:tcMar>
+          </w:tcPr>
+          <w:p>
+            <w:pPr>
+              <w:widowControl w:val="0"/>
+              <w:pBdr>
+                <w:top w:val="nil"/>
+                <w:left w:val="nil"/>
+                <w:bottom w:val="nil"/>
+                <w:right w:val="nil"/>
+                <w:between w:val="nil"/>
+              </w:pBdr>
+              <w:jc w:val="center"/>
+            </w:pPr>
+            <w:r>
+              <w:t>B</w:t>
+            </w:r>
+          </w:p>
+        </w:tc>
+        <w:tc>
+          <w:tcPr>
+            <w:tcW w:w="615" w:type="dxa"/>
+            <w:tcBorders>
+              <w:top w:val="single" w:sz="4" w:space="0" w:color="FF9900"/>
+              <w:left w:val="single" w:sz="4" w:space="0" w:color="FF9900"/>
+              <w:bottom w:val="single" w:sz="4" w:space="0" w:color="FF9900"/>
+              <w:right w:val="single" w:sz="4" w:space="0" w:color="FF9900"/>
+            </w:tcBorders>
+            <w:tcMar>
+              <w:top w:w="100" w:type="dxa"/>
+              <w:left w:w="100" w:type="dxa"/>
+              <w:bottom w:w="100" w:type="dxa"/>
+              <w:right w:w="100" w:type="dxa"/>
+            </w:tcMar>
+          </w:tcPr>
+          <w:p>
+            <w:pPr>
+              <w:widowControl w:val="0"/>
+              <w:pBdr>
+                <w:top w:val="nil"/>
+                <w:left w:val="nil"/>
+                <w:bottom w:val="nil"/>
+                <w:right w:val="nil"/>
+                <w:between w:val="nil"/>
+              </w:pBdr>
+              <w:jc w:val="center"/>
+            </w:pPr>
+            <w:r>
+              <w:t>B</w:t>
+            </w:r>
+          </w:p>
+        </w:tc>
+        <w:tc>
+          <w:tcPr>
+            <w:tcW w:w="615" w:type="dxa"/>
+            <w:tcBorders>
+              <w:top w:val="single" w:sz="4" w:space="0" w:color="FF9900"/>
+              <w:left w:val="single" w:sz="4" w:space="0" w:color="FF9900"/>
+              <w:bottom w:val="single" w:sz="4" w:space="0" w:color="FF9900"/>
+              <w:right w:val="single" w:sz="4" w:space="0" w:color="FF9900"/>
+            </w:tcBorders>
+            <w:tcMar>
+              <w:top w:w="100" w:type="dxa"/>
+              <w:left w:w="100" w:type="dxa"/>
+              <w:bottom w:w="100" w:type="dxa"/>
+              <w:right w:w="100" w:type="dxa"/>
+            </w:tcMar>
+          </w:tcPr>
+          <w:p>
+            <w:pPr>
+              <w:widowControl w:val="0"/>
+              <w:pBdr>
+                <w:top w:val="nil"/>
+                <w:left w:val="nil"/>
+                <w:bottom w:val="nil"/>
+                <w:right w:val="nil"/>
+                <w:between w:val="nil"/>
+              </w:pBdr>
+              <w:jc w:val="center"/>
+            </w:pPr>
+            <w:r>
+              <w:t>2</w:t>
+            </w:r>
+          </w:p>
+        </w:tc>
+      </w:tr>
+      <w:tr>
+        <w:trPr>
+          <w:trHeight w:val="500"/>
+          <w:jc w:val="center"/>
+        </w:trPr>
+        <w:tc>
+          <w:tcPr>
+            <w:tcW w:w="530" w:type="dxa"/>
+            <w:tcBorders>
+              <w:top w:val="single" w:sz="4" w:space="0" w:color="FF9900"/>
+              <w:left w:val="single" w:sz="4" w:space="0" w:color="FF9900"/>
+              <w:bottom w:val="single" w:sz="4" w:space="0" w:color="FF9900"/>
+              <w:right w:val="single" w:sz="4" w:space="0" w:color="FF9900"/>
+            </w:tcBorders>
+            <w:tcMar>
+              <w:top w:w="100" w:type="dxa"/>
+              <w:left w:w="100" w:type="dxa"/>
+              <w:bottom w:w="100" w:type="dxa"/>
+              <w:right w:w="100" w:type="dxa"/>
+            </w:tcMar>
+          </w:tcPr>
+          <w:p>
+            <w:pPr>
+              <w:widowControl w:val="0"/>
+              <w:pBdr>
+                <w:top w:val="nil"/>
+                <w:left w:val="nil"/>
+                <w:bottom w:val="nil"/>
+                <w:right w:val="nil"/>
+                <w:between w:val="nil"/>
+              </w:pBdr>
+              <w:jc w:val="center"/>
+            </w:pPr>
+            <w:r>
+              <w:t>43</w:t>
+            </w:r>
+          </w:p>
+        </w:tc>
+        <w:tc>
+          <w:tcPr>
+            <w:tcW w:w="5520" w:type="dxa"/>
+            <w:tcBorders>
+              <w:top w:val="single" w:sz="4" w:space="0" w:color="FF9900"/>
+              <w:left w:val="single" w:sz="4" w:space="0" w:color="FF9900"/>
+              <w:bottom w:val="single" w:sz="4" w:space="0" w:color="FF9900"/>
+              <w:right w:val="single" w:sz="4" w:space="0" w:color="FF9900"/>
+            </w:tcBorders>
+            <w:tcMar>
+              <w:top w:w="100" w:type="dxa"/>
+              <w:left w:w="100" w:type="dxa"/>
+              <w:bottom w:w="100" w:type="dxa"/>
+              <w:right w:w="100" w:type="dxa"/>
+            </w:tcMar>
+          </w:tcPr>
+          <w:p>
+            <w:r>
+              <w:t>Formas de entrega</w:t>
+            </w:r>
+          </w:p>
+        </w:tc>
+        <w:tc>
+          <w:tcPr>
+            <w:tcW w:w="615" w:type="dxa"/>
+            <w:tcBorders>
+              <w:top w:val="single" w:sz="4" w:space="0" w:color="FF9900"/>
+              <w:left w:val="single" w:sz="4" w:space="0" w:color="FF9900"/>
+              <w:bottom w:val="single" w:sz="4" w:space="0" w:color="FF9900"/>
+              <w:right w:val="single" w:sz="4" w:space="0" w:color="FF9900"/>
+            </w:tcBorders>
+            <w:tcMar>
+              <w:top w:w="100" w:type="dxa"/>
+              <w:left w:w="100" w:type="dxa"/>
+              <w:bottom w:w="100" w:type="dxa"/>
+              <w:right w:w="100" w:type="dxa"/>
+            </w:tcMar>
+          </w:tcPr>
+          <w:p>
+            <w:pPr>
+              <w:widowControl w:val="0"/>
+              <w:pBdr>
+                <w:top w:val="nil"/>
+                <w:left w:val="nil"/>
+                <w:bottom w:val="nil"/>
+                <w:right w:val="nil"/>
+                <w:between w:val="nil"/>
+              </w:pBdr>
+              <w:jc w:val="center"/>
+            </w:pPr>
+            <w:r>
+              <w:t>C</w:t>
+            </w:r>
+          </w:p>
+        </w:tc>
+        <w:tc>
+          <w:tcPr>
+            <w:tcW w:w="615" w:type="dxa"/>
+            <w:tcBorders>
+              <w:top w:val="single" w:sz="4" w:space="0" w:color="FF9900"/>
+              <w:left w:val="single" w:sz="4" w:space="0" w:color="FF9900"/>
+              <w:bottom w:val="single" w:sz="4" w:space="0" w:color="FF9900"/>
+              <w:right w:val="single" w:sz="4" w:space="0" w:color="FF9900"/>
+            </w:tcBorders>
+            <w:tcMar>
+              <w:top w:w="100" w:type="dxa"/>
+              <w:left w:w="100" w:type="dxa"/>
+              <w:bottom w:w="100" w:type="dxa"/>
+              <w:right w:w="100" w:type="dxa"/>
+            </w:tcMar>
+          </w:tcPr>
+          <w:p>
+            <w:pPr>
+              <w:widowControl w:val="0"/>
+              <w:pBdr>
+                <w:top w:val="nil"/>
+                <w:left w:val="nil"/>
+                <w:bottom w:val="nil"/>
+                <w:right w:val="nil"/>
+                <w:between w:val="nil"/>
+              </w:pBdr>
+              <w:jc w:val="center"/>
+            </w:pPr>
+            <w:r>
+              <w:t>A</w:t>
+            </w:r>
+          </w:p>
+        </w:tc>
+        <w:tc>
+          <w:tcPr>
+            <w:tcW w:w="615" w:type="dxa"/>
+            <w:tcBorders>
+              <w:top w:val="single" w:sz="4" w:space="0" w:color="FF9900"/>
+              <w:left w:val="single" w:sz="4" w:space="0" w:color="FF9900"/>
+              <w:bottom w:val="single" w:sz="4" w:space="0" w:color="FF9900"/>
+              <w:right w:val="single" w:sz="4" w:space="0" w:color="FF9900"/>
+            </w:tcBorders>
+            <w:tcMar>
+              <w:top w:w="100" w:type="dxa"/>
+              <w:left w:w="100" w:type="dxa"/>
+              <w:bottom w:w="100" w:type="dxa"/>
+              <w:right w:w="100" w:type="dxa"/>
+            </w:tcMar>
+          </w:tcPr>
+          <w:p>
+            <w:pPr>
+              <w:widowControl w:val="0"/>
+              <w:pBdr>
+                <w:top w:val="nil"/>
+                <w:left w:val="nil"/>
+                <w:bottom w:val="nil"/>
+                <w:right w:val="nil"/>
+                <w:between w:val="nil"/>
+              </w:pBdr>
+              <w:jc w:val="center"/>
+            </w:pPr>
+            <w:r>
+              <w:t>A</w:t>
+            </w:r>
+          </w:p>
+        </w:tc>
+        <w:tc>
+          <w:tcPr>
+            <w:tcW w:w="615" w:type="dxa"/>
+            <w:tcBorders>
+              <w:top w:val="single" w:sz="4" w:space="0" w:color="FF9900"/>
+              <w:left w:val="single" w:sz="4" w:space="0" w:color="FF9900"/>
+              <w:bottom w:val="single" w:sz="4" w:space="0" w:color="FF9900"/>
+              <w:right w:val="single" w:sz="4" w:space="0" w:color="FF9900"/>
+            </w:tcBorders>
+            <w:tcMar>
+              <w:top w:w="100" w:type="dxa"/>
+              <w:left w:w="100" w:type="dxa"/>
+              <w:bottom w:w="100" w:type="dxa"/>
+              <w:right w:w="100" w:type="dxa"/>
+            </w:tcMar>
+          </w:tcPr>
+          <w:p>
+            <w:pPr>
+              <w:widowControl w:val="0"/>
+              <w:pBdr>
+                <w:top w:val="nil"/>
+                <w:left w:val="nil"/>
+                <w:bottom w:val="nil"/>
+                <w:right w:val="nil"/>
+                <w:between w:val="nil"/>
+              </w:pBdr>
+              <w:jc w:val="center"/>
+            </w:pPr>
+            <w:r>
+              <w:t>1</w:t>
+            </w:r>
+          </w:p>
+        </w:tc>
+      </w:tr>
+      <w:tr>
+        <w:trPr>
+          <w:trHeight w:val="500"/>
+          <w:jc w:val="center"/>
+        </w:trPr>
+        <w:tc>
+          <w:tcPr>
+            <w:tcW w:w="530" w:type="dxa"/>
+            <w:tcBorders>
+              <w:top w:val="single" w:sz="4" w:space="0" w:color="FF9900"/>
+              <w:left w:val="single" w:sz="4" w:space="0" w:color="FF9900"/>
+              <w:bottom w:val="single" w:sz="4" w:space="0" w:color="FF9900"/>
+              <w:right w:val="single" w:sz="4" w:space="0" w:color="FF9900"/>
+            </w:tcBorders>
+            <w:tcMar>
+              <w:top w:w="100" w:type="dxa"/>
+              <w:left w:w="100" w:type="dxa"/>
+              <w:bottom w:w="100" w:type="dxa"/>
+              <w:right w:w="100" w:type="dxa"/>
+            </w:tcMar>
+          </w:tcPr>
+          <w:p>
+            <w:pPr>
+              <w:widowControl w:val="0"/>
+              <w:pBdr>
+                <w:top w:val="nil"/>
+                <w:left w:val="nil"/>
+                <w:bottom w:val="nil"/>
+                <w:right w:val="nil"/>
+                <w:between w:val="nil"/>
+              </w:pBdr>
+              <w:jc w:val="center"/>
+            </w:pPr>
+            <w:r>
+              <w:t>44</w:t>
+            </w:r>
+          </w:p>
+        </w:tc>
+        <w:tc>
+          <w:tcPr>
+            <w:tcW w:w="5520" w:type="dxa"/>
+            <w:tcBorders>
+              <w:top w:val="single" w:sz="4" w:space="0" w:color="FF9900"/>
+              <w:left w:val="single" w:sz="4" w:space="0" w:color="FF9900"/>
+              <w:bottom w:val="single" w:sz="4" w:space="0" w:color="FF9900"/>
+              <w:right w:val="single" w:sz="4" w:space="0" w:color="FF9900"/>
+            </w:tcBorders>
+            <w:tcMar>
+              <w:top w:w="100" w:type="dxa"/>
+              <w:left w:w="100" w:type="dxa"/>
+              <w:bottom w:w="100" w:type="dxa"/>
+              <w:right w:w="100" w:type="dxa"/>
+            </w:tcMar>
+          </w:tcPr>
+          <w:p>
+            <w:r>
+              <w:t>Horário de atendimento.</w:t>
+            </w:r>
+          </w:p>
+        </w:tc>
+        <w:tc>
+          <w:tcPr>
+            <w:tcW w:w="615" w:type="dxa"/>
+            <w:tcBorders>
+              <w:top w:val="single" w:sz="4" w:space="0" w:color="FF9900"/>
+              <w:left w:val="single" w:sz="4" w:space="0" w:color="FF9900"/>
+              <w:bottom w:val="single" w:sz="4" w:space="0" w:color="FF9900"/>
+              <w:right w:val="single" w:sz="4" w:space="0" w:color="FF9900"/>
+            </w:tcBorders>
+            <w:tcMar>
+              <w:top w:w="100" w:type="dxa"/>
+              <w:left w:w="100" w:type="dxa"/>
+              <w:bottom w:w="100" w:type="dxa"/>
+              <w:right w:w="100" w:type="dxa"/>
+            </w:tcMar>
+          </w:tcPr>
+          <w:p>
+            <w:pPr>
+              <w:widowControl w:val="0"/>
+              <w:pBdr>
+                <w:top w:val="nil"/>
+                <w:left w:val="nil"/>
+                <w:bottom w:val="nil"/>
+                <w:right w:val="nil"/>
+                <w:between w:val="nil"/>
+              </w:pBdr>
+              <w:jc w:val="center"/>
+            </w:pPr>
+            <w:r>
+              <w:t>I</w:t>
+            </w:r>
+          </w:p>
+        </w:tc>
+        <w:tc>
+          <w:tcPr>
+            <w:tcW w:w="615" w:type="dxa"/>
+            <w:tcBorders>
+              <w:top w:val="single" w:sz="4" w:space="0" w:color="FF9900"/>
+              <w:left w:val="single" w:sz="4" w:space="0" w:color="FF9900"/>
+              <w:bottom w:val="single" w:sz="4" w:space="0" w:color="FF9900"/>
+              <w:right w:val="single" w:sz="4" w:space="0" w:color="FF9900"/>
+            </w:tcBorders>
+            <w:tcMar>
+              <w:top w:w="100" w:type="dxa"/>
+              <w:left w:w="100" w:type="dxa"/>
+              <w:bottom w:w="100" w:type="dxa"/>
+              <w:right w:w="100" w:type="dxa"/>
+            </w:tcMar>
+          </w:tcPr>
+          <w:p>
+            <w:pPr>
+              <w:widowControl w:val="0"/>
+              <w:pBdr>
+                <w:top w:val="nil"/>
+                <w:left w:val="nil"/>
+                <w:bottom w:val="nil"/>
+                <w:right w:val="nil"/>
+                <w:between w:val="nil"/>
+              </w:pBdr>
+              <w:jc w:val="center"/>
+            </w:pPr>
+            <w:r>
+              <w:t>B</w:t>
+            </w:r>
+          </w:p>
+        </w:tc>
+        <w:tc>
+          <w:tcPr>
+            <w:tcW w:w="615" w:type="dxa"/>
+            <w:tcBorders>
+              <w:top w:val="single" w:sz="4" w:space="0" w:color="FF9900"/>
+              <w:left w:val="single" w:sz="4" w:space="0" w:color="FF9900"/>
+              <w:bottom w:val="single" w:sz="4" w:space="0" w:color="FF9900"/>
+              <w:right w:val="single" w:sz="4" w:space="0" w:color="FF9900"/>
+            </w:tcBorders>
+            <w:tcMar>
+              <w:top w:w="100" w:type="dxa"/>
+              <w:left w:w="100" w:type="dxa"/>
+              <w:bottom w:w="100" w:type="dxa"/>
+              <w:right w:w="100" w:type="dxa"/>
+            </w:tcMar>
+          </w:tcPr>
+          <w:p>
+            <w:pPr>
+              <w:widowControl w:val="0"/>
+              <w:pBdr>
+                <w:top w:val="nil"/>
+                <w:left w:val="nil"/>
+                <w:bottom w:val="nil"/>
+                <w:right w:val="nil"/>
+                <w:between w:val="nil"/>
+              </w:pBdr>
+              <w:jc w:val="center"/>
+            </w:pPr>
+            <w:r>
+              <w:t>B</w:t>
+            </w:r>
+          </w:p>
+        </w:tc>
+        <w:tc>
+          <w:tcPr>
+            <w:tcW w:w="615" w:type="dxa"/>
+            <w:tcBorders>
+              <w:top w:val="single" w:sz="4" w:space="0" w:color="FF9900"/>
+              <w:left w:val="single" w:sz="4" w:space="0" w:color="FF9900"/>
+              <w:bottom w:val="single" w:sz="4" w:space="0" w:color="FF9900"/>
+              <w:right w:val="single" w:sz="4" w:space="0" w:color="FF9900"/>
+            </w:tcBorders>
+            <w:tcMar>
+              <w:top w:w="100" w:type="dxa"/>
+              <w:left w:w="100" w:type="dxa"/>
+              <w:bottom w:w="100" w:type="dxa"/>
+              <w:right w:w="100" w:type="dxa"/>
+            </w:tcMar>
+          </w:tcPr>
+          <w:p>
+            <w:pPr>
+              <w:widowControl w:val="0"/>
+              <w:pBdr>
+                <w:top w:val="nil"/>
+                <w:left w:val="nil"/>
+                <w:bottom w:val="nil"/>
+                <w:right w:val="nil"/>
+                <w:between w:val="nil"/>
+              </w:pBdr>
+              <w:jc w:val="center"/>
+            </w:pPr>
+            <w:r>
+              <w:t>2</w:t>
+            </w:r>
+          </w:p>
+        </w:tc>
+      </w:tr>
+      <w:tr>
+        <w:trPr>
+          <w:trHeight w:val="500"/>
+          <w:jc w:val="center"/>
+        </w:trPr>
+        <w:tc>
+          <w:tcPr>
+            <w:tcW w:w="530" w:type="dxa"/>
+            <w:tcBorders>
+              <w:top w:val="single" w:sz="4" w:space="0" w:color="FF9900"/>
+              <w:left w:val="single" w:sz="4" w:space="0" w:color="FF9900"/>
+              <w:bottom w:val="single" w:sz="4" w:space="0" w:color="FF9900"/>
+              <w:right w:val="single" w:sz="4" w:space="0" w:color="FF9900"/>
+            </w:tcBorders>
+            <w:tcMar>
+              <w:top w:w="100" w:type="dxa"/>
+              <w:left w:w="100" w:type="dxa"/>
+              <w:bottom w:w="100" w:type="dxa"/>
+              <w:right w:w="100" w:type="dxa"/>
+            </w:tcMar>
+          </w:tcPr>
+          <w:p>
+            <w:pPr>
+              <w:widowControl w:val="0"/>
+              <w:pBdr>
+                <w:top w:val="nil"/>
+                <w:left w:val="nil"/>
+                <w:bottom w:val="nil"/>
+                <w:right w:val="nil"/>
+                <w:between w:val="nil"/>
+              </w:pBdr>
+              <w:jc w:val="center"/>
+            </w:pPr>
+            <w:r>
+              <w:t>45</w:t>
+            </w:r>
+          </w:p>
+        </w:tc>
+        <w:tc>
+          <w:tcPr>
+            <w:tcW w:w="5520" w:type="dxa"/>
+            <w:tcBorders>
+              <w:top w:val="single" w:sz="4" w:space="0" w:color="FF9900"/>
+              <w:left w:val="single" w:sz="4" w:space="0" w:color="FF9900"/>
+              <w:bottom w:val="single" w:sz="4" w:space="0" w:color="FF9900"/>
+              <w:right w:val="single" w:sz="4" w:space="0" w:color="FF9900"/>
+            </w:tcBorders>
+            <w:tcMar>
+              <w:top w:w="100" w:type="dxa"/>
+              <w:left w:w="100" w:type="dxa"/>
+              <w:bottom w:w="100" w:type="dxa"/>
+              <w:right w:w="100" w:type="dxa"/>
+            </w:tcMar>
+          </w:tcPr>
+          <w:p>
+            <w:r>
+              <w:t>Logo da gráfica</w:t>
+            </w:r>
+          </w:p>
+        </w:tc>
+        <w:tc>
+          <w:tcPr>
+            <w:tcW w:w="615" w:type="dxa"/>
+            <w:tcBorders>
+              <w:top w:val="single" w:sz="4" w:space="0" w:color="FF9900"/>
+              <w:left w:val="single" w:sz="4" w:space="0" w:color="FF9900"/>
+              <w:bottom w:val="single" w:sz="4" w:space="0" w:color="FF9900"/>
+              <w:right w:val="single" w:sz="4" w:space="0" w:color="FF9900"/>
+            </w:tcBorders>
+            <w:tcMar>
+              <w:top w:w="100" w:type="dxa"/>
+              <w:left w:w="100" w:type="dxa"/>
+              <w:bottom w:w="100" w:type="dxa"/>
+              <w:right w:w="100" w:type="dxa"/>
+            </w:tcMar>
+          </w:tcPr>
+          <w:p>
+            <w:pPr>
+              <w:widowControl w:val="0"/>
+              <w:pBdr>
+                <w:top w:val="nil"/>
+                <w:left w:val="nil"/>
+                <w:bottom w:val="nil"/>
+                <w:right w:val="nil"/>
+                <w:between w:val="nil"/>
+              </w:pBdr>
+              <w:jc w:val="center"/>
+            </w:pPr>
+            <w:r>
+              <w:t>U</w:t>
+            </w:r>
+          </w:p>
+        </w:tc>
+        <w:tc>
+          <w:tcPr>
+            <w:tcW w:w="615" w:type="dxa"/>
+            <w:tcBorders>
+              <w:top w:val="single" w:sz="4" w:space="0" w:color="FF9900"/>
+              <w:left w:val="single" w:sz="4" w:space="0" w:color="FF9900"/>
+              <w:bottom w:val="single" w:sz="4" w:space="0" w:color="FF9900"/>
+              <w:right w:val="single" w:sz="4" w:space="0" w:color="FF9900"/>
+            </w:tcBorders>
+            <w:tcMar>
+              <w:top w:w="100" w:type="dxa"/>
+              <w:left w:w="100" w:type="dxa"/>
+              <w:bottom w:w="100" w:type="dxa"/>
+              <w:right w:w="100" w:type="dxa"/>
+            </w:tcMar>
+          </w:tcPr>
+          <w:p>
+            <w:pPr>
+              <w:widowControl w:val="0"/>
+              <w:pBdr>
+                <w:top w:val="nil"/>
+                <w:left w:val="nil"/>
+                <w:bottom w:val="nil"/>
+                <w:right w:val="nil"/>
+                <w:between w:val="nil"/>
+              </w:pBdr>
+              <w:jc w:val="center"/>
+            </w:pPr>
+            <w:r>
+              <w:t>M</w:t>
+            </w:r>
+          </w:p>
+        </w:tc>
+        <w:tc>
+          <w:tcPr>
+            <w:tcW w:w="615" w:type="dxa"/>
+            <w:tcBorders>
+              <w:top w:val="single" w:sz="4" w:space="0" w:color="FF9900"/>
+              <w:left w:val="single" w:sz="4" w:space="0" w:color="FF9900"/>
+              <w:bottom w:val="single" w:sz="4" w:space="0" w:color="FF9900"/>
+              <w:right w:val="single" w:sz="4" w:space="0" w:color="FF9900"/>
+            </w:tcBorders>
+            <w:tcMar>
+              <w:top w:w="100" w:type="dxa"/>
+              <w:left w:w="100" w:type="dxa"/>
+              <w:bottom w:w="100" w:type="dxa"/>
+              <w:right w:w="100" w:type="dxa"/>
+            </w:tcMar>
+          </w:tcPr>
+          <w:p>
+            <w:pPr>
+              <w:widowControl w:val="0"/>
+              <w:pBdr>
+                <w:top w:val="nil"/>
+                <w:left w:val="nil"/>
+                <w:bottom w:val="nil"/>
+                <w:right w:val="nil"/>
+                <w:between w:val="nil"/>
+              </w:pBdr>
+              <w:jc w:val="center"/>
+            </w:pPr>
+            <w:r>
+              <w:t>M</w:t>
+            </w:r>
+          </w:p>
+        </w:tc>
+        <w:tc>
+          <w:tcPr>
+            <w:tcW w:w="615" w:type="dxa"/>
+            <w:tcBorders>
+              <w:top w:val="single" w:sz="4" w:space="0" w:color="FF9900"/>
+              <w:left w:val="single" w:sz="4" w:space="0" w:color="FF9900"/>
+              <w:bottom w:val="single" w:sz="4" w:space="0" w:color="FF9900"/>
+              <w:right w:val="single" w:sz="4" w:space="0" w:color="FF9900"/>
+            </w:tcBorders>
+            <w:tcMar>
+              <w:top w:w="100" w:type="dxa"/>
+              <w:left w:w="100" w:type="dxa"/>
+              <w:bottom w:w="100" w:type="dxa"/>
+              <w:right w:w="100" w:type="dxa"/>
+            </w:tcMar>
+          </w:tcPr>
+          <w:p>
+            <w:pPr>
+              <w:widowControl w:val="0"/>
+              <w:pBdr>
+                <w:top w:val="nil"/>
+                <w:left w:val="nil"/>
+                <w:bottom w:val="nil"/>
+                <w:right w:val="nil"/>
+                <w:between w:val="nil"/>
+              </w:pBdr>
+              <w:jc w:val="center"/>
+            </w:pPr>
+            <w:r>
+              <w:t>2</w:t>
+            </w:r>
+          </w:p>
+        </w:tc>
+      </w:tr>
+      <w:tr>
+        <w:trPr>
+          <w:trHeight w:val="500"/>
+          <w:jc w:val="center"/>
+        </w:trPr>
+        <w:tc>
+          <w:tcPr>
+            <w:tcW w:w="530" w:type="dxa"/>
+            <w:tcBorders>
+              <w:top w:val="single" w:sz="4" w:space="0" w:color="FF9900"/>
+              <w:left w:val="single" w:sz="4" w:space="0" w:color="FF9900"/>
+              <w:bottom w:val="single" w:sz="4" w:space="0" w:color="FF9900"/>
+              <w:right w:val="single" w:sz="4" w:space="0" w:color="FF9900"/>
+            </w:tcBorders>
+            <w:tcMar>
+              <w:top w:w="100" w:type="dxa"/>
+              <w:left w:w="100" w:type="dxa"/>
+              <w:bottom w:w="100" w:type="dxa"/>
+              <w:right w:w="100" w:type="dxa"/>
+            </w:tcMar>
+          </w:tcPr>
+          <w:p>
+            <w:pPr>
+              <w:widowControl w:val="0"/>
+              <w:pBdr>
+                <w:top w:val="nil"/>
+                <w:left w:val="nil"/>
+                <w:bottom w:val="nil"/>
+                <w:right w:val="nil"/>
+                <w:between w:val="nil"/>
+              </w:pBdr>
+              <w:jc w:val="center"/>
+            </w:pPr>
+          </w:p>
+        </w:tc>
+        <w:tc>
+          <w:tcPr>
+            <w:tcW w:w="5520" w:type="dxa"/>
+            <w:tcBorders>
+              <w:top w:val="single" w:sz="4" w:space="0" w:color="FF9900"/>
+              <w:left w:val="single" w:sz="4" w:space="0" w:color="FF9900"/>
+              <w:bottom w:val="single" w:sz="4" w:space="0" w:color="FF9900"/>
+              <w:right w:val="single" w:sz="4" w:space="0" w:color="FF9900"/>
+            </w:tcBorders>
+            <w:tcMar>
+              <w:top w:w="100" w:type="dxa"/>
+              <w:left w:w="100" w:type="dxa"/>
+              <w:bottom w:w="100" w:type="dxa"/>
+              <w:right w:w="100" w:type="dxa"/>
+            </w:tcMar>
+          </w:tcPr>
+          <w:p/>
+        </w:tc>
+        <w:tc>
+          <w:tcPr>
+            <w:tcW w:w="615" w:type="dxa"/>
+            <w:tcBorders>
+              <w:top w:val="single" w:sz="4" w:space="0" w:color="FF9900"/>
+              <w:left w:val="single" w:sz="4" w:space="0" w:color="FF9900"/>
+              <w:bottom w:val="single" w:sz="4" w:space="0" w:color="FF9900"/>
+              <w:right w:val="single" w:sz="4" w:space="0" w:color="FF9900"/>
+            </w:tcBorders>
+            <w:tcMar>
+              <w:top w:w="100" w:type="dxa"/>
+              <w:left w:w="100" w:type="dxa"/>
+              <w:bottom w:w="100" w:type="dxa"/>
+              <w:right w:w="100" w:type="dxa"/>
+            </w:tcMar>
+          </w:tcPr>
+          <w:p>
+            <w:pPr>
+              <w:widowControl w:val="0"/>
+              <w:pBdr>
+                <w:top w:val="nil"/>
+                <w:left w:val="nil"/>
+                <w:bottom w:val="nil"/>
+                <w:right w:val="nil"/>
+                <w:between w:val="nil"/>
+              </w:pBdr>
+              <w:jc w:val="center"/>
+            </w:pPr>
+          </w:p>
+        </w:tc>
+        <w:tc>
+          <w:tcPr>
+            <w:tcW w:w="615" w:type="dxa"/>
+            <w:tcBorders>
+              <w:top w:val="single" w:sz="4" w:space="0" w:color="FF9900"/>
+              <w:left w:val="single" w:sz="4" w:space="0" w:color="FF9900"/>
+              <w:bottom w:val="single" w:sz="4" w:space="0" w:color="FF9900"/>
+              <w:right w:val="single" w:sz="4" w:space="0" w:color="FF9900"/>
+            </w:tcBorders>
+            <w:tcMar>
+              <w:top w:w="100" w:type="dxa"/>
+              <w:left w:w="100" w:type="dxa"/>
+              <w:bottom w:w="100" w:type="dxa"/>
+              <w:right w:w="100" w:type="dxa"/>
+            </w:tcMar>
+          </w:tcPr>
+          <w:p>
+            <w:pPr>
+              <w:widowControl w:val="0"/>
+              <w:pBdr>
+                <w:top w:val="nil"/>
+                <w:left w:val="nil"/>
+                <w:bottom w:val="nil"/>
+                <w:right w:val="nil"/>
+                <w:between w:val="nil"/>
+              </w:pBdr>
+              <w:jc w:val="center"/>
+            </w:pPr>
+          </w:p>
+        </w:tc>
+        <w:tc>
+          <w:tcPr>
+            <w:tcW w:w="615" w:type="dxa"/>
+            <w:tcBorders>
+              <w:top w:val="single" w:sz="4" w:space="0" w:color="FF9900"/>
+              <w:left w:val="single" w:sz="4" w:space="0" w:color="FF9900"/>
+              <w:bottom w:val="single" w:sz="4" w:space="0" w:color="FF9900"/>
+              <w:right w:val="single" w:sz="4" w:space="0" w:color="FF9900"/>
+            </w:tcBorders>
+            <w:tcMar>
+              <w:top w:w="100" w:type="dxa"/>
+              <w:left w:w="100" w:type="dxa"/>
+              <w:bottom w:w="100" w:type="dxa"/>
+              <w:right w:w="100" w:type="dxa"/>
+            </w:tcMar>
+          </w:tcPr>
+          <w:p>
+            <w:pPr>
+              <w:widowControl w:val="0"/>
+              <w:pBdr>
+                <w:top w:val="nil"/>
+                <w:left w:val="nil"/>
+                <w:bottom w:val="nil"/>
+                <w:right w:val="nil"/>
+                <w:between w:val="nil"/>
+              </w:pBdr>
+              <w:jc w:val="center"/>
+            </w:pPr>
+          </w:p>
+        </w:tc>
+        <w:tc>
+          <w:tcPr>
+            <w:tcW w:w="615" w:type="dxa"/>
+            <w:tcBorders>
+              <w:top w:val="single" w:sz="4" w:space="0" w:color="FF9900"/>
+              <w:left w:val="single" w:sz="4" w:space="0" w:color="FF9900"/>
+              <w:bottom w:val="single" w:sz="4" w:space="0" w:color="FF9900"/>
+              <w:right w:val="single" w:sz="4" w:space="0" w:color="FF9900"/>
+            </w:tcBorders>
+            <w:tcMar>
+              <w:top w:w="100" w:type="dxa"/>
+              <w:left w:w="100" w:type="dxa"/>
+              <w:bottom w:w="100" w:type="dxa"/>
+              <w:right w:w="100" w:type="dxa"/>
+            </w:tcMar>
+          </w:tcPr>
+          <w:p>
+            <w:pPr>
+              <w:widowControl w:val="0"/>
+              <w:pBdr>
+                <w:top w:val="nil"/>
+                <w:left w:val="nil"/>
+                <w:bottom w:val="nil"/>
+                <w:right w:val="nil"/>
+                <w:between w:val="nil"/>
+              </w:pBdr>
+              <w:jc w:val="center"/>
+            </w:pPr>
+          </w:p>
+        </w:tc>
+      </w:tr>
+      <w:tr>
+        <w:trPr>
+          <w:trHeight w:val="500"/>
+          <w:jc w:val="center"/>
+        </w:trPr>
+        <w:tc>
+          <w:tcPr>
+            <w:tcW w:w="530" w:type="dxa"/>
+            <w:tcBorders>
+              <w:top w:val="single" w:sz="4" w:space="0" w:color="FF9900"/>
+              <w:left w:val="single" w:sz="4" w:space="0" w:color="FF9900"/>
+              <w:bottom w:val="single" w:sz="4" w:space="0" w:color="FF9900"/>
+              <w:right w:val="single" w:sz="4" w:space="0" w:color="FF9900"/>
+            </w:tcBorders>
+            <w:tcMar>
+              <w:top w:w="100" w:type="dxa"/>
+              <w:left w:w="100" w:type="dxa"/>
+              <w:bottom w:w="100" w:type="dxa"/>
+              <w:right w:w="100" w:type="dxa"/>
+            </w:tcMar>
+          </w:tcPr>
+          <w:p>
+            <w:pPr>
+              <w:widowControl w:val="0"/>
+              <w:pBdr>
+                <w:top w:val="nil"/>
+                <w:left w:val="nil"/>
+                <w:bottom w:val="nil"/>
+                <w:right w:val="nil"/>
+                <w:between w:val="nil"/>
+              </w:pBdr>
+              <w:jc w:val="center"/>
+            </w:pPr>
+          </w:p>
+        </w:tc>
+        <w:tc>
+          <w:tcPr>
+            <w:tcW w:w="5520" w:type="dxa"/>
+            <w:tcBorders>
+              <w:top w:val="single" w:sz="4" w:space="0" w:color="FF9900"/>
+              <w:left w:val="single" w:sz="4" w:space="0" w:color="FF9900"/>
+              <w:bottom w:val="single" w:sz="4" w:space="0" w:color="FF9900"/>
+              <w:right w:val="single" w:sz="4" w:space="0" w:color="FF9900"/>
+            </w:tcBorders>
+            <w:tcMar>
+              <w:top w:w="100" w:type="dxa"/>
+              <w:left w:w="100" w:type="dxa"/>
+              <w:bottom w:w="100" w:type="dxa"/>
+              <w:right w:w="100" w:type="dxa"/>
+            </w:tcMar>
+          </w:tcPr>
+          <w:p/>
+        </w:tc>
+        <w:tc>
+          <w:tcPr>
+            <w:tcW w:w="615" w:type="dxa"/>
+            <w:tcBorders>
+              <w:top w:val="single" w:sz="4" w:space="0" w:color="FF9900"/>
+              <w:left w:val="single" w:sz="4" w:space="0" w:color="FF9900"/>
+              <w:bottom w:val="single" w:sz="4" w:space="0" w:color="FF9900"/>
+              <w:right w:val="single" w:sz="4" w:space="0" w:color="FF9900"/>
+            </w:tcBorders>
+            <w:tcMar>
+              <w:top w:w="100" w:type="dxa"/>
+              <w:left w:w="100" w:type="dxa"/>
+              <w:bottom w:w="100" w:type="dxa"/>
+              <w:right w:w="100" w:type="dxa"/>
+            </w:tcMar>
+          </w:tcPr>
+          <w:p>
+            <w:pPr>
+              <w:widowControl w:val="0"/>
+              <w:pBdr>
+                <w:top w:val="nil"/>
+                <w:left w:val="nil"/>
+                <w:bottom w:val="nil"/>
+                <w:right w:val="nil"/>
+                <w:between w:val="nil"/>
+              </w:pBdr>
+              <w:jc w:val="center"/>
+            </w:pPr>
+          </w:p>
+        </w:tc>
+        <w:tc>
+          <w:tcPr>
+            <w:tcW w:w="615" w:type="dxa"/>
+            <w:tcBorders>
+              <w:top w:val="single" w:sz="4" w:space="0" w:color="FF9900"/>
+              <w:left w:val="single" w:sz="4" w:space="0" w:color="FF9900"/>
+              <w:bottom w:val="single" w:sz="4" w:space="0" w:color="FF9900"/>
+              <w:right w:val="single" w:sz="4" w:space="0" w:color="FF9900"/>
+            </w:tcBorders>
+            <w:tcMar>
+              <w:top w:w="100" w:type="dxa"/>
+              <w:left w:w="100" w:type="dxa"/>
+              <w:bottom w:w="100" w:type="dxa"/>
+              <w:right w:w="100" w:type="dxa"/>
+            </w:tcMar>
+          </w:tcPr>
+          <w:p>
+            <w:pPr>
+              <w:widowControl w:val="0"/>
+              <w:pBdr>
+                <w:top w:val="nil"/>
+                <w:left w:val="nil"/>
+                <w:bottom w:val="nil"/>
+                <w:right w:val="nil"/>
+                <w:between w:val="nil"/>
+              </w:pBdr>
+              <w:jc w:val="center"/>
+            </w:pPr>
+          </w:p>
+        </w:tc>
+        <w:tc>
+          <w:tcPr>
+            <w:tcW w:w="615" w:type="dxa"/>
+            <w:tcBorders>
+              <w:top w:val="single" w:sz="4" w:space="0" w:color="FF9900"/>
+              <w:left w:val="single" w:sz="4" w:space="0" w:color="FF9900"/>
+              <w:bottom w:val="single" w:sz="4" w:space="0" w:color="FF9900"/>
+              <w:right w:val="single" w:sz="4" w:space="0" w:color="FF9900"/>
+            </w:tcBorders>
+            <w:tcMar>
+              <w:top w:w="100" w:type="dxa"/>
+              <w:left w:w="100" w:type="dxa"/>
+              <w:bottom w:w="100" w:type="dxa"/>
+              <w:right w:w="100" w:type="dxa"/>
+            </w:tcMar>
+          </w:tcPr>
+          <w:p>
+            <w:pPr>
+              <w:widowControl w:val="0"/>
+              <w:pBdr>
+                <w:top w:val="nil"/>
+                <w:left w:val="nil"/>
+                <w:bottom w:val="nil"/>
+                <w:right w:val="nil"/>
+                <w:between w:val="nil"/>
+              </w:pBdr>
+              <w:jc w:val="center"/>
+            </w:pPr>
+          </w:p>
+        </w:tc>
+        <w:tc>
+          <w:tcPr>
+            <w:tcW w:w="615" w:type="dxa"/>
+            <w:tcBorders>
+              <w:top w:val="single" w:sz="4" w:space="0" w:color="FF9900"/>
+              <w:left w:val="single" w:sz="4" w:space="0" w:color="FF9900"/>
+              <w:bottom w:val="single" w:sz="4" w:space="0" w:color="FF9900"/>
+              <w:right w:val="single" w:sz="4" w:space="0" w:color="FF9900"/>
+            </w:tcBorders>
+            <w:tcMar>
+              <w:top w:w="100" w:type="dxa"/>
+              <w:left w:w="100" w:type="dxa"/>
+              <w:bottom w:w="100" w:type="dxa"/>
+              <w:right w:w="100" w:type="dxa"/>
+            </w:tcMar>
+          </w:tcPr>
+          <w:p>
+            <w:pPr>
+              <w:widowControl w:val="0"/>
+              <w:pBdr>
+                <w:top w:val="nil"/>
+                <w:left w:val="nil"/>
+                <w:bottom w:val="nil"/>
+                <w:right w:val="nil"/>
+                <w:between w:val="nil"/>
+              </w:pBdr>
+              <w:jc w:val="center"/>
+            </w:pPr>
+          </w:p>
+        </w:tc>
+      </w:tr>
+      <w:tr>
+        <w:trPr>
+          <w:trHeight w:val="500"/>
+          <w:jc w:val="center"/>
+        </w:trPr>
+        <w:tc>
+          <w:tcPr>
+            <w:tcW w:w="530" w:type="dxa"/>
+            <w:tcBorders>
+              <w:top w:val="single" w:sz="4" w:space="0" w:color="FF9900"/>
+              <w:left w:val="single" w:sz="4" w:space="0" w:color="FF9900"/>
+              <w:bottom w:val="single" w:sz="4" w:space="0" w:color="FF9900"/>
+              <w:right w:val="single" w:sz="4" w:space="0" w:color="FF9900"/>
+            </w:tcBorders>
+            <w:tcMar>
+              <w:top w:w="100" w:type="dxa"/>
+              <w:left w:w="100" w:type="dxa"/>
+              <w:bottom w:w="100" w:type="dxa"/>
+              <w:right w:w="100" w:type="dxa"/>
+            </w:tcMar>
+          </w:tcPr>
+          <w:p>
+            <w:pPr>
+              <w:widowControl w:val="0"/>
+              <w:pBdr>
+                <w:top w:val="nil"/>
+                <w:left w:val="nil"/>
+                <w:bottom w:val="nil"/>
+                <w:right w:val="nil"/>
+                <w:between w:val="nil"/>
+              </w:pBdr>
+              <w:jc w:val="center"/>
+            </w:pPr>
+          </w:p>
+        </w:tc>
+        <w:tc>
+          <w:tcPr>
+            <w:tcW w:w="5520" w:type="dxa"/>
+            <w:tcBorders>
+              <w:top w:val="single" w:sz="4" w:space="0" w:color="FF9900"/>
+              <w:left w:val="single" w:sz="4" w:space="0" w:color="FF9900"/>
+              <w:bottom w:val="single" w:sz="4" w:space="0" w:color="FF9900"/>
+              <w:right w:val="single" w:sz="4" w:space="0" w:color="FF9900"/>
+            </w:tcBorders>
+            <w:tcMar>
+              <w:top w:w="100" w:type="dxa"/>
+              <w:left w:w="100" w:type="dxa"/>
+              <w:bottom w:w="100" w:type="dxa"/>
+              <w:right w:w="100" w:type="dxa"/>
+            </w:tcMar>
+          </w:tcPr>
+          <w:p/>
+        </w:tc>
+        <w:tc>
+          <w:tcPr>
+            <w:tcW w:w="615" w:type="dxa"/>
+            <w:tcBorders>
+              <w:top w:val="single" w:sz="4" w:space="0" w:color="FF9900"/>
+              <w:left w:val="single" w:sz="4" w:space="0" w:color="FF9900"/>
+              <w:bottom w:val="single" w:sz="4" w:space="0" w:color="FF9900"/>
+              <w:right w:val="single" w:sz="4" w:space="0" w:color="FF9900"/>
+            </w:tcBorders>
+            <w:tcMar>
+              <w:top w:w="100" w:type="dxa"/>
+              <w:left w:w="100" w:type="dxa"/>
+              <w:bottom w:w="100" w:type="dxa"/>
+              <w:right w:w="100" w:type="dxa"/>
+            </w:tcMar>
+          </w:tcPr>
+          <w:p>
+            <w:pPr>
+              <w:widowControl w:val="0"/>
+              <w:pBdr>
+                <w:top w:val="nil"/>
+                <w:left w:val="nil"/>
+                <w:bottom w:val="nil"/>
+                <w:right w:val="nil"/>
+                <w:between w:val="nil"/>
+              </w:pBdr>
+              <w:jc w:val="center"/>
+            </w:pPr>
+          </w:p>
+        </w:tc>
+        <w:tc>
+          <w:tcPr>
+            <w:tcW w:w="615" w:type="dxa"/>
+            <w:tcBorders>
+              <w:top w:val="single" w:sz="4" w:space="0" w:color="FF9900"/>
+              <w:left w:val="single" w:sz="4" w:space="0" w:color="FF9900"/>
+              <w:bottom w:val="single" w:sz="4" w:space="0" w:color="FF9900"/>
+              <w:right w:val="single" w:sz="4" w:space="0" w:color="FF9900"/>
+            </w:tcBorders>
+            <w:tcMar>
+              <w:top w:w="100" w:type="dxa"/>
+              <w:left w:w="100" w:type="dxa"/>
+              <w:bottom w:w="100" w:type="dxa"/>
+              <w:right w:w="100" w:type="dxa"/>
+            </w:tcMar>
+          </w:tcPr>
+          <w:p>
+            <w:pPr>
+              <w:widowControl w:val="0"/>
+              <w:pBdr>
+                <w:top w:val="nil"/>
+                <w:left w:val="nil"/>
+                <w:bottom w:val="nil"/>
+                <w:right w:val="nil"/>
+                <w:between w:val="nil"/>
+              </w:pBdr>
+              <w:jc w:val="center"/>
+            </w:pPr>
+          </w:p>
+        </w:tc>
+        <w:tc>
+          <w:tcPr>
+            <w:tcW w:w="615" w:type="dxa"/>
+            <w:tcBorders>
+              <w:top w:val="single" w:sz="4" w:space="0" w:color="FF9900"/>
+              <w:left w:val="single" w:sz="4" w:space="0" w:color="FF9900"/>
+              <w:bottom w:val="single" w:sz="4" w:space="0" w:color="FF9900"/>
+              <w:right w:val="single" w:sz="4" w:space="0" w:color="FF9900"/>
+            </w:tcBorders>
+            <w:tcMar>
+              <w:top w:w="100" w:type="dxa"/>
+              <w:left w:w="100" w:type="dxa"/>
+              <w:bottom w:w="100" w:type="dxa"/>
+              <w:right w:w="100" w:type="dxa"/>
+            </w:tcMar>
+          </w:tcPr>
+          <w:p>
+            <w:pPr>
+              <w:widowControl w:val="0"/>
+              <w:pBdr>
+                <w:top w:val="nil"/>
+                <w:left w:val="nil"/>
+                <w:bottom w:val="nil"/>
+                <w:right w:val="nil"/>
+                <w:between w:val="nil"/>
+              </w:pBdr>
+              <w:jc w:val="center"/>
+            </w:pPr>
+          </w:p>
+        </w:tc>
+        <w:tc>
+          <w:tcPr>
+            <w:tcW w:w="615" w:type="dxa"/>
+            <w:tcBorders>
+              <w:top w:val="single" w:sz="4" w:space="0" w:color="FF9900"/>
+              <w:left w:val="single" w:sz="4" w:space="0" w:color="FF9900"/>
+              <w:bottom w:val="single" w:sz="4" w:space="0" w:color="FF9900"/>
+              <w:right w:val="single" w:sz="4" w:space="0" w:color="FF9900"/>
+            </w:tcBorders>
+            <w:tcMar>
+              <w:top w:w="100" w:type="dxa"/>
+              <w:left w:w="100" w:type="dxa"/>
+              <w:bottom w:w="100" w:type="dxa"/>
+              <w:right w:w="100" w:type="dxa"/>
+            </w:tcMar>
+          </w:tcPr>
+          <w:p>
+            <w:pPr>
+              <w:widowControl w:val="0"/>
+              <w:pBdr>
+                <w:top w:val="nil"/>
+                <w:left w:val="nil"/>
+                <w:bottom w:val="nil"/>
+                <w:right w:val="nil"/>
+                <w:between w:val="nil"/>
+              </w:pBdr>
+              <w:jc w:val="center"/>
+            </w:pPr>
+          </w:p>
+        </w:tc>
+      </w:tr>
+      <w:tr>
+        <w:trPr>
+          <w:trHeight w:val="500"/>
+          <w:jc w:val="center"/>
+        </w:trPr>
+        <w:tc>
+          <w:tcPr>
+            <w:tcW w:w="530" w:type="dxa"/>
+            <w:tcBorders>
+              <w:top w:val="single" w:sz="4" w:space="0" w:color="FF9900"/>
+              <w:left w:val="single" w:sz="4" w:space="0" w:color="FF9900"/>
+              <w:bottom w:val="single" w:sz="4" w:space="0" w:color="FF9900"/>
+              <w:right w:val="single" w:sz="4" w:space="0" w:color="FF9900"/>
+            </w:tcBorders>
+            <w:tcMar>
+              <w:top w:w="100" w:type="dxa"/>
+              <w:left w:w="100" w:type="dxa"/>
+              <w:bottom w:w="100" w:type="dxa"/>
+              <w:right w:w="100" w:type="dxa"/>
+            </w:tcMar>
+          </w:tcPr>
+          <w:p>
+            <w:pPr>
+              <w:widowControl w:val="0"/>
+              <w:pBdr>
+                <w:top w:val="nil"/>
+                <w:left w:val="nil"/>
+                <w:bottom w:val="nil"/>
+                <w:right w:val="nil"/>
+                <w:between w:val="nil"/>
+              </w:pBdr>
+              <w:jc w:val="center"/>
+            </w:pPr>
+          </w:p>
+        </w:tc>
+        <w:tc>
+          <w:tcPr>
+            <w:tcW w:w="5520" w:type="dxa"/>
+            <w:tcBorders>
+              <w:top w:val="single" w:sz="4" w:space="0" w:color="FF9900"/>
+              <w:left w:val="single" w:sz="4" w:space="0" w:color="FF9900"/>
+              <w:bottom w:val="single" w:sz="4" w:space="0" w:color="FF9900"/>
+              <w:right w:val="single" w:sz="4" w:space="0" w:color="FF9900"/>
+            </w:tcBorders>
+            <w:tcMar>
+              <w:top w:w="100" w:type="dxa"/>
+              <w:left w:w="100" w:type="dxa"/>
+              <w:bottom w:w="100" w:type="dxa"/>
+              <w:right w:w="100" w:type="dxa"/>
+            </w:tcMar>
+          </w:tcPr>
+          <w:p/>
+        </w:tc>
+        <w:tc>
+          <w:tcPr>
+            <w:tcW w:w="615" w:type="dxa"/>
+            <w:tcBorders>
+              <w:top w:val="single" w:sz="4" w:space="0" w:color="FF9900"/>
+              <w:left w:val="single" w:sz="4" w:space="0" w:color="FF9900"/>
+              <w:bottom w:val="single" w:sz="4" w:space="0" w:color="FF9900"/>
+              <w:right w:val="single" w:sz="4" w:space="0" w:color="FF9900"/>
+            </w:tcBorders>
+            <w:tcMar>
+              <w:top w:w="100" w:type="dxa"/>
+              <w:left w:w="100" w:type="dxa"/>
+              <w:bottom w:w="100" w:type="dxa"/>
+              <w:right w:w="100" w:type="dxa"/>
+            </w:tcMar>
+          </w:tcPr>
+          <w:p>
+            <w:pPr>
+              <w:widowControl w:val="0"/>
+              <w:pBdr>
+                <w:top w:val="nil"/>
+                <w:left w:val="nil"/>
+                <w:bottom w:val="nil"/>
+                <w:right w:val="nil"/>
+                <w:between w:val="nil"/>
+              </w:pBdr>
+              <w:jc w:val="center"/>
+            </w:pPr>
+          </w:p>
+        </w:tc>
+        <w:tc>
+          <w:tcPr>
+            <w:tcW w:w="615" w:type="dxa"/>
+            <w:tcBorders>
+              <w:top w:val="single" w:sz="4" w:space="0" w:color="FF9900"/>
+              <w:left w:val="single" w:sz="4" w:space="0" w:color="FF9900"/>
+              <w:bottom w:val="single" w:sz="4" w:space="0" w:color="FF9900"/>
+              <w:right w:val="single" w:sz="4" w:space="0" w:color="FF9900"/>
+            </w:tcBorders>
+            <w:tcMar>
+              <w:top w:w="100" w:type="dxa"/>
+              <w:left w:w="100" w:type="dxa"/>
+              <w:bottom w:w="100" w:type="dxa"/>
+              <w:right w:w="100" w:type="dxa"/>
+            </w:tcMar>
+          </w:tcPr>
+          <w:p>
+            <w:pPr>
+              <w:widowControl w:val="0"/>
+              <w:pBdr>
+                <w:top w:val="nil"/>
+                <w:left w:val="nil"/>
+                <w:bottom w:val="nil"/>
+                <w:right w:val="nil"/>
+                <w:between w:val="nil"/>
+              </w:pBdr>
+              <w:jc w:val="center"/>
+            </w:pPr>
+          </w:p>
+        </w:tc>
+        <w:tc>
+          <w:tcPr>
+            <w:tcW w:w="615" w:type="dxa"/>
+            <w:tcBorders>
+              <w:top w:val="single" w:sz="4" w:space="0" w:color="FF9900"/>
+              <w:left w:val="single" w:sz="4" w:space="0" w:color="FF9900"/>
+              <w:bottom w:val="single" w:sz="4" w:space="0" w:color="FF9900"/>
+              <w:right w:val="single" w:sz="4" w:space="0" w:color="FF9900"/>
+            </w:tcBorders>
+            <w:tcMar>
+              <w:top w:w="100" w:type="dxa"/>
+              <w:left w:w="100" w:type="dxa"/>
+              <w:bottom w:w="100" w:type="dxa"/>
+              <w:right w:w="100" w:type="dxa"/>
+            </w:tcMar>
+          </w:tcPr>
+          <w:p>
+            <w:pPr>
+              <w:widowControl w:val="0"/>
+              <w:pBdr>
+                <w:top w:val="nil"/>
+                <w:left w:val="nil"/>
+                <w:bottom w:val="nil"/>
+                <w:right w:val="nil"/>
+                <w:between w:val="nil"/>
+              </w:pBdr>
+              <w:jc w:val="center"/>
+            </w:pPr>
+          </w:p>
+        </w:tc>
+        <w:tc>
+          <w:tcPr>
+            <w:tcW w:w="615" w:type="dxa"/>
+            <w:tcBorders>
+              <w:top w:val="single" w:sz="4" w:space="0" w:color="FF9900"/>
+              <w:left w:val="single" w:sz="4" w:space="0" w:color="FF9900"/>
+              <w:bottom w:val="single" w:sz="4" w:space="0" w:color="FF9900"/>
+              <w:right w:val="single" w:sz="4" w:space="0" w:color="FF9900"/>
+            </w:tcBorders>
+            <w:tcMar>
+              <w:top w:w="100" w:type="dxa"/>
+              <w:left w:w="100" w:type="dxa"/>
+              <w:bottom w:w="100" w:type="dxa"/>
+              <w:right w:w="100" w:type="dxa"/>
+            </w:tcMar>
+          </w:tcPr>
+          <w:p>
+            <w:pPr>
+              <w:widowControl w:val="0"/>
+              <w:pBdr>
+                <w:top w:val="nil"/>
+                <w:left w:val="nil"/>
+                <w:bottom w:val="nil"/>
+                <w:right w:val="nil"/>
+                <w:between w:val="nil"/>
+              </w:pBdr>
+              <w:jc w:val="center"/>
+            </w:pPr>
+          </w:p>
+        </w:tc>
+      </w:tr>
+      <w:tr>
+        <w:trPr>
+          <w:trHeight w:val="500"/>
+          <w:jc w:val="center"/>
+        </w:trPr>
+        <w:tc>
+          <w:tcPr>
+            <w:tcW w:w="530" w:type="dxa"/>
+            <w:tcBorders>
+              <w:top w:val="single" w:sz="4" w:space="0" w:color="FF9900"/>
+              <w:left w:val="single" w:sz="4" w:space="0" w:color="FF9900"/>
+              <w:bottom w:val="single" w:sz="4" w:space="0" w:color="FF9900"/>
+              <w:right w:val="single" w:sz="4" w:space="0" w:color="FF9900"/>
+            </w:tcBorders>
+            <w:tcMar>
+              <w:top w:w="100" w:type="dxa"/>
+              <w:left w:w="100" w:type="dxa"/>
+              <w:bottom w:w="100" w:type="dxa"/>
+              <w:right w:w="100" w:type="dxa"/>
+            </w:tcMar>
+          </w:tcPr>
+          <w:p>
+            <w:pPr>
+              <w:widowControl w:val="0"/>
+              <w:pBdr>
+                <w:top w:val="nil"/>
+                <w:left w:val="nil"/>
+                <w:bottom w:val="nil"/>
+                <w:right w:val="nil"/>
+                <w:between w:val="nil"/>
+              </w:pBdr>
+              <w:jc w:val="center"/>
+            </w:pPr>
+          </w:p>
+        </w:tc>
+        <w:tc>
+          <w:tcPr>
+            <w:tcW w:w="5520" w:type="dxa"/>
+            <w:tcBorders>
+              <w:top w:val="single" w:sz="4" w:space="0" w:color="FF9900"/>
+              <w:left w:val="single" w:sz="4" w:space="0" w:color="FF9900"/>
+              <w:bottom w:val="single" w:sz="4" w:space="0" w:color="FF9900"/>
+              <w:right w:val="single" w:sz="4" w:space="0" w:color="FF9900"/>
+            </w:tcBorders>
+            <w:tcMar>
+              <w:top w:w="100" w:type="dxa"/>
+              <w:left w:w="100" w:type="dxa"/>
+              <w:bottom w:w="100" w:type="dxa"/>
+              <w:right w:w="100" w:type="dxa"/>
+            </w:tcMar>
+          </w:tcPr>
+          <w:p/>
+        </w:tc>
+        <w:tc>
+          <w:tcPr>
+            <w:tcW w:w="615" w:type="dxa"/>
+            <w:tcBorders>
+              <w:top w:val="single" w:sz="4" w:space="0" w:color="FF9900"/>
+              <w:left w:val="single" w:sz="4" w:space="0" w:color="FF9900"/>
+              <w:bottom w:val="single" w:sz="4" w:space="0" w:color="FF9900"/>
+              <w:right w:val="single" w:sz="4" w:space="0" w:color="FF9900"/>
+            </w:tcBorders>
+            <w:tcMar>
+              <w:top w:w="100" w:type="dxa"/>
+              <w:left w:w="100" w:type="dxa"/>
+              <w:bottom w:w="100" w:type="dxa"/>
+              <w:right w:w="100" w:type="dxa"/>
+            </w:tcMar>
+          </w:tcPr>
+          <w:p>
+            <w:pPr>
+              <w:widowControl w:val="0"/>
+              <w:pBdr>
+                <w:top w:val="nil"/>
+                <w:left w:val="nil"/>
+                <w:bottom w:val="nil"/>
+                <w:right w:val="nil"/>
+                <w:between w:val="nil"/>
+              </w:pBdr>
+              <w:jc w:val="center"/>
+            </w:pPr>
+          </w:p>
+        </w:tc>
+        <w:tc>
+          <w:tcPr>
+            <w:tcW w:w="615" w:type="dxa"/>
+            <w:tcBorders>
+              <w:top w:val="single" w:sz="4" w:space="0" w:color="FF9900"/>
+              <w:left w:val="single" w:sz="4" w:space="0" w:color="FF9900"/>
+              <w:bottom w:val="single" w:sz="4" w:space="0" w:color="FF9900"/>
+              <w:right w:val="single" w:sz="4" w:space="0" w:color="FF9900"/>
+            </w:tcBorders>
+            <w:tcMar>
+              <w:top w:w="100" w:type="dxa"/>
+              <w:left w:w="100" w:type="dxa"/>
+              <w:bottom w:w="100" w:type="dxa"/>
+              <w:right w:w="100" w:type="dxa"/>
+            </w:tcMar>
+          </w:tcPr>
+          <w:p>
+            <w:pPr>
+              <w:widowControl w:val="0"/>
+              <w:pBdr>
+                <w:top w:val="nil"/>
+                <w:left w:val="nil"/>
+                <w:bottom w:val="nil"/>
+                <w:right w:val="nil"/>
+                <w:between w:val="nil"/>
+              </w:pBdr>
+              <w:jc w:val="center"/>
+            </w:pPr>
+          </w:p>
+        </w:tc>
+        <w:tc>
+          <w:tcPr>
+            <w:tcW w:w="615" w:type="dxa"/>
+            <w:tcBorders>
+              <w:top w:val="single" w:sz="4" w:space="0" w:color="FF9900"/>
+              <w:left w:val="single" w:sz="4" w:space="0" w:color="FF9900"/>
+              <w:bottom w:val="single" w:sz="4" w:space="0" w:color="FF9900"/>
+              <w:right w:val="single" w:sz="4" w:space="0" w:color="FF9900"/>
+            </w:tcBorders>
+            <w:tcMar>
+              <w:top w:w="100" w:type="dxa"/>
+              <w:left w:w="100" w:type="dxa"/>
+              <w:bottom w:w="100" w:type="dxa"/>
+              <w:right w:w="100" w:type="dxa"/>
+            </w:tcMar>
+          </w:tcPr>
+          <w:p>
+            <w:pPr>
+              <w:widowControl w:val="0"/>
+              <w:pBdr>
+                <w:top w:val="nil"/>
+                <w:left w:val="nil"/>
+                <w:bottom w:val="nil"/>
+                <w:right w:val="nil"/>
+                <w:between w:val="nil"/>
+              </w:pBdr>
+              <w:jc w:val="center"/>
+            </w:pPr>
+          </w:p>
+        </w:tc>
+        <w:tc>
+          <w:tcPr>
+            <w:tcW w:w="615" w:type="dxa"/>
+            <w:tcBorders>
+              <w:top w:val="single" w:sz="4" w:space="0" w:color="FF9900"/>
+              <w:left w:val="single" w:sz="4" w:space="0" w:color="FF9900"/>
+              <w:bottom w:val="single" w:sz="4" w:space="0" w:color="FF9900"/>
+              <w:right w:val="single" w:sz="4" w:space="0" w:color="FF9900"/>
+            </w:tcBorders>
+            <w:tcMar>
+              <w:top w:w="100" w:type="dxa"/>
+              <w:left w:w="100" w:type="dxa"/>
+              <w:bottom w:w="100" w:type="dxa"/>
+              <w:right w:w="100" w:type="dxa"/>
+            </w:tcMar>
+          </w:tcPr>
+          <w:p>
+            <w:pPr>
+              <w:widowControl w:val="0"/>
+              <w:pBdr>
+                <w:top w:val="nil"/>
+                <w:left w:val="nil"/>
+                <w:bottom w:val="nil"/>
+                <w:right w:val="nil"/>
+                <w:between w:val="nil"/>
+              </w:pBdr>
+              <w:jc w:val="center"/>
+            </w:pPr>
           </w:p>
         </w:tc>
       </w:tr>

</xml_diff>